<commit_message>
continuation de mon journal de bord, explication de la matrice singuliere et solution
</commit_message>
<xml_diff>
--- a/Project1/resumeDAM.docx
+++ b/Project1/resumeDAM.docx
@@ -12,6 +12,13 @@
     </w:p>
     <w:sdt>
       <w:sdtPr>
+        <w:rPr>
+          <w:rFonts w:asciiTheme="minorHAnsi" w:eastAsiaTheme="minorHAnsi" w:hAnsiTheme="minorHAnsi" w:cstheme="minorBidi"/>
+          <w:color w:val="auto"/>
+          <w:sz w:val="22"/>
+          <w:szCs w:val="22"/>
+          <w:lang w:val="en-GB"/>
+        </w:rPr>
         <w:id w:val="-258833849"/>
         <w:docPartObj>
           <w:docPartGallery w:val="Table of Contents"/>
@@ -20,14 +27,9 @@
       </w:sdtPr>
       <w:sdtEndPr>
         <w:rPr>
-          <w:rFonts w:asciiTheme="minorHAnsi" w:eastAsiaTheme="minorHAnsi" w:hAnsiTheme="minorHAnsi" w:cstheme="minorBidi"/>
           <w:b/>
           <w:bCs/>
           <w:noProof/>
-          <w:color w:val="auto"/>
-          <w:sz w:val="22"/>
-          <w:szCs w:val="22"/>
-          <w:lang w:val="en-GB"/>
         </w:rPr>
       </w:sdtEndPr>
       <w:sdtContent>
@@ -892,13 +894,7 @@
           <w:rPr>
             <w:rFonts w:ascii="Cambria Math" w:eastAsiaTheme="minorEastAsia" w:hAnsi="Cambria Math"/>
           </w:rPr>
-          <m:t>=class weight</m:t>
-        </m:r>
-        <m:r>
-          <w:rPr>
-            <w:rFonts w:ascii="Cambria Math" w:eastAsiaTheme="minorEastAsia" w:hAnsi="Cambria Math"/>
-          </w:rPr>
-          <m:t xml:space="preserve"> (default: 0.5)</m:t>
+          <m:t>=class weight (default: 0.5)</m:t>
         </m:r>
       </m:oMath>
     </w:p>
@@ -1068,14 +1064,365 @@
       </w:pPr>
       <w:bookmarkStart w:id="4" w:name="_Toc528253830"/>
       <w:r>
-        <w:t>Linear/Quadratic discriminant classifiers</w:t>
+        <w:t>D</w:t>
+      </w:r>
+      <w:r>
+        <w:t>iscriminant classifiers</w:t>
       </w:r>
       <w:bookmarkEnd w:id="4"/>
     </w:p>
     <w:p>
+      <w:r>
+        <w:t xml:space="preserve">We wish to sort our dataset comprised of 597 observations (each comprised of around 2’000 variables) into 2 groups. A discriminant function calculates a weighted average of values of independent variables for each observation. The weights are selected </w:t>
+      </w:r>
+      <w:r>
+        <w:t xml:space="preserve">so that the resulting average separates the observations into groups. </w:t>
+      </w:r>
+      <w:r>
+        <w:t>High values of the average come</w:t>
+      </w:r>
+      <w:r>
+        <w:t xml:space="preserve"> </w:t>
+      </w:r>
+      <w:r>
+        <w:t>from one group, low values of the average come from another group. The proble</w:t>
+      </w:r>
+      <w:r>
+        <w:t xml:space="preserve">m reduces to one of finding the </w:t>
+      </w:r>
+      <w:r>
+        <w:t>weights which, when applied to the data, best discriminate among groups according to some criterion.</w:t>
+      </w:r>
+    </w:p>
+    <w:p>
+      <w:r>
+        <w:t xml:space="preserve">How do we determine these weights? We start with sums of squares </w:t>
+      </w:r>
+      <w:r>
+        <w:t>matrices:</w:t>
+      </w:r>
+      <w:r>
+        <w:t xml:space="preserve"> We determine two matrices </w:t>
+      </w:r>
+      <w:proofErr w:type="spellStart"/>
+      <w:r>
+        <w:t>S</w:t>
+      </w:r>
+      <w:r>
+        <w:rPr>
+          <w:vertAlign w:val="subscript"/>
+        </w:rPr>
+        <w:t>total</w:t>
+      </w:r>
+      <w:proofErr w:type="spellEnd"/>
+      <w:r>
+        <w:t xml:space="preserve">; </w:t>
+      </w:r>
+      <w:proofErr w:type="spellStart"/>
+      <w:r>
+        <w:t>S</w:t>
+      </w:r>
+      <w:r>
+        <w:rPr>
+          <w:vertAlign w:val="subscript"/>
+        </w:rPr>
+        <w:t>grouped</w:t>
+      </w:r>
+      <w:proofErr w:type="spellEnd"/>
+      <w:r>
+        <w:t xml:space="preserve"> representing the cumulative distance of </w:t>
+      </w:r>
+      <w:r>
+        <w:t>observations</w:t>
+      </w:r>
+      <w:r>
+        <w:t xml:space="preserve"> from overall mean and group mean</w:t>
+      </w:r>
+      <w:r>
+        <w:t>s</w:t>
+      </w:r>
+      <w:r>
+        <w:t xml:space="preserve"> respectively.</w:t>
+      </w:r>
+      <w:r>
+        <w:t xml:space="preserve"> We then define a third matrice </w:t>
+      </w:r>
+      <w:proofErr w:type="spellStart"/>
+      <w:r>
+        <w:t>S</w:t>
+      </w:r>
+      <w:r>
+        <w:rPr>
+          <w:vertAlign w:val="subscript"/>
+        </w:rPr>
+        <w:t>diff</w:t>
+      </w:r>
+      <w:proofErr w:type="spellEnd"/>
+      <w:r>
+        <w:rPr>
+          <w:vertAlign w:val="subscript"/>
+        </w:rPr>
+        <w:t xml:space="preserve"> </w:t>
+      </w:r>
+      <w:r>
+        <w:t>=</w:t>
+      </w:r>
+      <w:r>
+        <w:t xml:space="preserve"> </w:t>
+      </w:r>
+      <w:proofErr w:type="spellStart"/>
+      <w:r>
+        <w:t>S</w:t>
+      </w:r>
+      <w:r>
+        <w:rPr>
+          <w:vertAlign w:val="subscript"/>
+        </w:rPr>
+        <w:t>total</w:t>
+      </w:r>
+      <w:proofErr w:type="spellEnd"/>
+      <w:r>
+        <w:t xml:space="preserve"> -</w:t>
+      </w:r>
+      <w:r>
+        <w:t xml:space="preserve"> </w:t>
+      </w:r>
+      <w:proofErr w:type="spellStart"/>
+      <w:proofErr w:type="gramStart"/>
+      <w:r>
+        <w:t>S</w:t>
+      </w:r>
+      <w:r>
+        <w:rPr>
+          <w:vertAlign w:val="subscript"/>
+        </w:rPr>
+        <w:t>grouped</w:t>
+      </w:r>
+      <w:proofErr w:type="spellEnd"/>
+      <w:r>
+        <w:rPr>
+          <w:vertAlign w:val="subscript"/>
+        </w:rPr>
+        <w:t xml:space="preserve"> </w:t>
+      </w:r>
+      <w:r>
+        <w:t>.</w:t>
+      </w:r>
+      <w:proofErr w:type="gramEnd"/>
+      <w:r>
+        <w:t xml:space="preserve"> The weight coefficients we seek are contained in the eigenvectors of </w:t>
+      </w:r>
+      <w:proofErr w:type="spellStart"/>
+      <w:r>
+        <w:t>S</w:t>
+      </w:r>
+      <w:r>
+        <w:rPr>
+          <w:vertAlign w:val="subscript"/>
+        </w:rPr>
+        <w:t>grouped</w:t>
+      </w:r>
+      <w:proofErr w:type="spellEnd"/>
+      <w:r>
+        <w:rPr>
+          <w:vertAlign w:val="subscript"/>
+        </w:rPr>
+        <w:t xml:space="preserve"> </w:t>
+      </w:r>
+      <w:r>
+        <w:rPr>
+          <w:vertAlign w:val="superscript"/>
+        </w:rPr>
+        <w:t>-1</w:t>
+      </w:r>
+      <w:r>
+        <w:rPr>
+          <w:vertAlign w:val="superscript"/>
+        </w:rPr>
+        <w:t xml:space="preserve"> </w:t>
+      </w:r>
+      <w:proofErr w:type="spellStart"/>
+      <w:proofErr w:type="gramStart"/>
+      <w:r>
+        <w:t>S</w:t>
+      </w:r>
+      <w:r>
+        <w:rPr>
+          <w:vertAlign w:val="subscript"/>
+        </w:rPr>
+        <w:t>diff</w:t>
+      </w:r>
+      <w:proofErr w:type="spellEnd"/>
+      <w:r>
+        <w:rPr>
+          <w:vertAlign w:val="subscript"/>
+        </w:rPr>
+        <w:t xml:space="preserve"> </w:t>
+      </w:r>
+      <w:r>
+        <w:t>.</w:t>
+      </w:r>
+      <w:proofErr w:type="gramEnd"/>
+      <w:r>
+        <w:t xml:space="preserve"> </w:t>
+      </w:r>
+    </w:p>
+    <w:p>
+      <w:r>
+        <w:t xml:space="preserve">Other matrices of interest are: overall covariance matrix T, within-group covariance matrix W, between-group covariance matrix A. These are all simply calculated </w:t>
+      </w:r>
+      <w:r>
+        <w:t>based on</w:t>
+      </w:r>
+      <w:r>
+        <w:t xml:space="preserve"> the S matrices previously mentioned.</w:t>
+      </w:r>
+    </w:p>
+    <w:p>
+      <w:pPr>
+        <w:pStyle w:val="Heading2"/>
+      </w:pPr>
+      <w:r>
+        <w:t>Important considerations regarding discriminant analysis</w:t>
+      </w:r>
+    </w:p>
+    <w:p>
+      <w:r>
+        <w:t>Data needs to be screened prior to discriminant analysis. Checklist:</w:t>
+      </w:r>
+    </w:p>
+    <w:p>
+      <w:pPr>
+        <w:pStyle w:val="ListParagraph"/>
+        <w:numPr>
+          <w:ilvl w:val="0"/>
+          <w:numId w:val="5"/>
+        </w:numPr>
+      </w:pPr>
+      <w:r>
+        <w:t>We need more observations per group than independent variables. Sorting 597 observations into 2 groups, since error group has prior 30%, say we expect around 200 observations in error class. This means we need to reduce our 2’000 features (variables) down to sub-200. We reduce data set dimensionality by factor of 10!</w:t>
+      </w:r>
+    </w:p>
+    <w:p>
+      <w:pPr>
+        <w:pStyle w:val="ListParagraph"/>
+        <w:numPr>
+          <w:ilvl w:val="0"/>
+          <w:numId w:val="5"/>
+        </w:numPr>
+      </w:pPr>
+      <w:r>
+        <w:t>If class frequency in training Data is not representative of prior probabilities, we need to explicitly specify them.</w:t>
+      </w:r>
+    </w:p>
+    <w:p>
+      <w:pPr>
+        <w:pStyle w:val="ListParagraph"/>
+        <w:numPr>
+          <w:ilvl w:val="0"/>
+          <w:numId w:val="5"/>
+        </w:numPr>
+      </w:pPr>
+      <w:r>
+        <w:t>Check training data for outlier observations in each class. Try to eliminate them because they can could disrupt classifier building.</w:t>
+      </w:r>
+    </w:p>
+    <w:p>
+      <w:pPr>
+        <w:pStyle w:val="ListParagraph"/>
+        <w:numPr>
+          <w:ilvl w:val="0"/>
+          <w:numId w:val="5"/>
+        </w:numPr>
+      </w:pPr>
+      <w:r>
+        <w:lastRenderedPageBreak/>
+        <w:t>Singular covariance matrices disturb classifier building. When this arises, it means one predictor variable (feature) is linearly dependent on the others. Solution is to reduce dimensionality of predictor variables used (features).</w:t>
+      </w:r>
+    </w:p>
+    <w:p>
+      <w:pPr>
+        <w:pStyle w:val="Heading2"/>
+      </w:pPr>
+      <w:r>
+        <w:t>Linear Discriminant Classifiers</w:t>
+      </w:r>
+    </w:p>
+    <w:p>
+      <w:pPr>
+        <w:pStyle w:val="ListParagraph"/>
+        <w:numPr>
+          <w:ilvl w:val="0"/>
+          <w:numId w:val="6"/>
+        </w:numPr>
+      </w:pPr>
+      <w:r>
+        <w:t xml:space="preserve">Equal </w:t>
+      </w:r>
+      <w:r>
+        <w:t>class</w:t>
+      </w:r>
+      <w:r>
+        <w:t xml:space="preserve"> covariance matrices (</w:t>
+      </w:r>
+      <w:r>
+        <w:t>W</w:t>
+      </w:r>
+      <w:r>
+        <w:t xml:space="preserve">). </w:t>
+      </w:r>
+      <w:r>
+        <w:t>W</w:t>
+      </w:r>
+      <w:r>
+        <w:t xml:space="preserve"> can be either full or diagonal. Diagonal means that only </w:t>
+      </w:r>
+      <w:r>
+        <w:t xml:space="preserve">variance of features is </w:t>
+      </w:r>
+      <w:r>
+        <w:t>considered</w:t>
+      </w:r>
+      <w:r>
+        <w:t xml:space="preserve"> whereas full means that we account for covariance between features.</w:t>
+      </w:r>
+    </w:p>
+    <w:p>
+      <w:pPr>
+        <w:pStyle w:val="Heading2"/>
+      </w:pPr>
+      <w:r>
+        <w:t>Quadratic Discriminant Classifiers</w:t>
+      </w:r>
+    </w:p>
+    <w:p>
+      <w:pPr>
+        <w:pStyle w:val="ListParagraph"/>
+        <w:numPr>
+          <w:ilvl w:val="0"/>
+          <w:numId w:val="6"/>
+        </w:numPr>
+      </w:pPr>
+      <w:r>
+        <w:t>Different class covariance matrices (W). Same full/diagonal implications as for linear case.</w:t>
+      </w:r>
+    </w:p>
+    <w:p>
+      <w:pPr>
+        <w:pStyle w:val="Heading2"/>
+      </w:pPr>
+      <w:r>
+        <w:t>Application</w:t>
+      </w:r>
+    </w:p>
+    <w:p>
+      <w:r>
+        <w:t xml:space="preserve">In practice, </w:t>
+      </w:r>
       <w:bookmarkStart w:id="5" w:name="_GoBack"/>
       <w:bookmarkEnd w:id="5"/>
     </w:p>
+    <w:p/>
     <w:p>
       <w:pPr>
         <w:rPr>
@@ -1324,6 +1671,95 @@
     </w:lvl>
   </w:abstractNum>
   <w:abstractNum w:abstractNumId="2" w15:restartNumberingAfterBreak="0">
+    <w:nsid w:val="120C1936"/>
+    <w:multiLevelType w:val="hybridMultilevel"/>
+    <w:tmpl w:val="0D62B1E6"/>
+    <w:lvl w:ilvl="0" w:tplc="08090011">
+      <w:start w:val="1"/>
+      <w:numFmt w:val="decimal"/>
+      <w:lvlText w:val="%1)"/>
+      <w:lvlJc w:val="left"/>
+      <w:pPr>
+        <w:ind w:left="720" w:hanging="360"/>
+      </w:pPr>
+      <w:rPr>
+        <w:rFonts w:hint="default"/>
+      </w:rPr>
+    </w:lvl>
+    <w:lvl w:ilvl="1" w:tplc="08090019" w:tentative="1">
+      <w:start w:val="1"/>
+      <w:numFmt w:val="lowerLetter"/>
+      <w:lvlText w:val="%2."/>
+      <w:lvlJc w:val="left"/>
+      <w:pPr>
+        <w:ind w:left="1440" w:hanging="360"/>
+      </w:pPr>
+    </w:lvl>
+    <w:lvl w:ilvl="2" w:tplc="0809001B" w:tentative="1">
+      <w:start w:val="1"/>
+      <w:numFmt w:val="lowerRoman"/>
+      <w:lvlText w:val="%3."/>
+      <w:lvlJc w:val="right"/>
+      <w:pPr>
+        <w:ind w:left="2160" w:hanging="180"/>
+      </w:pPr>
+    </w:lvl>
+    <w:lvl w:ilvl="3" w:tplc="0809000F" w:tentative="1">
+      <w:start w:val="1"/>
+      <w:numFmt w:val="decimal"/>
+      <w:lvlText w:val="%4."/>
+      <w:lvlJc w:val="left"/>
+      <w:pPr>
+        <w:ind w:left="2880" w:hanging="360"/>
+      </w:pPr>
+    </w:lvl>
+    <w:lvl w:ilvl="4" w:tplc="08090019" w:tentative="1">
+      <w:start w:val="1"/>
+      <w:numFmt w:val="lowerLetter"/>
+      <w:lvlText w:val="%5."/>
+      <w:lvlJc w:val="left"/>
+      <w:pPr>
+        <w:ind w:left="3600" w:hanging="360"/>
+      </w:pPr>
+    </w:lvl>
+    <w:lvl w:ilvl="5" w:tplc="0809001B" w:tentative="1">
+      <w:start w:val="1"/>
+      <w:numFmt w:val="lowerRoman"/>
+      <w:lvlText w:val="%6."/>
+      <w:lvlJc w:val="right"/>
+      <w:pPr>
+        <w:ind w:left="4320" w:hanging="180"/>
+      </w:pPr>
+    </w:lvl>
+    <w:lvl w:ilvl="6" w:tplc="0809000F" w:tentative="1">
+      <w:start w:val="1"/>
+      <w:numFmt w:val="decimal"/>
+      <w:lvlText w:val="%7."/>
+      <w:lvlJc w:val="left"/>
+      <w:pPr>
+        <w:ind w:left="5040" w:hanging="360"/>
+      </w:pPr>
+    </w:lvl>
+    <w:lvl w:ilvl="7" w:tplc="08090019" w:tentative="1">
+      <w:start w:val="1"/>
+      <w:numFmt w:val="lowerLetter"/>
+      <w:lvlText w:val="%8."/>
+      <w:lvlJc w:val="left"/>
+      <w:pPr>
+        <w:ind w:left="5760" w:hanging="360"/>
+      </w:pPr>
+    </w:lvl>
+    <w:lvl w:ilvl="8" w:tplc="0809001B" w:tentative="1">
+      <w:start w:val="1"/>
+      <w:numFmt w:val="lowerRoman"/>
+      <w:lvlText w:val="%9."/>
+      <w:lvlJc w:val="right"/>
+      <w:pPr>
+        <w:ind w:left="6480" w:hanging="180"/>
+      </w:pPr>
+    </w:lvl>
+  </w:abstractNum>
+  <w:abstractNum w:abstractNumId="3" w15:restartNumberingAfterBreak="0">
     <w:nsid w:val="2F4369CA"/>
     <w:multiLevelType w:val="hybridMultilevel"/>
     <w:tmpl w:val="68A28D32"/>
@@ -1409,7 +1845,7 @@
       </w:pPr>
     </w:lvl>
   </w:abstractNum>
-  <w:abstractNum w:abstractNumId="3" w15:restartNumberingAfterBreak="0">
+  <w:abstractNum w:abstractNumId="4" w15:restartNumberingAfterBreak="0">
     <w:nsid w:val="3BDA6C74"/>
     <w:multiLevelType w:val="hybridMultilevel"/>
     <w:tmpl w:val="DAC67F40"/>
@@ -1493,19 +1929,138 @@
       <w:pPr>
         <w:ind w:left="6480" w:hanging="180"/>
       </w:pPr>
+    </w:lvl>
+  </w:abstractNum>
+  <w:abstractNum w:abstractNumId="5" w15:restartNumberingAfterBreak="0">
+    <w:nsid w:val="638C47FC"/>
+    <w:multiLevelType w:val="hybridMultilevel"/>
+    <w:tmpl w:val="D1568C58"/>
+    <w:lvl w:ilvl="0" w:tplc="08090001">
+      <w:start w:val="1"/>
+      <w:numFmt w:val="bullet"/>
+      <w:lvlText w:val=""/>
+      <w:lvlJc w:val="left"/>
+      <w:pPr>
+        <w:ind w:left="720" w:hanging="360"/>
+      </w:pPr>
+      <w:rPr>
+        <w:rFonts w:ascii="Symbol" w:hAnsi="Symbol" w:hint="default"/>
+      </w:rPr>
+    </w:lvl>
+    <w:lvl w:ilvl="1" w:tplc="08090003" w:tentative="1">
+      <w:start w:val="1"/>
+      <w:numFmt w:val="bullet"/>
+      <w:lvlText w:val="o"/>
+      <w:lvlJc w:val="left"/>
+      <w:pPr>
+        <w:ind w:left="1440" w:hanging="360"/>
+      </w:pPr>
+      <w:rPr>
+        <w:rFonts w:ascii="Courier New" w:hAnsi="Courier New" w:cs="Courier New" w:hint="default"/>
+      </w:rPr>
+    </w:lvl>
+    <w:lvl w:ilvl="2" w:tplc="08090005" w:tentative="1">
+      <w:start w:val="1"/>
+      <w:numFmt w:val="bullet"/>
+      <w:lvlText w:val=""/>
+      <w:lvlJc w:val="left"/>
+      <w:pPr>
+        <w:ind w:left="2160" w:hanging="360"/>
+      </w:pPr>
+      <w:rPr>
+        <w:rFonts w:ascii="Wingdings" w:hAnsi="Wingdings" w:hint="default"/>
+      </w:rPr>
+    </w:lvl>
+    <w:lvl w:ilvl="3" w:tplc="08090001" w:tentative="1">
+      <w:start w:val="1"/>
+      <w:numFmt w:val="bullet"/>
+      <w:lvlText w:val=""/>
+      <w:lvlJc w:val="left"/>
+      <w:pPr>
+        <w:ind w:left="2880" w:hanging="360"/>
+      </w:pPr>
+      <w:rPr>
+        <w:rFonts w:ascii="Symbol" w:hAnsi="Symbol" w:hint="default"/>
+      </w:rPr>
+    </w:lvl>
+    <w:lvl w:ilvl="4" w:tplc="08090003" w:tentative="1">
+      <w:start w:val="1"/>
+      <w:numFmt w:val="bullet"/>
+      <w:lvlText w:val="o"/>
+      <w:lvlJc w:val="left"/>
+      <w:pPr>
+        <w:ind w:left="3600" w:hanging="360"/>
+      </w:pPr>
+      <w:rPr>
+        <w:rFonts w:ascii="Courier New" w:hAnsi="Courier New" w:cs="Courier New" w:hint="default"/>
+      </w:rPr>
+    </w:lvl>
+    <w:lvl w:ilvl="5" w:tplc="08090005" w:tentative="1">
+      <w:start w:val="1"/>
+      <w:numFmt w:val="bullet"/>
+      <w:lvlText w:val=""/>
+      <w:lvlJc w:val="left"/>
+      <w:pPr>
+        <w:ind w:left="4320" w:hanging="360"/>
+      </w:pPr>
+      <w:rPr>
+        <w:rFonts w:ascii="Wingdings" w:hAnsi="Wingdings" w:hint="default"/>
+      </w:rPr>
+    </w:lvl>
+    <w:lvl w:ilvl="6" w:tplc="08090001" w:tentative="1">
+      <w:start w:val="1"/>
+      <w:numFmt w:val="bullet"/>
+      <w:lvlText w:val=""/>
+      <w:lvlJc w:val="left"/>
+      <w:pPr>
+        <w:ind w:left="5040" w:hanging="360"/>
+      </w:pPr>
+      <w:rPr>
+        <w:rFonts w:ascii="Symbol" w:hAnsi="Symbol" w:hint="default"/>
+      </w:rPr>
+    </w:lvl>
+    <w:lvl w:ilvl="7" w:tplc="08090003" w:tentative="1">
+      <w:start w:val="1"/>
+      <w:numFmt w:val="bullet"/>
+      <w:lvlText w:val="o"/>
+      <w:lvlJc w:val="left"/>
+      <w:pPr>
+        <w:ind w:left="5760" w:hanging="360"/>
+      </w:pPr>
+      <w:rPr>
+        <w:rFonts w:ascii="Courier New" w:hAnsi="Courier New" w:cs="Courier New" w:hint="default"/>
+      </w:rPr>
+    </w:lvl>
+    <w:lvl w:ilvl="8" w:tplc="08090005" w:tentative="1">
+      <w:start w:val="1"/>
+      <w:numFmt w:val="bullet"/>
+      <w:lvlText w:val=""/>
+      <w:lvlJc w:val="left"/>
+      <w:pPr>
+        <w:ind w:left="6480" w:hanging="360"/>
+      </w:pPr>
+      <w:rPr>
+        <w:rFonts w:ascii="Wingdings" w:hAnsi="Wingdings" w:hint="default"/>
+      </w:rPr>
     </w:lvl>
   </w:abstractNum>
   <w:num w:numId="1">
     <w:abstractNumId w:val="0"/>
   </w:num>
   <w:num w:numId="2">
-    <w:abstractNumId w:val="2"/>
+    <w:abstractNumId w:val="3"/>
   </w:num>
   <w:num w:numId="3">
-    <w:abstractNumId w:val="3"/>
+    <w:abstractNumId w:val="4"/>
   </w:num>
   <w:num w:numId="4">
     <w:abstractNumId w:val="1"/>
+  </w:num>
+  <w:num w:numId="5">
+    <w:abstractNumId w:val="2"/>
+  </w:num>
+  <w:num w:numId="6">
+    <w:abstractNumId w:val="5"/>
   </w:num>
 </w:numbering>
 </file>
@@ -2188,548 +2743,6 @@
 </w:styles>
 </file>
 
-<file path=word/glossary/document.xml><?xml version="1.0" encoding="utf-8"?>
-<w:glossaryDocument xmlns:wpc="http://schemas.microsoft.com/office/word/2010/wordprocessingCanvas" xmlns:cx="http://schemas.microsoft.com/office/drawing/2014/chartex" xmlns:cx1="http://schemas.microsoft.com/office/drawing/2015/9/8/chartex" xmlns:cx2="http://schemas.microsoft.com/office/drawing/2015/10/21/chartex" xmlns:cx3="http://schemas.microsoft.com/office/drawing/2016/5/9/chartex" xmlns:cx4="http://schemas.microsoft.com/office/drawing/2016/5/10/chartex" xmlns:cx5="http://schemas.microsoft.com/office/drawing/2016/5/11/chartex" xmlns:cx6="http://schemas.microsoft.com/office/drawing/2016/5/12/chartex" xmlns:cx7="http://schemas.microsoft.com/office/drawing/2016/5/13/chartex" xmlns:cx8="http://schemas.microsoft.com/office/drawing/2016/5/14/chartex" xmlns:mc="http://schemas.openxmlformats.org/markup-compatibility/2006" xmlns:aink="http://schemas.microsoft.com/office/drawing/2016/ink" xmlns:am3d="http://schemas.microsoft.com/office/drawing/2017/model3d" xmlns:o="urn:schemas-microsoft-com:office:office" xmlns:r="http://schemas.openxmlformats.org/officeDocument/2006/relationships" xmlns:m="http://schemas.openxmlformats.org/officeDocument/2006/math" xmlns:v="urn:schemas-microsoft-com:vml" xmlns:wp14="http://schemas.microsoft.com/office/word/2010/wordprocessingDrawing" xmlns:wp="http://schemas.openxmlformats.org/drawingml/2006/wordprocessingDrawing" xmlns:w10="urn:schemas-microsoft-com:office:word" xmlns:w="http://schemas.openxmlformats.org/wordprocessingml/2006/main" xmlns:w14="http://schemas.microsoft.com/office/word/2010/wordml" xmlns:w15="http://schemas.microsoft.com/office/word/2012/wordml" xmlns:w16cid="http://schemas.microsoft.com/office/word/2016/wordml/cid" xmlns:w16se="http://schemas.microsoft.com/office/word/2015/wordml/symex" xmlns:wpg="http://schemas.microsoft.com/office/word/2010/wordprocessingGroup" xmlns:wpi="http://schemas.microsoft.com/office/word/2010/wordprocessingInk" xmlns:wne="http://schemas.microsoft.com/office/word/2006/wordml" xmlns:wps="http://schemas.microsoft.com/office/word/2010/wordprocessingShape" mc:Ignorable="w14 w15 w16se w16cid wp14"/>
-</file>
-
-<file path=word/glossary/fontTable.xml><?xml version="1.0" encoding="utf-8"?>
-<w:fonts xmlns:mc="http://schemas.openxmlformats.org/markup-compatibility/2006" xmlns:r="http://schemas.openxmlformats.org/officeDocument/2006/relationships" xmlns:w="http://schemas.openxmlformats.org/wordprocessingml/2006/main" xmlns:w14="http://schemas.microsoft.com/office/word/2010/wordml" xmlns:w15="http://schemas.microsoft.com/office/word/2012/wordml" xmlns:w16cid="http://schemas.microsoft.com/office/word/2016/wordml/cid" xmlns:w16se="http://schemas.microsoft.com/office/word/2015/wordml/symex" mc:Ignorable="w14 w15 w16se w16cid">
-  <w:font w:name="Wingdings">
-    <w:panose1 w:val="05000000000000000000"/>
-    <w:charset w:val="02"/>
-    <w:family w:val="auto"/>
-    <w:pitch w:val="variable"/>
-    <w:sig w:usb0="00000000" w:usb1="10000000" w:usb2="00000000" w:usb3="00000000" w:csb0="80000000" w:csb1="00000000"/>
-  </w:font>
-  <w:font w:name="Calibri">
-    <w:panose1 w:val="020F0502020204030204"/>
-    <w:charset w:val="00"/>
-    <w:family w:val="swiss"/>
-    <w:pitch w:val="variable"/>
-    <w:sig w:usb0="E0002AFF" w:usb1="C000247B" w:usb2="00000009" w:usb3="00000000" w:csb0="000001FF" w:csb1="00000000"/>
-  </w:font>
-  <w:font w:name="Times New Roman">
-    <w:panose1 w:val="02020603050405020304"/>
-    <w:charset w:val="00"/>
-    <w:family w:val="roman"/>
-    <w:pitch w:val="variable"/>
-    <w:sig w:usb0="E0002EFF" w:usb1="C000785B" w:usb2="00000009" w:usb3="00000000" w:csb0="000001FF" w:csb1="00000000"/>
-  </w:font>
-  <w:font w:name="Courier New">
-    <w:panose1 w:val="02070309020205020404"/>
-    <w:charset w:val="00"/>
-    <w:family w:val="modern"/>
-    <w:pitch w:val="fixed"/>
-    <w:sig w:usb0="E0002EFF" w:usb1="C0007843" w:usb2="00000009" w:usb3="00000000" w:csb0="000001FF" w:csb1="00000000"/>
-  </w:font>
-  <w:font w:name="Symbol">
-    <w:panose1 w:val="05050102010706020507"/>
-    <w:charset w:val="02"/>
-    <w:family w:val="roman"/>
-    <w:pitch w:val="variable"/>
-    <w:sig w:usb0="00000000" w:usb1="10000000" w:usb2="00000000" w:usb3="00000000" w:csb0="80000000" w:csb1="00000000"/>
-  </w:font>
-  <w:font w:name="Calibri Light">
-    <w:panose1 w:val="020F0302020204030204"/>
-    <w:charset w:val="00"/>
-    <w:family w:val="swiss"/>
-    <w:pitch w:val="variable"/>
-    <w:sig w:usb0="E0002AFF" w:usb1="C000247B" w:usb2="00000009" w:usb3="00000000" w:csb0="000001FF" w:csb1="00000000"/>
-  </w:font>
-  <w:font w:name="Cambria Math">
-    <w:panose1 w:val="02040503050406030204"/>
-    <w:charset w:val="00"/>
-    <w:family w:val="roman"/>
-    <w:pitch w:val="variable"/>
-    <w:sig w:usb0="E00006FF" w:usb1="420024FF" w:usb2="02000000" w:usb3="00000000" w:csb0="0000019F" w:csb1="00000000"/>
-  </w:font>
-</w:fonts>
-</file>
-
-<file path=word/glossary/settings.xml><?xml version="1.0" encoding="utf-8"?>
-<w:settings xmlns:mc="http://schemas.openxmlformats.org/markup-compatibility/2006" xmlns:o="urn:schemas-microsoft-com:office:office" xmlns:r="http://schemas.openxmlformats.org/officeDocument/2006/relationships" xmlns:m="http://schemas.openxmlformats.org/officeDocument/2006/math" xmlns:v="urn:schemas-microsoft-com:vml" xmlns:w10="urn:schemas-microsoft-com:office:word" xmlns:w="http://schemas.openxmlformats.org/wordprocessingml/2006/main" xmlns:w14="http://schemas.microsoft.com/office/word/2010/wordml" xmlns:w15="http://schemas.microsoft.com/office/word/2012/wordml" xmlns:w16cid="http://schemas.microsoft.com/office/word/2016/wordml/cid" xmlns:w16se="http://schemas.microsoft.com/office/word/2015/wordml/symex" xmlns:sl="http://schemas.openxmlformats.org/schemaLibrary/2006/main" mc:Ignorable="w14 w15 w16se w16cid">
-  <w:view w:val="normal"/>
-  <w:defaultTabStop w:val="720"/>
-  <w:characterSpacingControl w:val="doNotCompress"/>
-  <w:compat>
-    <w:useFELayout/>
-    <w:compatSetting w:name="compatibilityMode" w:uri="http://schemas.microsoft.com/office/word" w:val="15"/>
-    <w:compatSetting w:name="overrideTableStyleFontSizeAndJustification" w:uri="http://schemas.microsoft.com/office/word" w:val="1"/>
-    <w:compatSetting w:name="enableOpenTypeFeatures" w:uri="http://schemas.microsoft.com/office/word" w:val="1"/>
-    <w:compatSetting w:name="doNotFlipMirrorIndents" w:uri="http://schemas.microsoft.com/office/word" w:val="1"/>
-    <w:compatSetting w:name="differentiateMultirowTableHeaders" w:uri="http://schemas.microsoft.com/office/word" w:val="1"/>
-    <w:compatSetting w:name="useWord2013TrackBottomHyphenation" w:uri="http://schemas.microsoft.com/office/word" w:val="0"/>
-  </w:compat>
-  <w:rsids>
-    <w:rsidRoot w:val="00B609EE"/>
-    <w:rsid w:val="00B609EE"/>
-  </w:rsids>
-  <m:mathPr>
-    <m:mathFont m:val="Cambria Math"/>
-    <m:brkBin m:val="before"/>
-    <m:brkBinSub m:val="--"/>
-    <m:smallFrac m:val="0"/>
-    <m:dispDef/>
-    <m:lMargin m:val="0"/>
-    <m:rMargin m:val="0"/>
-    <m:defJc m:val="centerGroup"/>
-    <m:wrapIndent m:val="1440"/>
-    <m:intLim m:val="subSup"/>
-    <m:naryLim m:val="undOvr"/>
-  </m:mathPr>
-  <w:themeFontLang w:val="en-GB"/>
-  <w:clrSchemeMapping w:bg1="light1" w:t1="dark1" w:bg2="light2" w:t2="dark2" w:accent1="accent1" w:accent2="accent2" w:accent3="accent3" w:accent4="accent4" w:accent5="accent5" w:accent6="accent6" w:hyperlink="hyperlink" w:followedHyperlink="followedHyperlink"/>
-  <w:decimalSymbol w:val="."/>
-  <w:listSeparator w:val=","/>
-  <w15:chartTrackingRefBased/>
-</w:settings>
-</file>
-
-<file path=word/glossary/styles.xml><?xml version="1.0" encoding="utf-8"?>
-<w:styles xmlns:mc="http://schemas.openxmlformats.org/markup-compatibility/2006" xmlns:r="http://schemas.openxmlformats.org/officeDocument/2006/relationships" xmlns:w="http://schemas.openxmlformats.org/wordprocessingml/2006/main" xmlns:w14="http://schemas.microsoft.com/office/word/2010/wordml" xmlns:w15="http://schemas.microsoft.com/office/word/2012/wordml" xmlns:w16cid="http://schemas.microsoft.com/office/word/2016/wordml/cid" xmlns:w16se="http://schemas.microsoft.com/office/word/2015/wordml/symex" mc:Ignorable="w14 w15 w16se w16cid">
-  <w:docDefaults>
-    <w:rPrDefault>
-      <w:rPr>
-        <w:rFonts w:asciiTheme="minorHAnsi" w:eastAsiaTheme="minorEastAsia" w:hAnsiTheme="minorHAnsi" w:cstheme="minorBidi"/>
-        <w:sz w:val="22"/>
-        <w:szCs w:val="22"/>
-        <w:lang w:val="en-GB" w:eastAsia="en-GB" w:bidi="ar-SA"/>
-      </w:rPr>
-    </w:rPrDefault>
-    <w:pPrDefault>
-      <w:pPr>
-        <w:spacing w:after="160" w:line="259" w:lineRule="auto"/>
-      </w:pPr>
-    </w:pPrDefault>
-  </w:docDefaults>
-  <w:latentStyles w:defLockedState="0" w:defUIPriority="99" w:defSemiHidden="0" w:defUnhideWhenUsed="0" w:defQFormat="0" w:count="375">
-    <w:lsdException w:name="Normal" w:uiPriority="0" w:qFormat="1"/>
-    <w:lsdException w:name="heading 1" w:uiPriority="9" w:qFormat="1"/>
-    <w:lsdException w:name="heading 2" w:semiHidden="1" w:uiPriority="9" w:unhideWhenUsed="1" w:qFormat="1"/>
-    <w:lsdException w:name="heading 3" w:semiHidden="1" w:uiPriority="9" w:unhideWhenUsed="1" w:qFormat="1"/>
-    <w:lsdException w:name="heading 4" w:semiHidden="1" w:uiPriority="9" w:unhideWhenUsed="1" w:qFormat="1"/>
-    <w:lsdException w:name="heading 5" w:semiHidden="1" w:uiPriority="9" w:unhideWhenUsed="1" w:qFormat="1"/>
-    <w:lsdException w:name="heading 6" w:semiHidden="1" w:uiPriority="9" w:unhideWhenUsed="1" w:qFormat="1"/>
-    <w:lsdException w:name="heading 7" w:semiHidden="1" w:uiPriority="9" w:unhideWhenUsed="1" w:qFormat="1"/>
-    <w:lsdException w:name="heading 8" w:semiHidden="1" w:uiPriority="9" w:unhideWhenUsed="1" w:qFormat="1"/>
-    <w:lsdException w:name="heading 9" w:semiHidden="1" w:uiPriority="9" w:unhideWhenUsed="1" w:qFormat="1"/>
-    <w:lsdException w:name="index 1" w:semiHidden="1" w:unhideWhenUsed="1"/>
-    <w:lsdException w:name="index 2" w:semiHidden="1" w:unhideWhenUsed="1"/>
-    <w:lsdException w:name="index 3" w:semiHidden="1" w:unhideWhenUsed="1"/>
-    <w:lsdException w:name="index 4" w:semiHidden="1" w:unhideWhenUsed="1"/>
-    <w:lsdException w:name="index 5" w:semiHidden="1" w:unhideWhenUsed="1"/>
-    <w:lsdException w:name="index 6" w:semiHidden="1" w:unhideWhenUsed="1"/>
-    <w:lsdException w:name="index 7" w:semiHidden="1" w:unhideWhenUsed="1"/>
-    <w:lsdException w:name="index 8" w:semiHidden="1" w:unhideWhenUsed="1"/>
-    <w:lsdException w:name="index 9" w:semiHidden="1" w:unhideWhenUsed="1"/>
-    <w:lsdException w:name="toc 1" w:semiHidden="1" w:uiPriority="39" w:unhideWhenUsed="1"/>
-    <w:lsdException w:name="toc 2" w:semiHidden="1" w:uiPriority="39" w:unhideWhenUsed="1"/>
-    <w:lsdException w:name="toc 3" w:semiHidden="1" w:uiPriority="39" w:unhideWhenUsed="1"/>
-    <w:lsdException w:name="toc 4" w:semiHidden="1" w:uiPriority="39" w:unhideWhenUsed="1"/>
-    <w:lsdException w:name="toc 5" w:semiHidden="1" w:uiPriority="39" w:unhideWhenUsed="1"/>
-    <w:lsdException w:name="toc 6" w:semiHidden="1" w:uiPriority="39" w:unhideWhenUsed="1"/>
-    <w:lsdException w:name="toc 7" w:semiHidden="1" w:uiPriority="39" w:unhideWhenUsed="1"/>
-    <w:lsdException w:name="toc 8" w:semiHidden="1" w:uiPriority="39" w:unhideWhenUsed="1"/>
-    <w:lsdException w:name="toc 9" w:semiHidden="1" w:uiPriority="39" w:unhideWhenUsed="1"/>
-    <w:lsdException w:name="Normal Indent" w:semiHidden="1" w:unhideWhenUsed="1"/>
-    <w:lsdException w:name="footnote text" w:semiHidden="1" w:unhideWhenUsed="1"/>
-    <w:lsdException w:name="annotation text" w:semiHidden="1" w:unhideWhenUsed="1"/>
-    <w:lsdException w:name="header" w:semiHidden="1" w:unhideWhenUsed="1"/>
-    <w:lsdException w:name="footer" w:semiHidden="1" w:unhideWhenUsed="1"/>
-    <w:lsdException w:name="index heading" w:semiHidden="1" w:unhideWhenUsed="1"/>
-    <w:lsdException w:name="caption" w:semiHidden="1" w:uiPriority="35" w:unhideWhenUsed="1" w:qFormat="1"/>
-    <w:lsdException w:name="table of figures" w:semiHidden="1" w:unhideWhenUsed="1"/>
-    <w:lsdException w:name="envelope address" w:semiHidden="1" w:unhideWhenUsed="1"/>
-    <w:lsdException w:name="envelope return" w:semiHidden="1" w:unhideWhenUsed="1"/>
-    <w:lsdException w:name="footnote reference" w:semiHidden="1" w:unhideWhenUsed="1"/>
-    <w:lsdException w:name="annotation reference" w:semiHidden="1" w:unhideWhenUsed="1"/>
-    <w:lsdException w:name="line number" w:semiHidden="1" w:unhideWhenUsed="1"/>
-    <w:lsdException w:name="page number" w:semiHidden="1" w:unhideWhenUsed="1"/>
-    <w:lsdException w:name="endnote reference" w:semiHidden="1" w:unhideWhenUsed="1"/>
-    <w:lsdException w:name="endnote text" w:semiHidden="1" w:unhideWhenUsed="1"/>
-    <w:lsdException w:name="table of authorities" w:semiHidden="1" w:unhideWhenUsed="1"/>
-    <w:lsdException w:name="macro" w:semiHidden="1" w:unhideWhenUsed="1"/>
-    <w:lsdException w:name="toa heading" w:semiHidden="1" w:unhideWhenUsed="1"/>
-    <w:lsdException w:name="List" w:semiHidden="1" w:unhideWhenUsed="1"/>
-    <w:lsdException w:name="List Bullet" w:semiHidden="1" w:unhideWhenUsed="1"/>
-    <w:lsdException w:name="List Number" w:semiHidden="1" w:unhideWhenUsed="1"/>
-    <w:lsdException w:name="List 2" w:semiHidden="1" w:unhideWhenUsed="1"/>
-    <w:lsdException w:name="List 3" w:semiHidden="1" w:unhideWhenUsed="1"/>
-    <w:lsdException w:name="List 4" w:semiHidden="1" w:unhideWhenUsed="1"/>
-    <w:lsdException w:name="List 5" w:semiHidden="1" w:unhideWhenUsed="1"/>
-    <w:lsdException w:name="List Bullet 2" w:semiHidden="1" w:unhideWhenUsed="1"/>
-    <w:lsdException w:name="List Bullet 3" w:semiHidden="1" w:unhideWhenUsed="1"/>
-    <w:lsdException w:name="List Bullet 4" w:semiHidden="1" w:unhideWhenUsed="1"/>
-    <w:lsdException w:name="List Bullet 5" w:semiHidden="1" w:unhideWhenUsed="1"/>
-    <w:lsdException w:name="List Number 2" w:semiHidden="1" w:unhideWhenUsed="1"/>
-    <w:lsdException w:name="List Number 3" w:semiHidden="1" w:unhideWhenUsed="1"/>
-    <w:lsdException w:name="List Number 4" w:semiHidden="1" w:unhideWhenUsed="1"/>
-    <w:lsdException w:name="List Number 5" w:semiHidden="1" w:unhideWhenUsed="1"/>
-    <w:lsdException w:name="Title" w:uiPriority="10" w:qFormat="1"/>
-    <w:lsdException w:name="Closing" w:semiHidden="1" w:unhideWhenUsed="1"/>
-    <w:lsdException w:name="Signature" w:semiHidden="1" w:unhideWhenUsed="1"/>
-    <w:lsdException w:name="Default Paragraph Font" w:semiHidden="1" w:uiPriority="1" w:unhideWhenUsed="1"/>
-    <w:lsdException w:name="Body Text" w:semiHidden="1" w:unhideWhenUsed="1"/>
-    <w:lsdException w:name="Body Text Indent" w:semiHidden="1" w:unhideWhenUsed="1"/>
-    <w:lsdException w:name="List Continue" w:semiHidden="1" w:unhideWhenUsed="1"/>
-    <w:lsdException w:name="List Continue 2" w:semiHidden="1" w:unhideWhenUsed="1"/>
-    <w:lsdException w:name="List Continue 3" w:semiHidden="1" w:unhideWhenUsed="1"/>
-    <w:lsdException w:name="List Continue 4" w:semiHidden="1" w:unhideWhenUsed="1"/>
-    <w:lsdException w:name="List Continue 5" w:semiHidden="1" w:unhideWhenUsed="1"/>
-    <w:lsdException w:name="Message Header" w:semiHidden="1" w:unhideWhenUsed="1"/>
-    <w:lsdException w:name="Subtitle" w:uiPriority="11" w:qFormat="1"/>
-    <w:lsdException w:name="Salutation" w:semiHidden="1" w:unhideWhenUsed="1"/>
-    <w:lsdException w:name="Date" w:semiHidden="1" w:unhideWhenUsed="1"/>
-    <w:lsdException w:name="Body Text First Indent" w:semiHidden="1" w:unhideWhenUsed="1"/>
-    <w:lsdException w:name="Body Text First Indent 2" w:semiHidden="1" w:unhideWhenUsed="1"/>
-    <w:lsdException w:name="Note Heading" w:semiHidden="1" w:unhideWhenUsed="1"/>
-    <w:lsdException w:name="Body Text 2" w:semiHidden="1" w:unhideWhenUsed="1"/>
-    <w:lsdException w:name="Body Text 3" w:semiHidden="1" w:unhideWhenUsed="1"/>
-    <w:lsdException w:name="Body Text Indent 2" w:semiHidden="1" w:unhideWhenUsed="1"/>
-    <w:lsdException w:name="Body Text Indent 3" w:semiHidden="1" w:unhideWhenUsed="1"/>
-    <w:lsdException w:name="Block Text" w:semiHidden="1" w:unhideWhenUsed="1"/>
-    <w:lsdException w:name="Hyperlink" w:semiHidden="1" w:unhideWhenUsed="1"/>
-    <w:lsdException w:name="FollowedHyperlink" w:semiHidden="1" w:unhideWhenUsed="1"/>
-    <w:lsdException w:name="Strong" w:uiPriority="22" w:qFormat="1"/>
-    <w:lsdException w:name="Emphasis" w:uiPriority="20" w:qFormat="1"/>
-    <w:lsdException w:name="Document Map" w:semiHidden="1" w:unhideWhenUsed="1"/>
-    <w:lsdException w:name="Plain Text" w:semiHidden="1" w:unhideWhenUsed="1"/>
-    <w:lsdException w:name="E-mail Signature" w:semiHidden="1" w:unhideWhenUsed="1"/>
-    <w:lsdException w:name="HTML Top of Form" w:semiHidden="1" w:unhideWhenUsed="1"/>
-    <w:lsdException w:name="HTML Bottom of Form" w:semiHidden="1" w:unhideWhenUsed="1"/>
-    <w:lsdException w:name="Normal (Web)" w:semiHidden="1" w:unhideWhenUsed="1"/>
-    <w:lsdException w:name="HTML Acronym" w:semiHidden="1" w:unhideWhenUsed="1"/>
-    <w:lsdException w:name="HTML Address" w:semiHidden="1" w:unhideWhenUsed="1"/>
-    <w:lsdException w:name="HTML Cite" w:semiHidden="1" w:unhideWhenUsed="1"/>
-    <w:lsdException w:name="HTML Code" w:semiHidden="1" w:unhideWhenUsed="1"/>
-    <w:lsdException w:name="HTML Definition" w:semiHidden="1" w:unhideWhenUsed="1"/>
-    <w:lsdException w:name="HTML Keyboard" w:semiHidden="1" w:unhideWhenUsed="1"/>
-    <w:lsdException w:name="HTML Preformatted" w:semiHidden="1" w:unhideWhenUsed="1"/>
-    <w:lsdException w:name="HTML Sample" w:semiHidden="1" w:unhideWhenUsed="1"/>
-    <w:lsdException w:name="HTML Typewriter" w:semiHidden="1" w:unhideWhenUsed="1"/>
-    <w:lsdException w:name="HTML Variable" w:semiHidden="1" w:unhideWhenUsed="1"/>
-    <w:lsdException w:name="Normal Table" w:semiHidden="1" w:unhideWhenUsed="1"/>
-    <w:lsdException w:name="annotation subject" w:semiHidden="1" w:unhideWhenUsed="1"/>
-    <w:lsdException w:name="No List" w:semiHidden="1" w:unhideWhenUsed="1"/>
-    <w:lsdException w:name="Outline List 1" w:semiHidden="1" w:unhideWhenUsed="1"/>
-    <w:lsdException w:name="Outline List 2" w:semiHidden="1" w:unhideWhenUsed="1"/>
-    <w:lsdException w:name="Outline List 3" w:semiHidden="1" w:unhideWhenUsed="1"/>
-    <w:lsdException w:name="Table Simple 1" w:semiHidden="1" w:unhideWhenUsed="1"/>
-    <w:lsdException w:name="Table Simple 2" w:semiHidden="1" w:unhideWhenUsed="1"/>
-    <w:lsdException w:name="Table Simple 3" w:semiHidden="1" w:unhideWhenUsed="1"/>
-    <w:lsdException w:name="Table Classic 1" w:semiHidden="1" w:unhideWhenUsed="1"/>
-    <w:lsdException w:name="Table Classic 2" w:semiHidden="1" w:unhideWhenUsed="1"/>
-    <w:lsdException w:name="Table Classic 3" w:semiHidden="1" w:unhideWhenUsed="1"/>
-    <w:lsdException w:name="Table Classic 4" w:semiHidden="1" w:unhideWhenUsed="1"/>
-    <w:lsdException w:name="Table Colorful 1" w:semiHidden="1" w:unhideWhenUsed="1"/>
-    <w:lsdException w:name="Table Colorful 2" w:semiHidden="1" w:unhideWhenUsed="1"/>
-    <w:lsdException w:name="Table Colorful 3" w:semiHidden="1" w:unhideWhenUsed="1"/>
-    <w:lsdException w:name="Table Columns 1" w:semiHidden="1" w:unhideWhenUsed="1"/>
-    <w:lsdException w:name="Table Columns 2" w:semiHidden="1" w:unhideWhenUsed="1"/>
-    <w:lsdException w:name="Table Columns 3" w:semiHidden="1" w:unhideWhenUsed="1"/>
-    <w:lsdException w:name="Table Columns 4" w:semiHidden="1" w:unhideWhenUsed="1"/>
-    <w:lsdException w:name="Table Columns 5" w:semiHidden="1" w:unhideWhenUsed="1"/>
-    <w:lsdException w:name="Table Grid 1" w:semiHidden="1" w:unhideWhenUsed="1"/>
-    <w:lsdException w:name="Table Grid 2" w:semiHidden="1" w:unhideWhenUsed="1"/>
-    <w:lsdException w:name="Table Grid 3" w:semiHidden="1" w:unhideWhenUsed="1"/>
-    <w:lsdException w:name="Table Grid 4" w:semiHidden="1" w:unhideWhenUsed="1"/>
-    <w:lsdException w:name="Table Grid 5" w:semiHidden="1" w:unhideWhenUsed="1"/>
-    <w:lsdException w:name="Table Grid 6" w:semiHidden="1" w:unhideWhenUsed="1"/>
-    <w:lsdException w:name="Table Grid 7" w:semiHidden="1" w:unhideWhenUsed="1"/>
-    <w:lsdException w:name="Table Grid 8" w:semiHidden="1" w:unhideWhenUsed="1"/>
-    <w:lsdException w:name="Table List 1" w:semiHidden="1" w:unhideWhenUsed="1"/>
-    <w:lsdException w:name="Table List 2" w:semiHidden="1" w:unhideWhenUsed="1"/>
-    <w:lsdException w:name="Table List 3" w:semiHidden="1" w:unhideWhenUsed="1"/>
-    <w:lsdException w:name="Table List 4" w:semiHidden="1" w:unhideWhenUsed="1"/>
-    <w:lsdException w:name="Table List 5" w:semiHidden="1" w:unhideWhenUsed="1"/>
-    <w:lsdException w:name="Table List 6" w:semiHidden="1" w:unhideWhenUsed="1"/>
-    <w:lsdException w:name="Table List 7" w:semiHidden="1" w:unhideWhenUsed="1"/>
-    <w:lsdException w:name="Table List 8" w:semiHidden="1" w:unhideWhenUsed="1"/>
-    <w:lsdException w:name="Table 3D effects 1" w:semiHidden="1" w:unhideWhenUsed="1"/>
-    <w:lsdException w:name="Table 3D effects 2" w:semiHidden="1" w:unhideWhenUsed="1"/>
-    <w:lsdException w:name="Table 3D effects 3" w:semiHidden="1" w:unhideWhenUsed="1"/>
-    <w:lsdException w:name="Table Contemporary" w:semiHidden="1" w:unhideWhenUsed="1"/>
-    <w:lsdException w:name="Table Elegant" w:semiHidden="1" w:unhideWhenUsed="1"/>
-    <w:lsdException w:name="Table Professional" w:semiHidden="1" w:unhideWhenUsed="1"/>
-    <w:lsdException w:name="Table Subtle 1" w:semiHidden="1" w:unhideWhenUsed="1"/>
-    <w:lsdException w:name="Table Subtle 2" w:semiHidden="1" w:unhideWhenUsed="1"/>
-    <w:lsdException w:name="Table Web 1" w:semiHidden="1" w:unhideWhenUsed="1"/>
-    <w:lsdException w:name="Table Web 2" w:semiHidden="1" w:unhideWhenUsed="1"/>
-    <w:lsdException w:name="Table Web 3" w:semiHidden="1" w:unhideWhenUsed="1"/>
-    <w:lsdException w:name="Balloon Text" w:semiHidden="1" w:unhideWhenUsed="1"/>
-    <w:lsdException w:name="Table Grid" w:uiPriority="39"/>
-    <w:lsdException w:name="Table Theme" w:semiHidden="1" w:unhideWhenUsed="1"/>
-    <w:lsdException w:name="Placeholder Text" w:semiHidden="1"/>
-    <w:lsdException w:name="No Spacing" w:uiPriority="1" w:qFormat="1"/>
-    <w:lsdException w:name="Light Shading" w:uiPriority="60"/>
-    <w:lsdException w:name="Light List" w:uiPriority="61"/>
-    <w:lsdException w:name="Light Grid" w:uiPriority="62"/>
-    <w:lsdException w:name="Medium Shading 1" w:uiPriority="63"/>
-    <w:lsdException w:name="Medium Shading 2" w:uiPriority="64"/>
-    <w:lsdException w:name="Medium List 1" w:uiPriority="65"/>
-    <w:lsdException w:name="Medium List 2" w:uiPriority="66"/>
-    <w:lsdException w:name="Medium Grid 1" w:uiPriority="67"/>
-    <w:lsdException w:name="Medium Grid 2" w:uiPriority="68"/>
-    <w:lsdException w:name="Medium Grid 3" w:uiPriority="69"/>
-    <w:lsdException w:name="Dark List" w:uiPriority="70"/>
-    <w:lsdException w:name="Colorful Shading" w:uiPriority="71"/>
-    <w:lsdException w:name="Colorful List" w:uiPriority="72"/>
-    <w:lsdException w:name="Colorful Grid" w:uiPriority="73"/>
-    <w:lsdException w:name="Light Shading Accent 1" w:uiPriority="60"/>
-    <w:lsdException w:name="Light List Accent 1" w:uiPriority="61"/>
-    <w:lsdException w:name="Light Grid Accent 1" w:uiPriority="62"/>
-    <w:lsdException w:name="Medium Shading 1 Accent 1" w:uiPriority="63"/>
-    <w:lsdException w:name="Medium Shading 2 Accent 1" w:uiPriority="64"/>
-    <w:lsdException w:name="Medium List 1 Accent 1" w:uiPriority="65"/>
-    <w:lsdException w:name="Revision" w:semiHidden="1"/>
-    <w:lsdException w:name="List Paragraph" w:uiPriority="34" w:qFormat="1"/>
-    <w:lsdException w:name="Quote" w:uiPriority="29" w:qFormat="1"/>
-    <w:lsdException w:name="Intense Quote" w:uiPriority="30" w:qFormat="1"/>
-    <w:lsdException w:name="Medium List 2 Accent 1" w:uiPriority="66"/>
-    <w:lsdException w:name="Medium Grid 1 Accent 1" w:uiPriority="67"/>
-    <w:lsdException w:name="Medium Grid 2 Accent 1" w:uiPriority="68"/>
-    <w:lsdException w:name="Medium Grid 3 Accent 1" w:uiPriority="69"/>
-    <w:lsdException w:name="Dark List Accent 1" w:uiPriority="70"/>
-    <w:lsdException w:name="Colorful Shading Accent 1" w:uiPriority="71"/>
-    <w:lsdException w:name="Colorful List Accent 1" w:uiPriority="72"/>
-    <w:lsdException w:name="Colorful Grid Accent 1" w:uiPriority="73"/>
-    <w:lsdException w:name="Light Shading Accent 2" w:uiPriority="60"/>
-    <w:lsdException w:name="Light List Accent 2" w:uiPriority="61"/>
-    <w:lsdException w:name="Light Grid Accent 2" w:uiPriority="62"/>
-    <w:lsdException w:name="Medium Shading 1 Accent 2" w:uiPriority="63"/>
-    <w:lsdException w:name="Medium Shading 2 Accent 2" w:uiPriority="64"/>
-    <w:lsdException w:name="Medium List 1 Accent 2" w:uiPriority="65"/>
-    <w:lsdException w:name="Medium List 2 Accent 2" w:uiPriority="66"/>
-    <w:lsdException w:name="Medium Grid 1 Accent 2" w:uiPriority="67"/>
-    <w:lsdException w:name="Medium Grid 2 Accent 2" w:uiPriority="68"/>
-    <w:lsdException w:name="Medium Grid 3 Accent 2" w:uiPriority="69"/>
-    <w:lsdException w:name="Dark List Accent 2" w:uiPriority="70"/>
-    <w:lsdException w:name="Colorful Shading Accent 2" w:uiPriority="71"/>
-    <w:lsdException w:name="Colorful List Accent 2" w:uiPriority="72"/>
-    <w:lsdException w:name="Colorful Grid Accent 2" w:uiPriority="73"/>
-    <w:lsdException w:name="Light Shading Accent 3" w:uiPriority="60"/>
-    <w:lsdException w:name="Light List Accent 3" w:uiPriority="61"/>
-    <w:lsdException w:name="Light Grid Accent 3" w:uiPriority="62"/>
-    <w:lsdException w:name="Medium Shading 1 Accent 3" w:uiPriority="63"/>
-    <w:lsdException w:name="Medium Shading 2 Accent 3" w:uiPriority="64"/>
-    <w:lsdException w:name="Medium List 1 Accent 3" w:uiPriority="65"/>
-    <w:lsdException w:name="Medium List 2 Accent 3" w:uiPriority="66"/>
-    <w:lsdException w:name="Medium Grid 1 Accent 3" w:uiPriority="67"/>
-    <w:lsdException w:name="Medium Grid 2 Accent 3" w:uiPriority="68"/>
-    <w:lsdException w:name="Medium Grid 3 Accent 3" w:uiPriority="69"/>
-    <w:lsdException w:name="Dark List Accent 3" w:uiPriority="70"/>
-    <w:lsdException w:name="Colorful Shading Accent 3" w:uiPriority="71"/>
-    <w:lsdException w:name="Colorful List Accent 3" w:uiPriority="72"/>
-    <w:lsdException w:name="Colorful Grid Accent 3" w:uiPriority="73"/>
-    <w:lsdException w:name="Light Shading Accent 4" w:uiPriority="60"/>
-    <w:lsdException w:name="Light List Accent 4" w:uiPriority="61"/>
-    <w:lsdException w:name="Light Grid Accent 4" w:uiPriority="62"/>
-    <w:lsdException w:name="Medium Shading 1 Accent 4" w:uiPriority="63"/>
-    <w:lsdException w:name="Medium Shading 2 Accent 4" w:uiPriority="64"/>
-    <w:lsdException w:name="Medium List 1 Accent 4" w:uiPriority="65"/>
-    <w:lsdException w:name="Medium List 2 Accent 4" w:uiPriority="66"/>
-    <w:lsdException w:name="Medium Grid 1 Accent 4" w:uiPriority="67"/>
-    <w:lsdException w:name="Medium Grid 2 Accent 4" w:uiPriority="68"/>
-    <w:lsdException w:name="Medium Grid 3 Accent 4" w:uiPriority="69"/>
-    <w:lsdException w:name="Dark List Accent 4" w:uiPriority="70"/>
-    <w:lsdException w:name="Colorful Shading Accent 4" w:uiPriority="71"/>
-    <w:lsdException w:name="Colorful List Accent 4" w:uiPriority="72"/>
-    <w:lsdException w:name="Colorful Grid Accent 4" w:uiPriority="73"/>
-    <w:lsdException w:name="Light Shading Accent 5" w:uiPriority="60"/>
-    <w:lsdException w:name="Light List Accent 5" w:uiPriority="61"/>
-    <w:lsdException w:name="Light Grid Accent 5" w:uiPriority="62"/>
-    <w:lsdException w:name="Medium Shading 1 Accent 5" w:uiPriority="63"/>
-    <w:lsdException w:name="Medium Shading 2 Accent 5" w:uiPriority="64"/>
-    <w:lsdException w:name="Medium List 1 Accent 5" w:uiPriority="65"/>
-    <w:lsdException w:name="Medium List 2 Accent 5" w:uiPriority="66"/>
-    <w:lsdException w:name="Medium Grid 1 Accent 5" w:uiPriority="67"/>
-    <w:lsdException w:name="Medium Grid 2 Accent 5" w:uiPriority="68"/>
-    <w:lsdException w:name="Medium Grid 3 Accent 5" w:uiPriority="69"/>
-    <w:lsdException w:name="Dark List Accent 5" w:uiPriority="70"/>
-    <w:lsdException w:name="Colorful Shading Accent 5" w:uiPriority="71"/>
-    <w:lsdException w:name="Colorful List Accent 5" w:uiPriority="72"/>
-    <w:lsdException w:name="Colorful Grid Accent 5" w:uiPriority="73"/>
-    <w:lsdException w:name="Light Shading Accent 6" w:uiPriority="60"/>
-    <w:lsdException w:name="Light List Accent 6" w:uiPriority="61"/>
-    <w:lsdException w:name="Light Grid Accent 6" w:uiPriority="62"/>
-    <w:lsdException w:name="Medium Shading 1 Accent 6" w:uiPriority="63"/>
-    <w:lsdException w:name="Medium Shading 2 Accent 6" w:uiPriority="64"/>
-    <w:lsdException w:name="Medium List 1 Accent 6" w:uiPriority="65"/>
-    <w:lsdException w:name="Medium List 2 Accent 6" w:uiPriority="66"/>
-    <w:lsdException w:name="Medium Grid 1 Accent 6" w:uiPriority="67"/>
-    <w:lsdException w:name="Medium Grid 2 Accent 6" w:uiPriority="68"/>
-    <w:lsdException w:name="Medium Grid 3 Accent 6" w:uiPriority="69"/>
-    <w:lsdException w:name="Dark List Accent 6" w:uiPriority="70"/>
-    <w:lsdException w:name="Colorful Shading Accent 6" w:uiPriority="71"/>
-    <w:lsdException w:name="Colorful List Accent 6" w:uiPriority="72"/>
-    <w:lsdException w:name="Colorful Grid Accent 6" w:uiPriority="73"/>
-    <w:lsdException w:name="Subtle Emphasis" w:uiPriority="19" w:qFormat="1"/>
-    <w:lsdException w:name="Intense Emphasis" w:uiPriority="21" w:qFormat="1"/>
-    <w:lsdException w:name="Subtle Reference" w:uiPriority="31" w:qFormat="1"/>
-    <w:lsdException w:name="Intense Reference" w:uiPriority="32" w:qFormat="1"/>
-    <w:lsdException w:name="Book Title" w:uiPriority="33" w:qFormat="1"/>
-    <w:lsdException w:name="Bibliography" w:semiHidden="1" w:uiPriority="37" w:unhideWhenUsed="1"/>
-    <w:lsdException w:name="TOC Heading" w:semiHidden="1" w:uiPriority="39" w:unhideWhenUsed="1" w:qFormat="1"/>
-    <w:lsdException w:name="Plain Table 1" w:uiPriority="41"/>
-    <w:lsdException w:name="Plain Table 2" w:uiPriority="42"/>
-    <w:lsdException w:name="Plain Table 3" w:uiPriority="43"/>
-    <w:lsdException w:name="Plain Table 4" w:uiPriority="44"/>
-    <w:lsdException w:name="Plain Table 5" w:uiPriority="45"/>
-    <w:lsdException w:name="Grid Table Light" w:uiPriority="40"/>
-    <w:lsdException w:name="Grid Table 1 Light" w:uiPriority="46"/>
-    <w:lsdException w:name="Grid Table 2" w:uiPriority="47"/>
-    <w:lsdException w:name="Grid Table 3" w:uiPriority="48"/>
-    <w:lsdException w:name="Grid Table 4" w:uiPriority="49"/>
-    <w:lsdException w:name="Grid Table 5 Dark" w:uiPriority="50"/>
-    <w:lsdException w:name="Grid Table 6 Colorful" w:uiPriority="51"/>
-    <w:lsdException w:name="Grid Table 7 Colorful" w:uiPriority="52"/>
-    <w:lsdException w:name="Grid Table 1 Light Accent 1" w:uiPriority="46"/>
-    <w:lsdException w:name="Grid Table 2 Accent 1" w:uiPriority="47"/>
-    <w:lsdException w:name="Grid Table 3 Accent 1" w:uiPriority="48"/>
-    <w:lsdException w:name="Grid Table 4 Accent 1" w:uiPriority="49"/>
-    <w:lsdException w:name="Grid Table 5 Dark Accent 1" w:uiPriority="50"/>
-    <w:lsdException w:name="Grid Table 6 Colorful Accent 1" w:uiPriority="51"/>
-    <w:lsdException w:name="Grid Table 7 Colorful Accent 1" w:uiPriority="52"/>
-    <w:lsdException w:name="Grid Table 1 Light Accent 2" w:uiPriority="46"/>
-    <w:lsdException w:name="Grid Table 2 Accent 2" w:uiPriority="47"/>
-    <w:lsdException w:name="Grid Table 3 Accent 2" w:uiPriority="48"/>
-    <w:lsdException w:name="Grid Table 4 Accent 2" w:uiPriority="49"/>
-    <w:lsdException w:name="Grid Table 5 Dark Accent 2" w:uiPriority="50"/>
-    <w:lsdException w:name="Grid Table 6 Colorful Accent 2" w:uiPriority="51"/>
-    <w:lsdException w:name="Grid Table 7 Colorful Accent 2" w:uiPriority="52"/>
-    <w:lsdException w:name="Grid Table 1 Light Accent 3" w:uiPriority="46"/>
-    <w:lsdException w:name="Grid Table 2 Accent 3" w:uiPriority="47"/>
-    <w:lsdException w:name="Grid Table 3 Accent 3" w:uiPriority="48"/>
-    <w:lsdException w:name="Grid Table 4 Accent 3" w:uiPriority="49"/>
-    <w:lsdException w:name="Grid Table 5 Dark Accent 3" w:uiPriority="50"/>
-    <w:lsdException w:name="Grid Table 6 Colorful Accent 3" w:uiPriority="51"/>
-    <w:lsdException w:name="Grid Table 7 Colorful Accent 3" w:uiPriority="52"/>
-    <w:lsdException w:name="Grid Table 1 Light Accent 4" w:uiPriority="46"/>
-    <w:lsdException w:name="Grid Table 2 Accent 4" w:uiPriority="47"/>
-    <w:lsdException w:name="Grid Table 3 Accent 4" w:uiPriority="48"/>
-    <w:lsdException w:name="Grid Table 4 Accent 4" w:uiPriority="49"/>
-    <w:lsdException w:name="Grid Table 5 Dark Accent 4" w:uiPriority="50"/>
-    <w:lsdException w:name="Grid Table 6 Colorful Accent 4" w:uiPriority="51"/>
-    <w:lsdException w:name="Grid Table 7 Colorful Accent 4" w:uiPriority="52"/>
-    <w:lsdException w:name="Grid Table 1 Light Accent 5" w:uiPriority="46"/>
-    <w:lsdException w:name="Grid Table 2 Accent 5" w:uiPriority="47"/>
-    <w:lsdException w:name="Grid Table 3 Accent 5" w:uiPriority="48"/>
-    <w:lsdException w:name="Grid Table 4 Accent 5" w:uiPriority="49"/>
-    <w:lsdException w:name="Grid Table 5 Dark Accent 5" w:uiPriority="50"/>
-    <w:lsdException w:name="Grid Table 6 Colorful Accent 5" w:uiPriority="51"/>
-    <w:lsdException w:name="Grid Table 7 Colorful Accent 5" w:uiPriority="52"/>
-    <w:lsdException w:name="Grid Table 1 Light Accent 6" w:uiPriority="46"/>
-    <w:lsdException w:name="Grid Table 2 Accent 6" w:uiPriority="47"/>
-    <w:lsdException w:name="Grid Table 3 Accent 6" w:uiPriority="48"/>
-    <w:lsdException w:name="Grid Table 4 Accent 6" w:uiPriority="49"/>
-    <w:lsdException w:name="Grid Table 5 Dark Accent 6" w:uiPriority="50"/>
-    <w:lsdException w:name="Grid Table 6 Colorful Accent 6" w:uiPriority="51"/>
-    <w:lsdException w:name="Grid Table 7 Colorful Accent 6" w:uiPriority="52"/>
-    <w:lsdException w:name="List Table 1 Light" w:uiPriority="46"/>
-    <w:lsdException w:name="List Table 2" w:uiPriority="47"/>
-    <w:lsdException w:name="List Table 3" w:uiPriority="48"/>
-    <w:lsdException w:name="List Table 4" w:uiPriority="49"/>
-    <w:lsdException w:name="List Table 5 Dark" w:uiPriority="50"/>
-    <w:lsdException w:name="List Table 6 Colorful" w:uiPriority="51"/>
-    <w:lsdException w:name="List Table 7 Colorful" w:uiPriority="52"/>
-    <w:lsdException w:name="List Table 1 Light Accent 1" w:uiPriority="46"/>
-    <w:lsdException w:name="List Table 2 Accent 1" w:uiPriority="47"/>
-    <w:lsdException w:name="List Table 3 Accent 1" w:uiPriority="48"/>
-    <w:lsdException w:name="List Table 4 Accent 1" w:uiPriority="49"/>
-    <w:lsdException w:name="List Table 5 Dark Accent 1" w:uiPriority="50"/>
-    <w:lsdException w:name="List Table 6 Colorful Accent 1" w:uiPriority="51"/>
-    <w:lsdException w:name="List Table 7 Colorful Accent 1" w:uiPriority="52"/>
-    <w:lsdException w:name="List Table 1 Light Accent 2" w:uiPriority="46"/>
-    <w:lsdException w:name="List Table 2 Accent 2" w:uiPriority="47"/>
-    <w:lsdException w:name="List Table 3 Accent 2" w:uiPriority="48"/>
-    <w:lsdException w:name="List Table 4 Accent 2" w:uiPriority="49"/>
-    <w:lsdException w:name="List Table 5 Dark Accent 2" w:uiPriority="50"/>
-    <w:lsdException w:name="List Table 6 Colorful Accent 2" w:uiPriority="51"/>
-    <w:lsdException w:name="List Table 7 Colorful Accent 2" w:uiPriority="52"/>
-    <w:lsdException w:name="List Table 1 Light Accent 3" w:uiPriority="46"/>
-    <w:lsdException w:name="List Table 2 Accent 3" w:uiPriority="47"/>
-    <w:lsdException w:name="List Table 3 Accent 3" w:uiPriority="48"/>
-    <w:lsdException w:name="List Table 4 Accent 3" w:uiPriority="49"/>
-    <w:lsdException w:name="List Table 5 Dark Accent 3" w:uiPriority="50"/>
-    <w:lsdException w:name="List Table 6 Colorful Accent 3" w:uiPriority="51"/>
-    <w:lsdException w:name="List Table 7 Colorful Accent 3" w:uiPriority="52"/>
-    <w:lsdException w:name="List Table 1 Light Accent 4" w:uiPriority="46"/>
-    <w:lsdException w:name="List Table 2 Accent 4" w:uiPriority="47"/>
-    <w:lsdException w:name="List Table 3 Accent 4" w:uiPriority="48"/>
-    <w:lsdException w:name="List Table 4 Accent 4" w:uiPriority="49"/>
-    <w:lsdException w:name="List Table 5 Dark Accent 4" w:uiPriority="50"/>
-    <w:lsdException w:name="List Table 6 Colorful Accent 4" w:uiPriority="51"/>
-    <w:lsdException w:name="List Table 7 Colorful Accent 4" w:uiPriority="52"/>
-    <w:lsdException w:name="List Table 1 Light Accent 5" w:uiPriority="46"/>
-    <w:lsdException w:name="List Table 2 Accent 5" w:uiPriority="47"/>
-    <w:lsdException w:name="List Table 3 Accent 5" w:uiPriority="48"/>
-    <w:lsdException w:name="List Table 4 Accent 5" w:uiPriority="49"/>
-    <w:lsdException w:name="List Table 5 Dark Accent 5" w:uiPriority="50"/>
-    <w:lsdException w:name="List Table 6 Colorful Accent 5" w:uiPriority="51"/>
-    <w:lsdException w:name="List Table 7 Colorful Accent 5" w:uiPriority="52"/>
-    <w:lsdException w:name="List Table 1 Light Accent 6" w:uiPriority="46"/>
-    <w:lsdException w:name="List Table 2 Accent 6" w:uiPriority="47"/>
-    <w:lsdException w:name="List Table 3 Accent 6" w:uiPriority="48"/>
-    <w:lsdException w:name="List Table 4 Accent 6" w:uiPriority="49"/>
-    <w:lsdException w:name="List Table 5 Dark Accent 6" w:uiPriority="50"/>
-    <w:lsdException w:name="List Table 6 Colorful Accent 6" w:uiPriority="51"/>
-    <w:lsdException w:name="List Table 7 Colorful Accent 6" w:uiPriority="52"/>
-    <w:lsdException w:name="Mention" w:semiHidden="1" w:unhideWhenUsed="1"/>
-    <w:lsdException w:name="Smart Hyperlink" w:semiHidden="1" w:unhideWhenUsed="1"/>
-    <w:lsdException w:name="Hashtag" w:semiHidden="1" w:unhideWhenUsed="1"/>
-    <w:lsdException w:name="Unresolved Mention" w:semiHidden="1" w:unhideWhenUsed="1"/>
-  </w:latentStyles>
-  <w:style w:type="paragraph" w:default="1" w:styleId="Normal">
-    <w:name w:val="Normal"/>
-    <w:qFormat/>
-  </w:style>
-  <w:style w:type="character" w:default="1" w:styleId="DefaultParagraphFont">
-    <w:name w:val="Default Paragraph Font"/>
-    <w:uiPriority w:val="1"/>
-    <w:semiHidden/>
-    <w:unhideWhenUsed/>
-  </w:style>
-  <w:style w:type="table" w:default="1" w:styleId="TableNormal">
-    <w:name w:val="Normal Table"/>
-    <w:uiPriority w:val="99"/>
-    <w:semiHidden/>
-    <w:unhideWhenUsed/>
-    <w:tblPr>
-      <w:tblInd w:w="0" w:type="dxa"/>
-      <w:tblCellMar>
-        <w:top w:w="0" w:type="dxa"/>
-        <w:left w:w="108" w:type="dxa"/>
-        <w:bottom w:w="0" w:type="dxa"/>
-        <w:right w:w="108" w:type="dxa"/>
-      </w:tblCellMar>
-    </w:tblPr>
-  </w:style>
-  <w:style w:type="numbering" w:default="1" w:styleId="NoList">
-    <w:name w:val="No List"/>
-    <w:uiPriority w:val="99"/>
-    <w:semiHidden/>
-    <w:unhideWhenUsed/>
-  </w:style>
-  <w:style w:type="character" w:styleId="PlaceholderText">
-    <w:name w:val="Placeholder Text"/>
-    <w:basedOn w:val="DefaultParagraphFont"/>
-    <w:uiPriority w:val="99"/>
-    <w:semiHidden/>
-    <w:rsid w:val="00B609EE"/>
-    <w:rPr>
-      <w:color w:val="808080"/>
-    </w:rPr>
-  </w:style>
-</w:styles>
-</file>
-
-<file path=word/glossary/webSettings.xml><?xml version="1.0" encoding="utf-8"?>
-<w:webSettings xmlns:mc="http://schemas.openxmlformats.org/markup-compatibility/2006" xmlns:r="http://schemas.openxmlformats.org/officeDocument/2006/relationships" xmlns:w="http://schemas.openxmlformats.org/wordprocessingml/2006/main" xmlns:w14="http://schemas.microsoft.com/office/word/2010/wordml" xmlns:w15="http://schemas.microsoft.com/office/word/2012/wordml" xmlns:w16cid="http://schemas.microsoft.com/office/word/2016/wordml/cid" xmlns:w16se="http://schemas.microsoft.com/office/word/2015/wordml/symex" mc:Ignorable="w14 w15 w16se w16cid">
-  <w:optimizeForBrowser/>
-  <w:allowPNG/>
-</w:webSettings>
-</file>
-
 <file path=word/theme/theme1.xml><?xml version="1.0" encoding="utf-8"?>
 <a:theme xmlns:a="http://schemas.openxmlformats.org/drawingml/2006/main" name="Office Theme">
   <a:themeElements>
@@ -2996,7 +3009,7 @@
 </file>
 
 <file path=customXml/itemProps1.xml><?xml version="1.0" encoding="utf-8"?>
-<ds:datastoreItem xmlns:ds="http://schemas.openxmlformats.org/officeDocument/2006/customXml" ds:itemID="{82BA2EAD-8F84-42F0-B5D4-851F72C20142}">
+<ds:datastoreItem xmlns:ds="http://schemas.openxmlformats.org/officeDocument/2006/customXml" ds:itemID="{2B636BDC-249D-4433-A3DB-B4C33B81DEBC}">
   <ds:schemaRefs>
     <ds:schemaRef ds:uri="http://schemas.openxmlformats.org/officeDocument/2006/bibliography"/>
   </ds:schemaRefs>

</xml_diff>

<commit_message>
correction d'une petite faute; continuation du résumé
lors de la repartition vous avez pas redéfini cp_labels du coup il y
avait aucune variation dans l'erreur.. Mtn il y en a mais c'est très
petit donc les conclusions restent valide
</commit_message>
<xml_diff>
--- a/Project1/resumeDAM.docx
+++ b/Project1/resumeDAM.docx
@@ -62,7 +62,7 @@
           <w:r>
             <w:fldChar w:fldCharType="separate"/>
           </w:r>
-          <w:hyperlink w:anchor="_Toc528253826" w:history="1">
+          <w:hyperlink w:anchor="_Toc528328208" w:history="1">
             <w:r>
               <w:rPr>
                 <w:rStyle w:val="Hyperlink"/>
@@ -89,7 +89,7 @@
                 <w:noProof/>
                 <w:webHidden/>
               </w:rPr>
-              <w:instrText xml:space="preserve"> PAGEREF _Toc528253826 \h </w:instrText>
+              <w:instrText xml:space="preserve"> PAGEREF _Toc528328208 \h </w:instrText>
             </w:r>
             <w:r>
               <w:rPr>
@@ -132,7 +132,7 @@
               <w:lang w:eastAsia="en-GB"/>
             </w:rPr>
           </w:pPr>
-          <w:hyperlink w:anchor="_Toc528253827" w:history="1">
+          <w:hyperlink w:anchor="_Toc528328209" w:history="1">
             <w:r>
               <w:rPr>
                 <w:rStyle w:val="Hyperlink"/>
@@ -159,7 +159,7 @@
                 <w:noProof/>
                 <w:webHidden/>
               </w:rPr>
-              <w:instrText xml:space="preserve"> PAGEREF _Toc528253827 \h </w:instrText>
+              <w:instrText xml:space="preserve"> PAGEREF _Toc528328209 \h </w:instrText>
             </w:r>
             <w:r>
               <w:rPr>
@@ -202,7 +202,7 @@
               <w:lang w:eastAsia="en-GB"/>
             </w:rPr>
           </w:pPr>
-          <w:hyperlink w:anchor="_Toc528253828" w:history="1">
+          <w:hyperlink w:anchor="_Toc528328210" w:history="1">
             <w:r>
               <w:rPr>
                 <w:rStyle w:val="Hyperlink"/>
@@ -229,7 +229,7 @@
                 <w:noProof/>
                 <w:webHidden/>
               </w:rPr>
-              <w:instrText xml:space="preserve"> PAGEREF _Toc528253828 \h </w:instrText>
+              <w:instrText xml:space="preserve"> PAGEREF _Toc528328210 \h </w:instrText>
             </w:r>
             <w:r>
               <w:rPr>
@@ -272,7 +272,7 @@
               <w:lang w:eastAsia="en-GB"/>
             </w:rPr>
           </w:pPr>
-          <w:hyperlink w:anchor="_Toc528253829" w:history="1">
+          <w:hyperlink w:anchor="_Toc528328211" w:history="1">
             <w:r>
               <w:rPr>
                 <w:rStyle w:val="Hyperlink"/>
@@ -299,7 +299,7 @@
                 <w:noProof/>
                 <w:webHidden/>
               </w:rPr>
-              <w:instrText xml:space="preserve"> PAGEREF _Toc528253829 \h </w:instrText>
+              <w:instrText xml:space="preserve"> PAGEREF _Toc528328211 \h </w:instrText>
             </w:r>
             <w:r>
               <w:rPr>
@@ -342,13 +342,13 @@
               <w:lang w:eastAsia="en-GB"/>
             </w:rPr>
           </w:pPr>
-          <w:hyperlink w:anchor="_Toc528253830" w:history="1">
+          <w:hyperlink w:anchor="_Toc528328212" w:history="1">
             <w:r>
               <w:rPr>
                 <w:rStyle w:val="Hyperlink"/>
                 <w:noProof/>
               </w:rPr>
-              <w:t>Linear/Quadratic discriminant classifiers</w:t>
+              <w:t>Discriminant classifiers</w:t>
             </w:r>
             <w:r>
               <w:rPr>
@@ -369,7 +369,7 @@
                 <w:noProof/>
                 <w:webHidden/>
               </w:rPr>
-              <w:instrText xml:space="preserve"> PAGEREF _Toc528253830 \h </w:instrText>
+              <w:instrText xml:space="preserve"> PAGEREF _Toc528328212 \h </w:instrText>
             </w:r>
             <w:r>
               <w:rPr>
@@ -390,6 +390,278 @@
                 <w:webHidden/>
               </w:rPr>
               <w:t>3</w:t>
+            </w:r>
+            <w:r>
+              <w:rPr>
+                <w:noProof/>
+                <w:webHidden/>
+              </w:rPr>
+              <w:fldChar w:fldCharType="end"/>
+            </w:r>
+          </w:hyperlink>
+        </w:p>
+        <w:p>
+          <w:pPr>
+            <w:pStyle w:val="TOC3"/>
+            <w:tabs>
+              <w:tab w:val="right" w:leader="dot" w:pos="9016"/>
+            </w:tabs>
+            <w:rPr>
+              <w:noProof/>
+            </w:rPr>
+          </w:pPr>
+          <w:hyperlink w:anchor="_Toc528328213" w:history="1">
+            <w:r>
+              <w:rPr>
+                <w:rStyle w:val="Hyperlink"/>
+                <w:noProof/>
+              </w:rPr>
+              <w:t>Important considerations regarding discriminant analysis</w:t>
+            </w:r>
+            <w:r>
+              <w:rPr>
+                <w:noProof/>
+                <w:webHidden/>
+              </w:rPr>
+              <w:tab/>
+            </w:r>
+            <w:r>
+              <w:rPr>
+                <w:noProof/>
+                <w:webHidden/>
+              </w:rPr>
+              <w:fldChar w:fldCharType="begin"/>
+            </w:r>
+            <w:r>
+              <w:rPr>
+                <w:noProof/>
+                <w:webHidden/>
+              </w:rPr>
+              <w:instrText xml:space="preserve"> PAGEREF _Toc528328213 \h </w:instrText>
+            </w:r>
+            <w:r>
+              <w:rPr>
+                <w:noProof/>
+                <w:webHidden/>
+              </w:rPr>
+            </w:r>
+            <w:r>
+              <w:rPr>
+                <w:noProof/>
+                <w:webHidden/>
+              </w:rPr>
+              <w:fldChar w:fldCharType="separate"/>
+            </w:r>
+            <w:r>
+              <w:rPr>
+                <w:noProof/>
+                <w:webHidden/>
+              </w:rPr>
+              <w:t>3</w:t>
+            </w:r>
+            <w:r>
+              <w:rPr>
+                <w:noProof/>
+                <w:webHidden/>
+              </w:rPr>
+              <w:fldChar w:fldCharType="end"/>
+            </w:r>
+          </w:hyperlink>
+        </w:p>
+        <w:p>
+          <w:pPr>
+            <w:pStyle w:val="TOC3"/>
+            <w:tabs>
+              <w:tab w:val="right" w:leader="dot" w:pos="9016"/>
+            </w:tabs>
+            <w:rPr>
+              <w:noProof/>
+            </w:rPr>
+          </w:pPr>
+          <w:hyperlink w:anchor="_Toc528328214" w:history="1">
+            <w:r>
+              <w:rPr>
+                <w:rStyle w:val="Hyperlink"/>
+                <w:noProof/>
+              </w:rPr>
+              <w:t>Linear Discriminant Classifiers</w:t>
+            </w:r>
+            <w:r>
+              <w:rPr>
+                <w:noProof/>
+                <w:webHidden/>
+              </w:rPr>
+              <w:tab/>
+            </w:r>
+            <w:r>
+              <w:rPr>
+                <w:noProof/>
+                <w:webHidden/>
+              </w:rPr>
+              <w:fldChar w:fldCharType="begin"/>
+            </w:r>
+            <w:r>
+              <w:rPr>
+                <w:noProof/>
+                <w:webHidden/>
+              </w:rPr>
+              <w:instrText xml:space="preserve"> PAGEREF _Toc528328214 \h </w:instrText>
+            </w:r>
+            <w:r>
+              <w:rPr>
+                <w:noProof/>
+                <w:webHidden/>
+              </w:rPr>
+            </w:r>
+            <w:r>
+              <w:rPr>
+                <w:noProof/>
+                <w:webHidden/>
+              </w:rPr>
+              <w:fldChar w:fldCharType="separate"/>
+            </w:r>
+            <w:r>
+              <w:rPr>
+                <w:noProof/>
+                <w:webHidden/>
+              </w:rPr>
+              <w:t>4</w:t>
+            </w:r>
+            <w:r>
+              <w:rPr>
+                <w:noProof/>
+                <w:webHidden/>
+              </w:rPr>
+              <w:fldChar w:fldCharType="end"/>
+            </w:r>
+          </w:hyperlink>
+        </w:p>
+        <w:p>
+          <w:pPr>
+            <w:pStyle w:val="TOC3"/>
+            <w:tabs>
+              <w:tab w:val="right" w:leader="dot" w:pos="9016"/>
+            </w:tabs>
+            <w:rPr>
+              <w:noProof/>
+            </w:rPr>
+          </w:pPr>
+          <w:hyperlink w:anchor="_Toc528328215" w:history="1">
+            <w:r>
+              <w:rPr>
+                <w:rStyle w:val="Hyperlink"/>
+                <w:noProof/>
+              </w:rPr>
+              <w:t>Quadratic Discriminant Classifiers</w:t>
+            </w:r>
+            <w:r>
+              <w:rPr>
+                <w:noProof/>
+                <w:webHidden/>
+              </w:rPr>
+              <w:tab/>
+            </w:r>
+            <w:r>
+              <w:rPr>
+                <w:noProof/>
+                <w:webHidden/>
+              </w:rPr>
+              <w:fldChar w:fldCharType="begin"/>
+            </w:r>
+            <w:r>
+              <w:rPr>
+                <w:noProof/>
+                <w:webHidden/>
+              </w:rPr>
+              <w:instrText xml:space="preserve"> PAGEREF _Toc528328215 \h </w:instrText>
+            </w:r>
+            <w:r>
+              <w:rPr>
+                <w:noProof/>
+                <w:webHidden/>
+              </w:rPr>
+            </w:r>
+            <w:r>
+              <w:rPr>
+                <w:noProof/>
+                <w:webHidden/>
+              </w:rPr>
+              <w:fldChar w:fldCharType="separate"/>
+            </w:r>
+            <w:r>
+              <w:rPr>
+                <w:noProof/>
+                <w:webHidden/>
+              </w:rPr>
+              <w:t>4</w:t>
+            </w:r>
+            <w:r>
+              <w:rPr>
+                <w:noProof/>
+                <w:webHidden/>
+              </w:rPr>
+              <w:fldChar w:fldCharType="end"/>
+            </w:r>
+          </w:hyperlink>
+        </w:p>
+        <w:p>
+          <w:pPr>
+            <w:pStyle w:val="TOC3"/>
+            <w:tabs>
+              <w:tab w:val="right" w:leader="dot" w:pos="9016"/>
+            </w:tabs>
+            <w:rPr>
+              <w:noProof/>
+            </w:rPr>
+          </w:pPr>
+          <w:hyperlink w:anchor="_Toc528328216" w:history="1">
+            <w:r>
+              <w:rPr>
+                <w:rStyle w:val="Hyperlink"/>
+                <w:noProof/>
+              </w:rPr>
+              <w:t>Application</w:t>
+            </w:r>
+            <w:r>
+              <w:rPr>
+                <w:noProof/>
+                <w:webHidden/>
+              </w:rPr>
+              <w:tab/>
+            </w:r>
+            <w:r>
+              <w:rPr>
+                <w:noProof/>
+                <w:webHidden/>
+              </w:rPr>
+              <w:fldChar w:fldCharType="begin"/>
+            </w:r>
+            <w:r>
+              <w:rPr>
+                <w:noProof/>
+                <w:webHidden/>
+              </w:rPr>
+              <w:instrText xml:space="preserve"> PAGEREF _Toc528328216 \h </w:instrText>
+            </w:r>
+            <w:r>
+              <w:rPr>
+                <w:noProof/>
+                <w:webHidden/>
+              </w:rPr>
+            </w:r>
+            <w:r>
+              <w:rPr>
+                <w:noProof/>
+                <w:webHidden/>
+              </w:rPr>
+              <w:fldChar w:fldCharType="separate"/>
+            </w:r>
+            <w:r>
+              <w:rPr>
+                <w:noProof/>
+                <w:webHidden/>
+              </w:rPr>
+              <w:t>4</w:t>
             </w:r>
             <w:r>
               <w:rPr>
@@ -435,7 +707,7 @@
       <w:pPr>
         <w:pStyle w:val="Heading1"/>
       </w:pPr>
-      <w:bookmarkStart w:id="0" w:name="_Toc528253826"/>
+      <w:bookmarkStart w:id="0" w:name="_Toc528328208"/>
       <w:r>
         <w:lastRenderedPageBreak/>
         <w:t>Guide sheet</w:t>
@@ -452,7 +724,7 @@
       <w:pPr>
         <w:pStyle w:val="Heading2"/>
       </w:pPr>
-      <w:bookmarkStart w:id="1" w:name="_Toc528253827"/>
+      <w:bookmarkStart w:id="1" w:name="_Toc528328209"/>
       <w:r>
         <w:t>Statistical significance</w:t>
       </w:r>
@@ -580,7 +852,7 @@
       <w:pPr>
         <w:pStyle w:val="Heading2"/>
       </w:pPr>
-      <w:bookmarkStart w:id="2" w:name="_Toc528253828"/>
+      <w:bookmarkStart w:id="2" w:name="_Toc528328210"/>
       <w:r>
         <w:t>Feature thresholding</w:t>
       </w:r>
@@ -1049,7 +1321,7 @@
           <w:rFonts w:eastAsiaTheme="minorEastAsia"/>
         </w:rPr>
       </w:pPr>
-      <w:bookmarkStart w:id="3" w:name="_Toc528253829"/>
+      <w:bookmarkStart w:id="3" w:name="_Toc528328211"/>
       <w:r>
         <w:rPr>
           <w:rFonts w:eastAsiaTheme="minorEastAsia"/>
@@ -1062,7 +1334,7 @@
       <w:pPr>
         <w:pStyle w:val="Heading2"/>
       </w:pPr>
-      <w:bookmarkStart w:id="4" w:name="_Toc528253830"/>
+      <w:bookmarkStart w:id="4" w:name="_Toc528328212"/>
       <w:r>
         <w:t>D</w:t>
       </w:r>
@@ -1076,33 +1348,84 @@
         <w:t xml:space="preserve">We wish to sort our dataset comprised of 597 observations (each comprised of around 2’000 variables) into 2 groups. A discriminant function calculates a weighted average of values of independent variables for each observation. The weights are selected </w:t>
       </w:r>
       <w:r>
-        <w:t xml:space="preserve">so that the resulting average separates the observations into groups. </w:t>
-      </w:r>
-      <w:r>
-        <w:t>High values of the average come</w:t>
-      </w:r>
-      <w:r>
+        <w:t>so that the resulting average separates the observations into groups. High values of the average come from one group, low values of the average come from another group. The problem reduces to one of finding the weights which, when applied to the data, best discriminate among groups according to some criterion.</w:t>
+      </w:r>
+    </w:p>
+    <w:p>
+      <w:r>
+        <w:t xml:space="preserve">How do we determine these weights? We start with sums of squares </w:t>
+      </w:r>
+      <w:r>
+        <w:t>matrices:</w:t>
+      </w:r>
+      <w:r>
+        <w:t xml:space="preserve"> We determine two matrices </w:t>
+      </w:r>
+      <w:proofErr w:type="spellStart"/>
+      <w:r>
+        <w:t>S</w:t>
+      </w:r>
+      <w:r>
+        <w:rPr>
+          <w:vertAlign w:val="subscript"/>
+        </w:rPr>
+        <w:t>total</w:t>
+      </w:r>
+      <w:proofErr w:type="spellEnd"/>
+      <w:r>
+        <w:t xml:space="preserve">; </w:t>
+      </w:r>
+      <w:proofErr w:type="spellStart"/>
+      <w:r>
+        <w:t>S</w:t>
+      </w:r>
+      <w:r>
+        <w:rPr>
+          <w:vertAlign w:val="subscript"/>
+        </w:rPr>
+        <w:t>grouped</w:t>
+      </w:r>
+      <w:proofErr w:type="spellEnd"/>
+      <w:r>
+        <w:t xml:space="preserve"> representing the cumulative distance of </w:t>
+      </w:r>
+      <w:r>
+        <w:t>observations</w:t>
+      </w:r>
+      <w:r>
+        <w:t xml:space="preserve"> from overall mean and group mean</w:t>
+      </w:r>
+      <w:r>
+        <w:t>s</w:t>
+      </w:r>
+      <w:r>
+        <w:t xml:space="preserve"> respectively.</w:t>
+      </w:r>
+      <w:r>
+        <w:t xml:space="preserve"> We then define a third matrice </w:t>
+      </w:r>
+      <w:proofErr w:type="spellStart"/>
+      <w:r>
+        <w:t>S</w:t>
+      </w:r>
+      <w:r>
+        <w:rPr>
+          <w:vertAlign w:val="subscript"/>
+        </w:rPr>
+        <w:t>diff</w:t>
+      </w:r>
+      <w:proofErr w:type="spellEnd"/>
+      <w:r>
+        <w:rPr>
+          <w:vertAlign w:val="subscript"/>
+        </w:rPr>
         <w:t xml:space="preserve"> </w:t>
       </w:r>
       <w:r>
-        <w:t>from one group, low values of the average come from another group. The proble</w:t>
-      </w:r>
-      <w:r>
-        <w:t xml:space="preserve">m reduces to one of finding the </w:t>
-      </w:r>
-      <w:r>
-        <w:t>weights which, when applied to the data, best discriminate among groups according to some criterion.</w:t>
-      </w:r>
-    </w:p>
-    <w:p>
-      <w:r>
-        <w:t xml:space="preserve">How do we determine these weights? We start with sums of squares </w:t>
-      </w:r>
-      <w:r>
-        <w:t>matrices:</w:t>
-      </w:r>
-      <w:r>
-        <w:t xml:space="preserve"> We determine two matrices </w:t>
+        <w:t>=</w:t>
+      </w:r>
+      <w:r>
+        <w:t xml:space="preserve"> </w:t>
       </w:r>
       <w:proofErr w:type="spellStart"/>
       <w:r>
@@ -1116,76 +1439,7 @@
       </w:r>
       <w:proofErr w:type="spellEnd"/>
       <w:r>
-        <w:t xml:space="preserve">; </w:t>
-      </w:r>
-      <w:proofErr w:type="spellStart"/>
-      <w:r>
-        <w:t>S</w:t>
-      </w:r>
-      <w:r>
-        <w:rPr>
-          <w:vertAlign w:val="subscript"/>
-        </w:rPr>
-        <w:t>grouped</w:t>
-      </w:r>
-      <w:proofErr w:type="spellEnd"/>
-      <w:r>
-        <w:t xml:space="preserve"> representing the cumulative distance of </w:t>
-      </w:r>
-      <w:r>
-        <w:t>observations</w:t>
-      </w:r>
-      <w:r>
-        <w:t xml:space="preserve"> from overall mean and group mean</w:t>
-      </w:r>
-      <w:r>
-        <w:t>s</w:t>
-      </w:r>
-      <w:r>
-        <w:t xml:space="preserve"> respectively.</w:t>
-      </w:r>
-      <w:r>
-        <w:t xml:space="preserve"> We then define a third matrice </w:t>
-      </w:r>
-      <w:proofErr w:type="spellStart"/>
-      <w:r>
-        <w:t>S</w:t>
-      </w:r>
-      <w:r>
-        <w:rPr>
-          <w:vertAlign w:val="subscript"/>
-        </w:rPr>
-        <w:t>diff</w:t>
-      </w:r>
-      <w:proofErr w:type="spellEnd"/>
-      <w:r>
-        <w:rPr>
-          <w:vertAlign w:val="subscript"/>
-        </w:rPr>
-        <w:t xml:space="preserve"> </w:t>
-      </w:r>
-      <w:r>
-        <w:t>=</w:t>
-      </w:r>
-      <w:r>
-        <w:t xml:space="preserve"> </w:t>
-      </w:r>
-      <w:proofErr w:type="spellStart"/>
-      <w:r>
-        <w:t>S</w:t>
-      </w:r>
-      <w:r>
-        <w:rPr>
-          <w:vertAlign w:val="subscript"/>
-        </w:rPr>
-        <w:t>total</w:t>
-      </w:r>
-      <w:proofErr w:type="spellEnd"/>
-      <w:r>
-        <w:t xml:space="preserve"> -</w:t>
-      </w:r>
-      <w:r>
-        <w:t xml:space="preserve"> </w:t>
+        <w:t xml:space="preserve"> - </w:t>
       </w:r>
       <w:proofErr w:type="spellStart"/>
       <w:proofErr w:type="gramStart"/>
@@ -1280,11 +1534,13 @@
     </w:p>
     <w:p>
       <w:pPr>
-        <w:pStyle w:val="Heading2"/>
-      </w:pPr>
+        <w:pStyle w:val="Heading3"/>
+      </w:pPr>
+      <w:bookmarkStart w:id="5" w:name="_Toc528328213"/>
       <w:r>
         <w:t>Important considerations regarding discriminant analysis</w:t>
       </w:r>
+      <w:bookmarkEnd w:id="5"/>
     </w:p>
     <w:p>
       <w:r>
@@ -1342,11 +1598,13 @@
     </w:p>
     <w:p>
       <w:pPr>
-        <w:pStyle w:val="Heading2"/>
-      </w:pPr>
+        <w:pStyle w:val="Heading3"/>
+      </w:pPr>
+      <w:bookmarkStart w:id="6" w:name="_Toc528328214"/>
       <w:r>
         <w:t>Linear Discriminant Classifiers</w:t>
       </w:r>
+      <w:bookmarkEnd w:id="6"/>
     </w:p>
     <w:p>
       <w:pPr>
@@ -1389,11 +1647,13 @@
     </w:p>
     <w:p>
       <w:pPr>
-        <w:pStyle w:val="Heading2"/>
-      </w:pPr>
+        <w:pStyle w:val="Heading3"/>
+      </w:pPr>
+      <w:bookmarkStart w:id="7" w:name="_Toc528328215"/>
       <w:r>
         <w:t>Quadratic Discriminant Classifiers</w:t>
       </w:r>
+      <w:bookmarkEnd w:id="7"/>
     </w:p>
     <w:p>
       <w:pPr>
@@ -1409,19 +1669,194 @@
     </w:p>
     <w:p>
       <w:pPr>
+        <w:pStyle w:val="Heading3"/>
+      </w:pPr>
+      <w:bookmarkStart w:id="8" w:name="_Toc528328216"/>
+      <w:r>
+        <w:t>Application</w:t>
+      </w:r>
+      <w:bookmarkEnd w:id="8"/>
+    </w:p>
+    <w:p>
+      <w:r>
+        <w:t xml:space="preserve">In practice, </w:t>
+      </w:r>
+      <w:r>
+        <w:t xml:space="preserve">we see that best classifiers are </w:t>
+      </w:r>
+      <w:r>
+        <w:t>those which account for feature covariance (full class covariance matrix).</w:t>
+      </w:r>
+      <w:r>
+        <w:t xml:space="preserve"> To use quadratic discriminant classifier</w:t>
+      </w:r>
+      <w:r>
+        <w:t xml:space="preserve"> with full class covariance matrices, we need to</w:t>
+      </w:r>
+      <w:r>
+        <w:t xml:space="preserve"> reduce feature dimensionality to avoid singular matrices appearing.</w:t>
+      </w:r>
+    </w:p>
+    <w:p>
+      <w:r>
+        <w:t xml:space="preserve">Specifying prior probabilities to uniform (equal) </w:t>
+      </w:r>
+      <w:r>
+        <w:t xml:space="preserve">is a not a good idea. </w:t>
+      </w:r>
+      <w:r>
+        <w:t>Class frequency in training Data reflects priors relatively well. Setting priors to uniform decreases classifier performance.</w:t>
+      </w:r>
+    </w:p>
+    <w:p>
+      <w:r>
+        <w:t xml:space="preserve">Class error is more useful than </w:t>
+      </w:r>
+      <w:r>
+        <w:t>classification error to quantify classifier performance given that we do not know class frequencies in test Data.</w:t>
+      </w:r>
+    </w:p>
+    <w:p>
+      <w:pPr>
         <w:pStyle w:val="Heading2"/>
       </w:pPr>
       <w:r>
-        <w:t>Application</w:t>
-      </w:r>
-    </w:p>
-    <w:p>
-      <w:r>
-        <w:t xml:space="preserve">In practice, </w:t>
-      </w:r>
-      <w:bookmarkStart w:id="5" w:name="_GoBack"/>
-      <w:bookmarkEnd w:id="5"/>
-    </w:p>
+        <w:t>Training and testing errors</w:t>
+      </w:r>
+    </w:p>
+    <w:p>
+      <w:r>
+        <w:t>Still trying to determine which d</w:t>
+      </w:r>
+      <w:r>
+        <w:t>iscriminant analysis classifier best suits our data, we decide to compute training and test errors</w:t>
+      </w:r>
+      <w:r>
+        <w:t xml:space="preserve"> using subgroups of the training dataset</w:t>
+      </w:r>
+      <w:r>
+        <w:t>.</w:t>
+      </w:r>
+      <w:r>
+        <w:t xml:space="preserve"> Interestingly we see that models displaying reduced training error do not perform and better for test Data (test error).</w:t>
+      </w:r>
+      <w:r>
+        <w:t xml:space="preserve"> This is a sign of overfitting.</w:t>
+      </w:r>
+    </w:p>
+    <w:p>
+      <w:r>
+        <w:rPr>
+          <w:noProof/>
+        </w:rPr>
+        <w:drawing>
+          <wp:inline distT="0" distB="0" distL="0" distR="0">
+            <wp:extent cx="2674620" cy="1783080"/>
+            <wp:effectExtent l="0" t="0" r="0" b="7620"/>
+            <wp:docPr id="1" name="Picture 1" descr="error - model complexity dependence"/>
+            <wp:cNvGraphicFramePr>
+              <a:graphicFrameLocks xmlns:a="http://schemas.openxmlformats.org/drawingml/2006/main" noChangeAspect="1"/>
+            </wp:cNvGraphicFramePr>
+            <a:graphic xmlns:a="http://schemas.openxmlformats.org/drawingml/2006/main">
+              <a:graphicData uri="http://schemas.openxmlformats.org/drawingml/2006/picture">
+                <pic:pic xmlns:pic="http://schemas.openxmlformats.org/drawingml/2006/picture">
+                  <pic:nvPicPr>
+                    <pic:cNvPr id="0" name="Picture 1" descr="error - model complexity dependence"/>
+                    <pic:cNvPicPr>
+                      <a:picLocks noChangeAspect="1" noChangeArrowheads="1"/>
+                    </pic:cNvPicPr>
+                  </pic:nvPicPr>
+                  <pic:blipFill>
+                    <a:blip r:embed="rId6" cstate="print">
+                      <a:extLst>
+                        <a:ext uri="{28A0092B-C50C-407E-A947-70E740481C1C}">
+                          <a14:useLocalDpi xmlns:a14="http://schemas.microsoft.com/office/drawing/2010/main" val="0"/>
+                        </a:ext>
+                      </a:extLst>
+                    </a:blip>
+                    <a:srcRect/>
+                    <a:stretch>
+                      <a:fillRect/>
+                    </a:stretch>
+                  </pic:blipFill>
+                  <pic:spPr bwMode="auto">
+                    <a:xfrm>
+                      <a:off x="0" y="0"/>
+                      <a:ext cx="2674779" cy="1783186"/>
+                    </a:xfrm>
+                    <a:prstGeom prst="rect">
+                      <a:avLst/>
+                    </a:prstGeom>
+                    <a:noFill/>
+                    <a:ln>
+                      <a:noFill/>
+                    </a:ln>
+                  </pic:spPr>
+                </pic:pic>
+              </a:graphicData>
+            </a:graphic>
+          </wp:inline>
+        </w:drawing>
+      </w:r>
+    </w:p>
+    <w:p>
+      <w:r>
+        <w:t xml:space="preserve">By default, without explicit specification, </w:t>
+      </w:r>
+      <w:proofErr w:type="spellStart"/>
+      <w:r>
+        <w:t>Matlab’s</w:t>
+      </w:r>
+      <w:proofErr w:type="spellEnd"/>
+      <w:r>
+        <w:t xml:space="preserve"> </w:t>
+      </w:r>
+      <w:proofErr w:type="spellStart"/>
+      <w:r>
+        <w:t>fitdiscr</w:t>
+      </w:r>
+      <w:proofErr w:type="spellEnd"/>
+      <w:r>
+        <w:t xml:space="preserve"> function uses all available features as parameters. Obviously, this yields a model that performs extremely well for training Data but extremely badly for real Data. It is not robust!</w:t>
+      </w:r>
+      <w:r>
+        <w:t xml:space="preserve"> We need to select parameter feature</w:t>
+      </w:r>
+      <w:r>
+        <w:t>s</w:t>
+      </w:r>
+      <w:r>
+        <w:t xml:space="preserve"> more selectively.</w:t>
+      </w:r>
+    </w:p>
+    <w:p>
+      <w:r>
+        <w:t>When forming training subgroup of data, it is important to conserve class frequencies that reflect real prior probabilities. If this is not the case, then we must specify the priors explicitly.</w:t>
+      </w:r>
+    </w:p>
+    <w:p>
+      <w:pPr>
+        <w:pStyle w:val="Heading2"/>
+      </w:pPr>
+      <w:r>
+        <w:t>Cross-validation for performance estimation</w:t>
+      </w:r>
+    </w:p>
+    <w:p>
+      <w:r>
+        <w:t>Given a dataset, we want to maximize data used for training and</w:t>
+      </w:r>
+      <w:r>
+        <w:t xml:space="preserve"> minimize data used for testing while retaining an accurate performance assessment. To do this we use k-fold cross validation. This means we divide original data into k subsets of equal size. From there, we use k-1 of these sets to </w:t>
+      </w:r>
+      <w:r>
+        <w:lastRenderedPageBreak/>
+        <w:t>train a model and the remaining set to test it. We then cycle the training and test sets until every subset has been used for both training and testing.</w:t>
+      </w:r>
+      <w:bookmarkStart w:id="9" w:name="_GoBack"/>
+      <w:bookmarkEnd w:id="9"/>
+    </w:p>
+    <w:p/>
     <w:p/>
     <w:p>
       <w:pPr>
@@ -2740,6 +3175,19 @@
       <w:color w:val="808080"/>
     </w:rPr>
   </w:style>
+  <w:style w:type="paragraph" w:styleId="TOC3">
+    <w:name w:val="toc 3"/>
+    <w:basedOn w:val="Normal"/>
+    <w:next w:val="Normal"/>
+    <w:autoRedefine/>
+    <w:uiPriority w:val="39"/>
+    <w:unhideWhenUsed/>
+    <w:rsid w:val="005D0CDD"/>
+    <w:pPr>
+      <w:spacing w:after="100"/>
+      <w:ind w:left="440"/>
+    </w:pPr>
+  </w:style>
 </w:styles>
 </file>
 
@@ -3009,7 +3457,7 @@
 </file>
 
 <file path=customXml/itemProps1.xml><?xml version="1.0" encoding="utf-8"?>
-<ds:datastoreItem xmlns:ds="http://schemas.openxmlformats.org/officeDocument/2006/customXml" ds:itemID="{2B636BDC-249D-4433-A3DB-B4C33B81DEBC}">
+<ds:datastoreItem xmlns:ds="http://schemas.openxmlformats.org/officeDocument/2006/customXml" ds:itemID="{E23D7857-6FB1-4111-926E-A871F80D1E0D}">
   <ds:schemaRefs>
     <ds:schemaRef ds:uri="http://schemas.openxmlformats.org/officeDocument/2006/bibliography"/>
   </ds:schemaRefs>

</xml_diff>

<commit_message>
guidesheets 1-2 + theory summary done
</commit_message>
<xml_diff>
--- a/Project1/resumeDAM.docx
+++ b/Project1/resumeDAM.docx
@@ -62,7 +62,7 @@
           <w:r>
             <w:fldChar w:fldCharType="separate"/>
           </w:r>
-          <w:hyperlink w:anchor="_Toc528328208" w:history="1">
+          <w:hyperlink w:anchor="_Toc528340776" w:history="1">
             <w:r>
               <w:rPr>
                 <w:rStyle w:val="Hyperlink"/>
@@ -89,7 +89,7 @@
                 <w:noProof/>
                 <w:webHidden/>
               </w:rPr>
-              <w:instrText xml:space="preserve"> PAGEREF _Toc528328208 \h </w:instrText>
+              <w:instrText xml:space="preserve"> PAGEREF _Toc528340776 \h </w:instrText>
             </w:r>
             <w:r>
               <w:rPr>
@@ -132,7 +132,7 @@
               <w:lang w:eastAsia="en-GB"/>
             </w:rPr>
           </w:pPr>
-          <w:hyperlink w:anchor="_Toc528328209" w:history="1">
+          <w:hyperlink w:anchor="_Toc528340777" w:history="1">
             <w:r>
               <w:rPr>
                 <w:rStyle w:val="Hyperlink"/>
@@ -159,7 +159,7 @@
                 <w:noProof/>
                 <w:webHidden/>
               </w:rPr>
-              <w:instrText xml:space="preserve"> PAGEREF _Toc528328209 \h </w:instrText>
+              <w:instrText xml:space="preserve"> PAGEREF _Toc528340777 \h </w:instrText>
             </w:r>
             <w:r>
               <w:rPr>
@@ -202,7 +202,7 @@
               <w:lang w:eastAsia="en-GB"/>
             </w:rPr>
           </w:pPr>
-          <w:hyperlink w:anchor="_Toc528328210" w:history="1">
+          <w:hyperlink w:anchor="_Toc528340778" w:history="1">
             <w:r>
               <w:rPr>
                 <w:rStyle w:val="Hyperlink"/>
@@ -229,7 +229,7 @@
                 <w:noProof/>
                 <w:webHidden/>
               </w:rPr>
-              <w:instrText xml:space="preserve"> PAGEREF _Toc528328210 \h </w:instrText>
+              <w:instrText xml:space="preserve"> PAGEREF _Toc528340778 \h </w:instrText>
             </w:r>
             <w:r>
               <w:rPr>
@@ -272,7 +272,7 @@
               <w:lang w:eastAsia="en-GB"/>
             </w:rPr>
           </w:pPr>
-          <w:hyperlink w:anchor="_Toc528328211" w:history="1">
+          <w:hyperlink w:anchor="_Toc528340779" w:history="1">
             <w:r>
               <w:rPr>
                 <w:rStyle w:val="Hyperlink"/>
@@ -299,7 +299,7 @@
                 <w:noProof/>
                 <w:webHidden/>
               </w:rPr>
-              <w:instrText xml:space="preserve"> PAGEREF _Toc528328211 \h </w:instrText>
+              <w:instrText xml:space="preserve"> PAGEREF _Toc528340779 \h </w:instrText>
             </w:r>
             <w:r>
               <w:rPr>
@@ -342,7 +342,7 @@
               <w:lang w:eastAsia="en-GB"/>
             </w:rPr>
           </w:pPr>
-          <w:hyperlink w:anchor="_Toc528328212" w:history="1">
+          <w:hyperlink w:anchor="_Toc528340780" w:history="1">
             <w:r>
               <w:rPr>
                 <w:rStyle w:val="Hyperlink"/>
@@ -369,7 +369,7 @@
                 <w:noProof/>
                 <w:webHidden/>
               </w:rPr>
-              <w:instrText xml:space="preserve"> PAGEREF _Toc528328212 \h </w:instrText>
+              <w:instrText xml:space="preserve"> PAGEREF _Toc528340780 \h </w:instrText>
             </w:r>
             <w:r>
               <w:rPr>
@@ -407,10 +407,12 @@
               <w:tab w:val="right" w:leader="dot" w:pos="9016"/>
             </w:tabs>
             <w:rPr>
+              <w:rFonts w:eastAsiaTheme="minorEastAsia"/>
               <w:noProof/>
+              <w:lang w:eastAsia="en-GB"/>
             </w:rPr>
           </w:pPr>
-          <w:hyperlink w:anchor="_Toc528328213" w:history="1">
+          <w:hyperlink w:anchor="_Toc528340781" w:history="1">
             <w:r>
               <w:rPr>
                 <w:rStyle w:val="Hyperlink"/>
@@ -437,7 +439,7 @@
                 <w:noProof/>
                 <w:webHidden/>
               </w:rPr>
-              <w:instrText xml:space="preserve"> PAGEREF _Toc528328213 \h </w:instrText>
+              <w:instrText xml:space="preserve"> PAGEREF _Toc528340781 \h </w:instrText>
             </w:r>
             <w:r>
               <w:rPr>
@@ -475,10 +477,12 @@
               <w:tab w:val="right" w:leader="dot" w:pos="9016"/>
             </w:tabs>
             <w:rPr>
+              <w:rFonts w:eastAsiaTheme="minorEastAsia"/>
               <w:noProof/>
+              <w:lang w:eastAsia="en-GB"/>
             </w:rPr>
           </w:pPr>
-          <w:hyperlink w:anchor="_Toc528328214" w:history="1">
+          <w:hyperlink w:anchor="_Toc528340782" w:history="1">
             <w:r>
               <w:rPr>
                 <w:rStyle w:val="Hyperlink"/>
@@ -505,7 +509,7 @@
                 <w:noProof/>
                 <w:webHidden/>
               </w:rPr>
-              <w:instrText xml:space="preserve"> PAGEREF _Toc528328214 \h </w:instrText>
+              <w:instrText xml:space="preserve"> PAGEREF _Toc528340782 \h </w:instrText>
             </w:r>
             <w:r>
               <w:rPr>
@@ -543,10 +547,12 @@
               <w:tab w:val="right" w:leader="dot" w:pos="9016"/>
             </w:tabs>
             <w:rPr>
+              <w:rFonts w:eastAsiaTheme="minorEastAsia"/>
               <w:noProof/>
+              <w:lang w:eastAsia="en-GB"/>
             </w:rPr>
           </w:pPr>
-          <w:hyperlink w:anchor="_Toc528328215" w:history="1">
+          <w:hyperlink w:anchor="_Toc528340783" w:history="1">
             <w:r>
               <w:rPr>
                 <w:rStyle w:val="Hyperlink"/>
@@ -573,7 +579,7 @@
                 <w:noProof/>
                 <w:webHidden/>
               </w:rPr>
-              <w:instrText xml:space="preserve"> PAGEREF _Toc528328215 \h </w:instrText>
+              <w:instrText xml:space="preserve"> PAGEREF _Toc528340783 \h </w:instrText>
             </w:r>
             <w:r>
               <w:rPr>
@@ -611,10 +617,12 @@
               <w:tab w:val="right" w:leader="dot" w:pos="9016"/>
             </w:tabs>
             <w:rPr>
+              <w:rFonts w:eastAsiaTheme="minorEastAsia"/>
               <w:noProof/>
+              <w:lang w:eastAsia="en-GB"/>
             </w:rPr>
           </w:pPr>
-          <w:hyperlink w:anchor="_Toc528328216" w:history="1">
+          <w:hyperlink w:anchor="_Toc528340784" w:history="1">
             <w:r>
               <w:rPr>
                 <w:rStyle w:val="Hyperlink"/>
@@ -641,7 +649,147 @@
                 <w:noProof/>
                 <w:webHidden/>
               </w:rPr>
-              <w:instrText xml:space="preserve"> PAGEREF _Toc528328216 \h </w:instrText>
+              <w:instrText xml:space="preserve"> PAGEREF _Toc528340784 \h </w:instrText>
+            </w:r>
+            <w:r>
+              <w:rPr>
+                <w:noProof/>
+                <w:webHidden/>
+              </w:rPr>
+            </w:r>
+            <w:r>
+              <w:rPr>
+                <w:noProof/>
+                <w:webHidden/>
+              </w:rPr>
+              <w:fldChar w:fldCharType="separate"/>
+            </w:r>
+            <w:r>
+              <w:rPr>
+                <w:noProof/>
+                <w:webHidden/>
+              </w:rPr>
+              <w:t>4</w:t>
+            </w:r>
+            <w:r>
+              <w:rPr>
+                <w:noProof/>
+                <w:webHidden/>
+              </w:rPr>
+              <w:fldChar w:fldCharType="end"/>
+            </w:r>
+          </w:hyperlink>
+        </w:p>
+        <w:p>
+          <w:pPr>
+            <w:pStyle w:val="TOC2"/>
+            <w:tabs>
+              <w:tab w:val="right" w:leader="dot" w:pos="9016"/>
+            </w:tabs>
+            <w:rPr>
+              <w:rFonts w:eastAsiaTheme="minorEastAsia"/>
+              <w:noProof/>
+              <w:lang w:eastAsia="en-GB"/>
+            </w:rPr>
+          </w:pPr>
+          <w:hyperlink w:anchor="_Toc528340785" w:history="1">
+            <w:r>
+              <w:rPr>
+                <w:rStyle w:val="Hyperlink"/>
+                <w:noProof/>
+              </w:rPr>
+              <w:t>Training and testing errors</w:t>
+            </w:r>
+            <w:r>
+              <w:rPr>
+                <w:noProof/>
+                <w:webHidden/>
+              </w:rPr>
+              <w:tab/>
+            </w:r>
+            <w:r>
+              <w:rPr>
+                <w:noProof/>
+                <w:webHidden/>
+              </w:rPr>
+              <w:fldChar w:fldCharType="begin"/>
+            </w:r>
+            <w:r>
+              <w:rPr>
+                <w:noProof/>
+                <w:webHidden/>
+              </w:rPr>
+              <w:instrText xml:space="preserve"> PAGEREF _Toc528340785 \h </w:instrText>
+            </w:r>
+            <w:r>
+              <w:rPr>
+                <w:noProof/>
+                <w:webHidden/>
+              </w:rPr>
+            </w:r>
+            <w:r>
+              <w:rPr>
+                <w:noProof/>
+                <w:webHidden/>
+              </w:rPr>
+              <w:fldChar w:fldCharType="separate"/>
+            </w:r>
+            <w:r>
+              <w:rPr>
+                <w:noProof/>
+                <w:webHidden/>
+              </w:rPr>
+              <w:t>4</w:t>
+            </w:r>
+            <w:r>
+              <w:rPr>
+                <w:noProof/>
+                <w:webHidden/>
+              </w:rPr>
+              <w:fldChar w:fldCharType="end"/>
+            </w:r>
+          </w:hyperlink>
+        </w:p>
+        <w:p>
+          <w:pPr>
+            <w:pStyle w:val="TOC2"/>
+            <w:tabs>
+              <w:tab w:val="right" w:leader="dot" w:pos="9016"/>
+            </w:tabs>
+            <w:rPr>
+              <w:rFonts w:eastAsiaTheme="minorEastAsia"/>
+              <w:noProof/>
+              <w:lang w:eastAsia="en-GB"/>
+            </w:rPr>
+          </w:pPr>
+          <w:hyperlink w:anchor="_Toc528340786" w:history="1">
+            <w:r>
+              <w:rPr>
+                <w:rStyle w:val="Hyperlink"/>
+                <w:noProof/>
+              </w:rPr>
+              <w:t>Cross-validation for performance estimation</w:t>
+            </w:r>
+            <w:r>
+              <w:rPr>
+                <w:noProof/>
+                <w:webHidden/>
+              </w:rPr>
+              <w:tab/>
+            </w:r>
+            <w:r>
+              <w:rPr>
+                <w:noProof/>
+                <w:webHidden/>
+              </w:rPr>
+              <w:fldChar w:fldCharType="begin"/>
+            </w:r>
+            <w:r>
+              <w:rPr>
+                <w:noProof/>
+                <w:webHidden/>
+              </w:rPr>
+              <w:instrText xml:space="preserve"> PAGEREF _Toc528340786 \h </w:instrText>
             </w:r>
             <w:r>
               <w:rPr>
@@ -707,7 +855,7 @@
       <w:pPr>
         <w:pStyle w:val="Heading1"/>
       </w:pPr>
-      <w:bookmarkStart w:id="0" w:name="_Toc528328208"/>
+      <w:bookmarkStart w:id="0" w:name="_Toc528340776"/>
       <w:r>
         <w:lastRenderedPageBreak/>
         <w:t>Guide sheet</w:t>
@@ -724,7 +872,7 @@
       <w:pPr>
         <w:pStyle w:val="Heading2"/>
       </w:pPr>
-      <w:bookmarkStart w:id="1" w:name="_Toc528328209"/>
+      <w:bookmarkStart w:id="1" w:name="_Toc528340777"/>
       <w:r>
         <w:t>Statistical significance</w:t>
       </w:r>
@@ -852,7 +1000,7 @@
       <w:pPr>
         <w:pStyle w:val="Heading2"/>
       </w:pPr>
-      <w:bookmarkStart w:id="2" w:name="_Toc528328210"/>
+      <w:bookmarkStart w:id="2" w:name="_Toc528340778"/>
       <w:r>
         <w:t>Feature thresholding</w:t>
       </w:r>
@@ -1321,7 +1469,7 @@
           <w:rFonts w:eastAsiaTheme="minorEastAsia"/>
         </w:rPr>
       </w:pPr>
-      <w:bookmarkStart w:id="3" w:name="_Toc528328211"/>
+      <w:bookmarkStart w:id="3" w:name="_Toc528340779"/>
       <w:r>
         <w:rPr>
           <w:rFonts w:eastAsiaTheme="minorEastAsia"/>
@@ -1334,7 +1482,7 @@
       <w:pPr>
         <w:pStyle w:val="Heading2"/>
       </w:pPr>
-      <w:bookmarkStart w:id="4" w:name="_Toc528328212"/>
+      <w:bookmarkStart w:id="4" w:name="_Toc528340780"/>
       <w:r>
         <w:t>D</w:t>
       </w:r>
@@ -1536,7 +1684,7 @@
       <w:pPr>
         <w:pStyle w:val="Heading3"/>
       </w:pPr>
-      <w:bookmarkStart w:id="5" w:name="_Toc528328213"/>
+      <w:bookmarkStart w:id="5" w:name="_Toc528340781"/>
       <w:r>
         <w:t>Important considerations regarding discriminant analysis</w:t>
       </w:r>
@@ -1600,7 +1748,7 @@
       <w:pPr>
         <w:pStyle w:val="Heading3"/>
       </w:pPr>
-      <w:bookmarkStart w:id="6" w:name="_Toc528328214"/>
+      <w:bookmarkStart w:id="6" w:name="_Toc528340782"/>
       <w:r>
         <w:t>Linear Discriminant Classifiers</w:t>
       </w:r>
@@ -1649,7 +1797,7 @@
       <w:pPr>
         <w:pStyle w:val="Heading3"/>
       </w:pPr>
-      <w:bookmarkStart w:id="7" w:name="_Toc528328215"/>
+      <w:bookmarkStart w:id="7" w:name="_Toc528340783"/>
       <w:r>
         <w:t>Quadratic Discriminant Classifiers</w:t>
       </w:r>
@@ -1671,7 +1819,7 @@
       <w:pPr>
         <w:pStyle w:val="Heading3"/>
       </w:pPr>
-      <w:bookmarkStart w:id="8" w:name="_Toc528328216"/>
+      <w:bookmarkStart w:id="8" w:name="_Toc528340784"/>
       <w:r>
         <w:t>Application</w:t>
       </w:r>
@@ -1720,9 +1868,11 @@
       <w:pPr>
         <w:pStyle w:val="Heading2"/>
       </w:pPr>
+      <w:bookmarkStart w:id="9" w:name="_Toc528340785"/>
       <w:r>
         <w:t>Training and testing errors</w:t>
       </w:r>
+      <w:bookmarkEnd w:id="9"/>
     </w:p>
     <w:p>
       <w:r>
@@ -1838,9 +1988,11 @@
       <w:pPr>
         <w:pStyle w:val="Heading2"/>
       </w:pPr>
+      <w:bookmarkStart w:id="10" w:name="_Toc528340786"/>
       <w:r>
         <w:t>Cross-validation for performance estimation</w:t>
       </w:r>
+      <w:bookmarkEnd w:id="10"/>
     </w:p>
     <w:p>
       <w:r>
@@ -1853,8 +2005,24 @@
         <w:lastRenderedPageBreak/>
         <w:t>train a model and the remaining set to test it. We then cycle the training and test sets until every subset has been used for both training and testing.</w:t>
       </w:r>
-      <w:bookmarkStart w:id="9" w:name="_GoBack"/>
-      <w:bookmarkEnd w:id="9"/>
+    </w:p>
+    <w:p>
+      <w:r>
+        <w:t>Every cycle generates a prediction error. Values of interest we calculate are the mean and standard deviation across all cycles. The standard deviation gives us an indication of the stability of our model (stable is model error is consistent).</w:t>
+      </w:r>
+    </w:p>
+    <w:p>
+      <w:pPr>
+        <w:pStyle w:val="Heading1"/>
+      </w:pPr>
+      <w:r>
+        <w:t>Guide sheet</w:t>
+      </w:r>
+      <w:r>
+        <w:t xml:space="preserve"> 3</w:t>
+      </w:r>
+      <w:bookmarkStart w:id="11" w:name="_GoBack"/>
+      <w:bookmarkEnd w:id="11"/>
     </w:p>
     <w:p/>
     <w:p/>
@@ -3457,7 +3625,7 @@
 </file>
 
 <file path=customXml/itemProps1.xml><?xml version="1.0" encoding="utf-8"?>
-<ds:datastoreItem xmlns:ds="http://schemas.openxmlformats.org/officeDocument/2006/customXml" ds:itemID="{E23D7857-6FB1-4111-926E-A871F80D1E0D}">
+<ds:datastoreItem xmlns:ds="http://schemas.openxmlformats.org/officeDocument/2006/customXml" ds:itemID="{83CF0168-3906-47DC-803E-F295BCD7598C}">
   <ds:schemaRefs>
     <ds:schemaRef ds:uri="http://schemas.openxmlformats.org/officeDocument/2006/bibliography"/>
   </ds:schemaRefs>

</xml_diff>

<commit_message>
guidesheet 3 fini, jai aussi corrige la simple, le graphique indique que cest juste
</commit_message>
<xml_diff>
--- a/Project1/resumeDAM.docx
+++ b/Project1/resumeDAM.docx
@@ -1,10 +1,10 @@
 
 <file path=word/document.xml><?xml version="1.0" encoding="utf-8"?>
-<w:document xmlns:wpc="http://schemas.microsoft.com/office/word/2010/wordprocessingCanvas" xmlns:mo="http://schemas.microsoft.com/office/mac/office/2008/main" xmlns:mc="http://schemas.openxmlformats.org/markup-compatibility/2006" xmlns:mv="urn:schemas-microsoft-com:mac:vml" xmlns:o="urn:schemas-microsoft-com:office:office" xmlns:r="http://schemas.openxmlformats.org/officeDocument/2006/relationships" xmlns:m="http://schemas.openxmlformats.org/officeDocument/2006/math" xmlns:v="urn:schemas-microsoft-com:vml" xmlns:wp14="http://schemas.microsoft.com/office/word/2010/wordprocessingDrawing" xmlns:wp="http://schemas.openxmlformats.org/drawingml/2006/wordprocessingDrawing" xmlns:w10="urn:schemas-microsoft-com:office:word" xmlns:w="http://schemas.openxmlformats.org/wordprocessingml/2006/main" xmlns:w14="http://schemas.microsoft.com/office/word/2010/wordml" xmlns:w15="http://schemas.microsoft.com/office/word/2012/wordml" xmlns:wpg="http://schemas.microsoft.com/office/word/2010/wordprocessingGroup" xmlns:wpi="http://schemas.microsoft.com/office/word/2010/wordprocessingInk" xmlns:wne="http://schemas.microsoft.com/office/word/2006/wordml" xmlns:wps="http://schemas.microsoft.com/office/word/2010/wordprocessingShape" mc:Ignorable="w14 w15 wp14">
+<w:document xmlns:wpc="http://schemas.microsoft.com/office/word/2010/wordprocessingCanvas" xmlns:cx="http://schemas.microsoft.com/office/drawing/2014/chartex" xmlns:cx1="http://schemas.microsoft.com/office/drawing/2015/9/8/chartex" xmlns:cx2="http://schemas.microsoft.com/office/drawing/2015/10/21/chartex" xmlns:cx3="http://schemas.microsoft.com/office/drawing/2016/5/9/chartex" xmlns:cx4="http://schemas.microsoft.com/office/drawing/2016/5/10/chartex" xmlns:cx5="http://schemas.microsoft.com/office/drawing/2016/5/11/chartex" xmlns:cx6="http://schemas.microsoft.com/office/drawing/2016/5/12/chartex" xmlns:cx7="http://schemas.microsoft.com/office/drawing/2016/5/13/chartex" xmlns:cx8="http://schemas.microsoft.com/office/drawing/2016/5/14/chartex" xmlns:mc="http://schemas.openxmlformats.org/markup-compatibility/2006" xmlns:aink="http://schemas.microsoft.com/office/drawing/2016/ink" xmlns:am3d="http://schemas.microsoft.com/office/drawing/2017/model3d" xmlns:o="urn:schemas-microsoft-com:office:office" xmlns:r="http://schemas.openxmlformats.org/officeDocument/2006/relationships" xmlns:m="http://schemas.openxmlformats.org/officeDocument/2006/math" xmlns:v="urn:schemas-microsoft-com:vml" xmlns:wp14="http://schemas.microsoft.com/office/word/2010/wordprocessingDrawing" xmlns:wp="http://schemas.openxmlformats.org/drawingml/2006/wordprocessingDrawing" xmlns:w10="urn:schemas-microsoft-com:office:word" xmlns:w="http://schemas.openxmlformats.org/wordprocessingml/2006/main" xmlns:w14="http://schemas.microsoft.com/office/word/2010/wordml" xmlns:w15="http://schemas.microsoft.com/office/word/2012/wordml" xmlns:w16cid="http://schemas.microsoft.com/office/word/2016/wordml/cid" xmlns:w16se="http://schemas.microsoft.com/office/word/2015/wordml/symex" xmlns:wpg="http://schemas.microsoft.com/office/word/2010/wordprocessingGroup" xmlns:wpi="http://schemas.microsoft.com/office/word/2010/wordprocessingInk" xmlns:wne="http://schemas.microsoft.com/office/word/2006/wordml" xmlns:wps="http://schemas.microsoft.com/office/word/2010/wordprocessingShape" mc:Ignorable="w14 w15 w16se w16cid wp14">
   <w:body>
     <w:p>
       <w:pPr>
-        <w:pStyle w:val="Titre"/>
+        <w:pStyle w:val="Title"/>
       </w:pPr>
       <w:r>
         <w:t>Guide sheet summaries DAM</w:t>
@@ -35,7 +35,7 @@
       <w:sdtContent>
         <w:p>
           <w:pPr>
-            <w:pStyle w:val="En-ttedetabledesmatires"/>
+            <w:pStyle w:val="TOCHeading"/>
           </w:pPr>
           <w:r>
             <w:t>Contents</w:t>
@@ -43,7 +43,7 @@
         </w:p>
         <w:p>
           <w:pPr>
-            <w:pStyle w:val="TM1"/>
+            <w:pStyle w:val="TOC1"/>
             <w:tabs>
               <w:tab w:val="right" w:leader="dot" w:pos="9016"/>
             </w:tabs>
@@ -65,7 +65,7 @@
           <w:hyperlink w:anchor="_Toc528493858" w:history="1">
             <w:r>
               <w:rPr>
-                <w:rStyle w:val="Lienhypertexte"/>
+                <w:rStyle w:val="Hyperlink"/>
                 <w:noProof/>
               </w:rPr>
               <w:t>Guide sheet 1</w:t>
@@ -122,7 +122,7 @@
         </w:p>
         <w:p>
           <w:pPr>
-            <w:pStyle w:val="TM2"/>
+            <w:pStyle w:val="TOC2"/>
             <w:tabs>
               <w:tab w:val="right" w:leader="dot" w:pos="9016"/>
             </w:tabs>
@@ -135,7 +135,7 @@
           <w:hyperlink w:anchor="_Toc528493859" w:history="1">
             <w:r>
               <w:rPr>
-                <w:rStyle w:val="Lienhypertexte"/>
+                <w:rStyle w:val="Hyperlink"/>
                 <w:noProof/>
               </w:rPr>
               <w:t>Statistical significance</w:t>
@@ -192,7 +192,7 @@
         </w:p>
         <w:p>
           <w:pPr>
-            <w:pStyle w:val="TM2"/>
+            <w:pStyle w:val="TOC2"/>
             <w:tabs>
               <w:tab w:val="right" w:leader="dot" w:pos="9016"/>
             </w:tabs>
@@ -205,7 +205,7 @@
           <w:hyperlink w:anchor="_Toc528493860" w:history="1">
             <w:r>
               <w:rPr>
-                <w:rStyle w:val="Lienhypertexte"/>
+                <w:rStyle w:val="Hyperlink"/>
                 <w:noProof/>
               </w:rPr>
               <w:t>Feature thresholding</w:t>
@@ -262,7 +262,7 @@
         </w:p>
         <w:p>
           <w:pPr>
-            <w:pStyle w:val="TM1"/>
+            <w:pStyle w:val="TOC1"/>
             <w:tabs>
               <w:tab w:val="right" w:leader="dot" w:pos="9016"/>
             </w:tabs>
@@ -275,7 +275,7 @@
           <w:hyperlink w:anchor="_Toc528493861" w:history="1">
             <w:r>
               <w:rPr>
-                <w:rStyle w:val="Lienhypertexte"/>
+                <w:rStyle w:val="Hyperlink"/>
                 <w:noProof/>
               </w:rPr>
               <w:t>Guidesheet2</w:t>
@@ -332,7 +332,7 @@
         </w:p>
         <w:p>
           <w:pPr>
-            <w:pStyle w:val="TM2"/>
+            <w:pStyle w:val="TOC2"/>
             <w:tabs>
               <w:tab w:val="right" w:leader="dot" w:pos="9016"/>
             </w:tabs>
@@ -345,7 +345,7 @@
           <w:hyperlink w:anchor="_Toc528493862" w:history="1">
             <w:r>
               <w:rPr>
-                <w:rStyle w:val="Lienhypertexte"/>
+                <w:rStyle w:val="Hyperlink"/>
                 <w:noProof/>
               </w:rPr>
               <w:t>Discriminant classifiers</w:t>
@@ -402,7 +402,7 @@
         </w:p>
         <w:p>
           <w:pPr>
-            <w:pStyle w:val="TM3"/>
+            <w:pStyle w:val="TOC3"/>
             <w:tabs>
               <w:tab w:val="right" w:leader="dot" w:pos="9016"/>
             </w:tabs>
@@ -415,7 +415,7 @@
           <w:hyperlink w:anchor="_Toc528493863" w:history="1">
             <w:r>
               <w:rPr>
-                <w:rStyle w:val="Lienhypertexte"/>
+                <w:rStyle w:val="Hyperlink"/>
                 <w:noProof/>
               </w:rPr>
               <w:t>Important considerations regarding discriminant analysis</w:t>
@@ -472,7 +472,7 @@
         </w:p>
         <w:p>
           <w:pPr>
-            <w:pStyle w:val="TM3"/>
+            <w:pStyle w:val="TOC3"/>
             <w:tabs>
               <w:tab w:val="right" w:leader="dot" w:pos="9016"/>
             </w:tabs>
@@ -485,7 +485,7 @@
           <w:hyperlink w:anchor="_Toc528493864" w:history="1">
             <w:r>
               <w:rPr>
-                <w:rStyle w:val="Lienhypertexte"/>
+                <w:rStyle w:val="Hyperlink"/>
                 <w:noProof/>
               </w:rPr>
               <w:t>Linear Discriminant Classifiers</w:t>
@@ -542,7 +542,7 @@
         </w:p>
         <w:p>
           <w:pPr>
-            <w:pStyle w:val="TM3"/>
+            <w:pStyle w:val="TOC3"/>
             <w:tabs>
               <w:tab w:val="right" w:leader="dot" w:pos="9016"/>
             </w:tabs>
@@ -555,7 +555,7 @@
           <w:hyperlink w:anchor="_Toc528493865" w:history="1">
             <w:r>
               <w:rPr>
-                <w:rStyle w:val="Lienhypertexte"/>
+                <w:rStyle w:val="Hyperlink"/>
                 <w:noProof/>
               </w:rPr>
               <w:t>Quadratic Discriminant Classifiers</w:t>
@@ -612,7 +612,7 @@
         </w:p>
         <w:p>
           <w:pPr>
-            <w:pStyle w:val="TM3"/>
+            <w:pStyle w:val="TOC3"/>
             <w:tabs>
               <w:tab w:val="right" w:leader="dot" w:pos="9016"/>
             </w:tabs>
@@ -625,7 +625,7 @@
           <w:hyperlink w:anchor="_Toc528493866" w:history="1">
             <w:r>
               <w:rPr>
-                <w:rStyle w:val="Lienhypertexte"/>
+                <w:rStyle w:val="Hyperlink"/>
                 <w:noProof/>
               </w:rPr>
               <w:t>Application</w:t>
@@ -682,7 +682,7 @@
         </w:p>
         <w:p>
           <w:pPr>
-            <w:pStyle w:val="TM2"/>
+            <w:pStyle w:val="TOC2"/>
             <w:tabs>
               <w:tab w:val="right" w:leader="dot" w:pos="9016"/>
             </w:tabs>
@@ -695,7 +695,7 @@
           <w:hyperlink w:anchor="_Toc528493867" w:history="1">
             <w:r>
               <w:rPr>
-                <w:rStyle w:val="Lienhypertexte"/>
+                <w:rStyle w:val="Hyperlink"/>
                 <w:noProof/>
               </w:rPr>
               <w:t>Training and testing errors</w:t>
@@ -752,7 +752,7 @@
         </w:p>
         <w:p>
           <w:pPr>
-            <w:pStyle w:val="TM2"/>
+            <w:pStyle w:val="TOC2"/>
             <w:tabs>
               <w:tab w:val="right" w:leader="dot" w:pos="9016"/>
             </w:tabs>
@@ -765,7 +765,7 @@
           <w:hyperlink w:anchor="_Toc528493868" w:history="1">
             <w:r>
               <w:rPr>
-                <w:rStyle w:val="Lienhypertexte"/>
+                <w:rStyle w:val="Hyperlink"/>
                 <w:noProof/>
               </w:rPr>
               <w:t>Cross-validation for performance estimation</w:t>
@@ -822,7 +822,7 @@
         </w:p>
         <w:p>
           <w:pPr>
-            <w:pStyle w:val="TM1"/>
+            <w:pStyle w:val="TOC1"/>
             <w:tabs>
               <w:tab w:val="right" w:leader="dot" w:pos="9016"/>
             </w:tabs>
@@ -835,7 +835,7 @@
           <w:hyperlink w:anchor="_Toc528493869" w:history="1">
             <w:r>
               <w:rPr>
-                <w:rStyle w:val="Lienhypertexte"/>
+                <w:rStyle w:val="Hyperlink"/>
                 <w:noProof/>
               </w:rPr>
               <w:t>Guide sheet 3</w:t>
@@ -892,7 +892,7 @@
         </w:p>
         <w:p>
           <w:pPr>
-            <w:pStyle w:val="TM2"/>
+            <w:pStyle w:val="TOC2"/>
             <w:tabs>
               <w:tab w:val="right" w:leader="dot" w:pos="9016"/>
             </w:tabs>
@@ -905,7 +905,7 @@
           <w:hyperlink w:anchor="_Toc528493870" w:history="1">
             <w:r>
               <w:rPr>
-                <w:rStyle w:val="Lienhypertexte"/>
+                <w:rStyle w:val="Hyperlink"/>
                 <w:noProof/>
               </w:rPr>
               <w:t>Cross validation for hyperparameter optimization</w:t>
@@ -962,7 +962,7 @@
         </w:p>
         <w:p>
           <w:pPr>
-            <w:pStyle w:val="TM3"/>
+            <w:pStyle w:val="TOC3"/>
             <w:tabs>
               <w:tab w:val="right" w:leader="dot" w:pos="9016"/>
             </w:tabs>
@@ -975,7 +975,7 @@
           <w:hyperlink w:anchor="_Toc528493871" w:history="1">
             <w:r>
               <w:rPr>
-                <w:rStyle w:val="Lienhypertexte"/>
+                <w:rStyle w:val="Hyperlink"/>
                 <w:noProof/>
               </w:rPr>
               <w:t>Pseudocode</w:t>
@@ -1032,7 +1032,7 @@
         </w:p>
         <w:p>
           <w:pPr>
-            <w:pStyle w:val="TM3"/>
+            <w:pStyle w:val="TOC3"/>
             <w:tabs>
               <w:tab w:val="right" w:leader="dot" w:pos="9016"/>
             </w:tabs>
@@ -1045,7 +1045,7 @@
           <w:hyperlink w:anchor="_Toc528493872" w:history="1">
             <w:r>
               <w:rPr>
-                <w:rStyle w:val="Lienhypertexte"/>
+                <w:rStyle w:val="Hyperlink"/>
                 <w:noProof/>
               </w:rPr>
               <w:t>Result</w:t>
@@ -1102,7 +1102,7 @@
         </w:p>
         <w:p>
           <w:pPr>
-            <w:pStyle w:val="TM3"/>
+            <w:pStyle w:val="TOC3"/>
             <w:tabs>
               <w:tab w:val="right" w:leader="dot" w:pos="9016"/>
             </w:tabs>
@@ -1115,7 +1115,7 @@
           <w:hyperlink w:anchor="_Toc528493873" w:history="1">
             <w:r>
               <w:rPr>
-                <w:rStyle w:val="Lienhypertexte"/>
+                <w:rStyle w:val="Hyperlink"/>
                 <w:noProof/>
               </w:rPr>
               <w:t>Why test classification error estimates are optimistically biased</w:t>
@@ -1172,7 +1172,7 @@
         </w:p>
         <w:p>
           <w:pPr>
-            <w:pStyle w:val="TM2"/>
+            <w:pStyle w:val="TOC2"/>
             <w:tabs>
               <w:tab w:val="right" w:leader="dot" w:pos="9016"/>
             </w:tabs>
@@ -1185,7 +1185,7 @@
           <w:hyperlink w:anchor="_Toc528493874" w:history="1">
             <w:r>
               <w:rPr>
-                <w:rStyle w:val="Lienhypertexte"/>
+                <w:rStyle w:val="Hyperlink"/>
                 <w:noProof/>
               </w:rPr>
               <w:t>Nested cross-validation for performance estimation</w:t>
@@ -1242,7 +1242,7 @@
         </w:p>
         <w:p>
           <w:pPr>
-            <w:pStyle w:val="TM3"/>
+            <w:pStyle w:val="TOC3"/>
             <w:tabs>
               <w:tab w:val="right" w:leader="dot" w:pos="9016"/>
             </w:tabs>
@@ -1255,7 +1255,7 @@
           <w:hyperlink w:anchor="_Toc528493875" w:history="1">
             <w:r>
               <w:rPr>
-                <w:rStyle w:val="Lienhypertexte"/>
+                <w:rStyle w:val="Hyperlink"/>
                 <w:noProof/>
               </w:rPr>
               <w:t>Pseudocode</w:t>
@@ -1312,7 +1312,7 @@
         </w:p>
         <w:p>
           <w:pPr>
-            <w:pStyle w:val="TM3"/>
+            <w:pStyle w:val="TOC3"/>
             <w:tabs>
               <w:tab w:val="right" w:leader="dot" w:pos="9016"/>
             </w:tabs>
@@ -1325,7 +1325,7 @@
           <w:hyperlink w:anchor="_Toc528493876" w:history="1">
             <w:r>
               <w:rPr>
-                <w:rStyle w:val="Lienhypertexte"/>
+                <w:rStyle w:val="Hyperlink"/>
                 <w:noProof/>
               </w:rPr>
               <w:t>Result</w:t>
@@ -1382,7 +1382,7 @@
         </w:p>
         <w:p>
           <w:pPr>
-            <w:pStyle w:val="TM1"/>
+            <w:pStyle w:val="TOC1"/>
             <w:tabs>
               <w:tab w:val="right" w:leader="dot" w:pos="9016"/>
             </w:tabs>
@@ -1395,7 +1395,7 @@
           <w:hyperlink w:anchor="_Toc528493877" w:history="1">
             <w:r>
               <w:rPr>
-                <w:rStyle w:val="Lienhypertexte"/>
+                <w:rStyle w:val="Hyperlink"/>
                 <w:noProof/>
               </w:rPr>
               <w:t>Guide sheet 4</w:t>
@@ -1452,7 +1452,7 @@
         </w:p>
         <w:p>
           <w:pPr>
-            <w:pStyle w:val="TM2"/>
+            <w:pStyle w:val="TOC2"/>
             <w:tabs>
               <w:tab w:val="right" w:leader="dot" w:pos="9016"/>
             </w:tabs>
@@ -1465,7 +1465,7 @@
           <w:hyperlink w:anchor="_Toc528493878" w:history="1">
             <w:r>
               <w:rPr>
-                <w:rStyle w:val="Lienhypertexte"/>
+                <w:rStyle w:val="Hyperlink"/>
                 <w:noProof/>
               </w:rPr>
               <w:t>Principle Component Analysis</w:t>
@@ -1534,7 +1534,7 @@
     </w:sdt>
     <w:p>
       <w:pPr>
-        <w:pStyle w:val="Titre"/>
+        <w:pStyle w:val="Title"/>
       </w:pPr>
     </w:p>
     <w:p>
@@ -1553,7 +1553,7 @@
     </w:p>
     <w:p>
       <w:pPr>
-        <w:pStyle w:val="Titre1"/>
+        <w:pStyle w:val="Heading1"/>
       </w:pPr>
       <w:bookmarkStart w:id="0" w:name="_Toc528493858"/>
       <w:r>
@@ -1570,7 +1570,7 @@
     </w:p>
     <w:p>
       <w:pPr>
-        <w:pStyle w:val="Titre2"/>
+        <w:pStyle w:val="Heading2"/>
       </w:pPr>
       <w:bookmarkStart w:id="1" w:name="_Toc528493859"/>
       <w:r>
@@ -1602,7 +1602,7 @@
     </w:p>
     <w:p>
       <w:pPr>
-        <w:pStyle w:val="Pardeliste"/>
+        <w:pStyle w:val="ListParagraph"/>
         <w:numPr>
           <w:ilvl w:val="0"/>
           <w:numId w:val="3"/>
@@ -1620,7 +1620,7 @@
     </w:p>
     <w:p>
       <w:pPr>
-        <w:pStyle w:val="Pardeliste"/>
+        <w:pStyle w:val="ListParagraph"/>
         <w:numPr>
           <w:ilvl w:val="0"/>
           <w:numId w:val="3"/>
@@ -1650,7 +1650,7 @@
     </w:p>
     <w:p>
       <w:pPr>
-        <w:pStyle w:val="Pardeliste"/>
+        <w:pStyle w:val="ListParagraph"/>
       </w:pPr>
       <w:r>
         <w:t>When examining our data, we can compare class-respective notched boxplots at a given feature to determine whether their medians are significantly different (no overlap in confidence intervals).</w:t>
@@ -1658,7 +1658,7 @@
     </w:p>
     <w:p>
       <w:pPr>
-        <w:pStyle w:val="Pardeliste"/>
+        <w:pStyle w:val="ListParagraph"/>
         <w:numPr>
           <w:ilvl w:val="0"/>
           <w:numId w:val="3"/>
@@ -1670,7 +1670,7 @@
     </w:p>
     <w:p>
       <w:pPr>
-        <w:pStyle w:val="Pardeliste"/>
+        <w:pStyle w:val="ListParagraph"/>
       </w:pPr>
       <w:r>
         <w:t xml:space="preserve">T-testing returns a p-value which is the probability of observing the given result under the assumption that dataset means are identical. </w:t>
@@ -1698,7 +1698,7 @@
     </w:p>
     <w:p>
       <w:pPr>
-        <w:pStyle w:val="Titre2"/>
+        <w:pStyle w:val="Heading2"/>
       </w:pPr>
       <w:bookmarkStart w:id="2" w:name="_Toc528493860"/>
       <w:r>
@@ -2115,25 +2115,53 @@
         <w:rPr>
           <w:rFonts w:eastAsiaTheme="minorEastAsia"/>
         </w:rPr>
-        <w:t xml:space="preserve"> Why emphasize a particular error class? Once again to reflect dataset. If we are using a big weight on a class comprised of a few data points it doesn’t make sense. </w:t>
-      </w:r>
+        <w:t xml:space="preserve"> Why emphasize a </w:t>
+      </w:r>
+      <w:proofErr w:type="gramStart"/>
       <w:r>
         <w:rPr>
           <w:rFonts w:eastAsiaTheme="minorEastAsia"/>
         </w:rPr>
-        <w:t>It would allow anecdotal data to override the general consensus.</w:t>
-      </w:r>
-    </w:p>
-    <w:p>
-      <w:pPr>
+        <w:t>particular error</w:t>
+      </w:r>
+      <w:proofErr w:type="gramEnd"/>
+      <w:r>
         <w:rPr>
           <w:rFonts w:eastAsiaTheme="minorEastAsia"/>
         </w:rPr>
-      </w:pPr>
+        <w:t xml:space="preserve"> class? Once again to reflect dataset. If we are using a big weight on a class comprised of a few data points it doesn’t make sense. </w:t>
+      </w:r>
       <w:r>
         <w:rPr>
           <w:rFonts w:eastAsiaTheme="minorEastAsia"/>
         </w:rPr>
+        <w:t xml:space="preserve">It would allow anecdotal data to override the </w:t>
+      </w:r>
+      <w:proofErr w:type="gramStart"/>
+      <w:r>
+        <w:rPr>
+          <w:rFonts w:eastAsiaTheme="minorEastAsia"/>
+        </w:rPr>
+        <w:t>general consensus</w:t>
+      </w:r>
+      <w:proofErr w:type="gramEnd"/>
+      <w:r>
+        <w:rPr>
+          <w:rFonts w:eastAsiaTheme="minorEastAsia"/>
+        </w:rPr>
+        <w:t>.</w:t>
+      </w:r>
+    </w:p>
+    <w:p>
+      <w:pPr>
+        <w:rPr>
+          <w:rFonts w:eastAsiaTheme="minorEastAsia"/>
+        </w:rPr>
+      </w:pPr>
+      <w:r>
+        <w:rPr>
+          <w:rFonts w:eastAsiaTheme="minorEastAsia"/>
+        </w:rPr>
         <w:t xml:space="preserve">In practice, we established a 1-D model based on thresholding at feature 712. Initially threshold was chosen visually using histograms. </w:t>
       </w:r>
       <w:r>
@@ -2164,7 +2192,7 @@
     </w:p>
     <w:p>
       <w:pPr>
-        <w:pStyle w:val="Titre1"/>
+        <w:pStyle w:val="Heading1"/>
         <w:rPr>
           <w:rFonts w:eastAsiaTheme="minorEastAsia"/>
         </w:rPr>
@@ -2180,7 +2208,7 @@
     </w:p>
     <w:p>
       <w:pPr>
-        <w:pStyle w:val="Titre2"/>
+        <w:pStyle w:val="Heading2"/>
       </w:pPr>
       <w:bookmarkStart w:id="4" w:name="_Toc528493862"/>
       <w:r>
@@ -2209,6 +2237,7 @@
       <w:r>
         <w:t xml:space="preserve"> We determine two matrices </w:t>
       </w:r>
+      <w:proofErr w:type="spellStart"/>
       <w:r>
         <w:t>S</w:t>
       </w:r>
@@ -2218,8 +2247,13 @@
         </w:rPr>
         <w:t>total</w:t>
       </w:r>
-      <w:r>
-        <w:t>; S</w:t>
+      <w:proofErr w:type="spellEnd"/>
+      <w:r>
+        <w:t xml:space="preserve">; </w:t>
+      </w:r>
+      <w:proofErr w:type="spellStart"/>
+      <w:r>
+        <w:t>S</w:t>
       </w:r>
       <w:r>
         <w:rPr>
@@ -2227,6 +2261,7 @@
         </w:rPr>
         <w:t>grouped</w:t>
       </w:r>
+      <w:proofErr w:type="spellEnd"/>
       <w:r>
         <w:t xml:space="preserve"> representing the cumulative distance of </w:t>
       </w:r>
@@ -2243,7 +2278,11 @@
         <w:t xml:space="preserve"> respectively.</w:t>
       </w:r>
       <w:r>
-        <w:t xml:space="preserve"> We then define a third matrice S</w:t>
+        <w:t xml:space="preserve"> We then define a third matrice </w:t>
+      </w:r>
+      <w:proofErr w:type="spellStart"/>
+      <w:r>
+        <w:t>S</w:t>
       </w:r>
       <w:r>
         <w:rPr>
@@ -2251,6 +2290,7 @@
         </w:rPr>
         <w:t>diff</w:t>
       </w:r>
+      <w:proofErr w:type="spellEnd"/>
       <w:r>
         <w:rPr>
           <w:vertAlign w:val="subscript"/>
@@ -2263,6 +2303,7 @@
       <w:r>
         <w:t xml:space="preserve"> </w:t>
       </w:r>
+      <w:proofErr w:type="spellStart"/>
       <w:r>
         <w:t>S</w:t>
       </w:r>
@@ -2272,8 +2313,14 @@
         </w:rPr>
         <w:t>total</w:t>
       </w:r>
-      <w:r>
-        <w:t xml:space="preserve"> - S</w:t>
+      <w:proofErr w:type="spellEnd"/>
+      <w:r>
+        <w:t xml:space="preserve"> - </w:t>
+      </w:r>
+      <w:proofErr w:type="spellStart"/>
+      <w:proofErr w:type="gramStart"/>
+      <w:r>
+        <w:t>S</w:t>
       </w:r>
       <w:r>
         <w:rPr>
@@ -2281,6 +2328,7 @@
         </w:rPr>
         <w:t>grouped</w:t>
       </w:r>
+      <w:proofErr w:type="spellEnd"/>
       <w:r>
         <w:rPr>
           <w:vertAlign w:val="subscript"/>
@@ -2288,7 +2336,15 @@
         <w:t xml:space="preserve"> </w:t>
       </w:r>
       <w:r>
-        <w:t>. The weight coefficients we seek are contained in the eigenvectors of S</w:t>
+        <w:t>.</w:t>
+      </w:r>
+      <w:proofErr w:type="gramEnd"/>
+      <w:r>
+        <w:t xml:space="preserve"> The weight coefficients we seek are contained in the eigenvectors of </w:t>
+      </w:r>
+      <w:proofErr w:type="spellStart"/>
+      <w:r>
+        <w:t>S</w:t>
       </w:r>
       <w:r>
         <w:rPr>
@@ -2296,6 +2352,7 @@
         </w:rPr>
         <w:t>grouped</w:t>
       </w:r>
+      <w:proofErr w:type="spellEnd"/>
       <w:r>
         <w:rPr>
           <w:vertAlign w:val="subscript"/>
@@ -2314,6 +2371,8 @@
         </w:rPr>
         <w:t xml:space="preserve"> </w:t>
       </w:r>
+      <w:proofErr w:type="spellStart"/>
+      <w:proofErr w:type="gramStart"/>
       <w:r>
         <w:t>S</w:t>
       </w:r>
@@ -2323,6 +2382,7 @@
         </w:rPr>
         <w:t>diff</w:t>
       </w:r>
+      <w:proofErr w:type="spellEnd"/>
       <w:r>
         <w:rPr>
           <w:vertAlign w:val="subscript"/>
@@ -2330,7 +2390,11 @@
         <w:t xml:space="preserve"> </w:t>
       </w:r>
       <w:r>
-        <w:t xml:space="preserve">. </w:t>
+        <w:t>.</w:t>
+      </w:r>
+      <w:proofErr w:type="gramEnd"/>
+      <w:r>
+        <w:t xml:space="preserve"> </w:t>
       </w:r>
     </w:p>
     <w:p>
@@ -2346,7 +2410,7 @@
     </w:p>
     <w:p>
       <w:pPr>
-        <w:pStyle w:val="Titre3"/>
+        <w:pStyle w:val="Heading3"/>
       </w:pPr>
       <w:bookmarkStart w:id="5" w:name="_Toc528493863"/>
       <w:r>
@@ -2361,7 +2425,7 @@
     </w:p>
     <w:p>
       <w:pPr>
-        <w:pStyle w:val="Pardeliste"/>
+        <w:pStyle w:val="ListParagraph"/>
         <w:numPr>
           <w:ilvl w:val="0"/>
           <w:numId w:val="5"/>
@@ -2373,7 +2437,7 @@
     </w:p>
     <w:p>
       <w:pPr>
-        <w:pStyle w:val="Pardeliste"/>
+        <w:pStyle w:val="ListParagraph"/>
         <w:numPr>
           <w:ilvl w:val="0"/>
           <w:numId w:val="5"/>
@@ -2385,7 +2449,7 @@
     </w:p>
     <w:p>
       <w:pPr>
-        <w:pStyle w:val="Pardeliste"/>
+        <w:pStyle w:val="ListParagraph"/>
         <w:numPr>
           <w:ilvl w:val="0"/>
           <w:numId w:val="5"/>
@@ -2397,7 +2461,7 @@
     </w:p>
     <w:p>
       <w:pPr>
-        <w:pStyle w:val="Pardeliste"/>
+        <w:pStyle w:val="ListParagraph"/>
         <w:numPr>
           <w:ilvl w:val="0"/>
           <w:numId w:val="5"/>
@@ -2410,7 +2474,7 @@
     </w:p>
     <w:p>
       <w:pPr>
-        <w:pStyle w:val="Titre3"/>
+        <w:pStyle w:val="Heading3"/>
       </w:pPr>
       <w:bookmarkStart w:id="6" w:name="_Toc528493864"/>
       <w:r>
@@ -2420,7 +2484,7 @@
     </w:p>
     <w:p>
       <w:pPr>
-        <w:pStyle w:val="Pardeliste"/>
+        <w:pStyle w:val="ListParagraph"/>
         <w:numPr>
           <w:ilvl w:val="0"/>
           <w:numId w:val="6"/>
@@ -2459,7 +2523,7 @@
     </w:p>
     <w:p>
       <w:pPr>
-        <w:pStyle w:val="Titre3"/>
+        <w:pStyle w:val="Heading3"/>
       </w:pPr>
       <w:bookmarkStart w:id="7" w:name="_Toc528493865"/>
       <w:r>
@@ -2469,7 +2533,7 @@
     </w:p>
     <w:p>
       <w:pPr>
-        <w:pStyle w:val="Pardeliste"/>
+        <w:pStyle w:val="ListParagraph"/>
         <w:numPr>
           <w:ilvl w:val="0"/>
           <w:numId w:val="6"/>
@@ -2481,7 +2545,7 @@
     </w:p>
     <w:p>
       <w:pPr>
-        <w:pStyle w:val="Titre3"/>
+        <w:pStyle w:val="Heading3"/>
       </w:pPr>
       <w:bookmarkStart w:id="8" w:name="_Toc528493866"/>
       <w:r>
@@ -2530,7 +2594,7 @@
     </w:p>
     <w:p>
       <w:pPr>
-        <w:pStyle w:val="Titre2"/>
+        <w:pStyle w:val="Heading2"/>
       </w:pPr>
       <w:bookmarkStart w:id="9" w:name="_Toc528493867"/>
       <w:r>
@@ -2616,7 +2680,23 @@
     </w:p>
     <w:p>
       <w:r>
-        <w:t>By default, without explicit specification, Matlab’s fitdiscr function uses all available features as parameters. Obviously, this yields a model that performs extremely well for training Data but extremely badly for real Data. It is not robust!</w:t>
+        <w:t xml:space="preserve">By default, without explicit specification, </w:t>
+      </w:r>
+      <w:proofErr w:type="spellStart"/>
+      <w:r>
+        <w:t>Matlab’s</w:t>
+      </w:r>
+      <w:proofErr w:type="spellEnd"/>
+      <w:r>
+        <w:t xml:space="preserve"> </w:t>
+      </w:r>
+      <w:proofErr w:type="spellStart"/>
+      <w:r>
+        <w:t>fitdiscr</w:t>
+      </w:r>
+      <w:proofErr w:type="spellEnd"/>
+      <w:r>
+        <w:t xml:space="preserve"> function uses all available features as parameters. Obviously, this yields a model that performs extremely well for training Data but extremely badly for real Data. It is not robust!</w:t>
       </w:r>
       <w:r>
         <w:t xml:space="preserve"> We need to select parameter feature</w:t>
@@ -2635,7 +2715,7 @@
     </w:p>
     <w:p>
       <w:pPr>
-        <w:pStyle w:val="Titre2"/>
+        <w:pStyle w:val="Heading2"/>
       </w:pPr>
       <w:bookmarkStart w:id="10" w:name="_Toc528493868"/>
       <w:r>
@@ -2662,7 +2742,7 @@
     </w:p>
     <w:p>
       <w:pPr>
-        <w:pStyle w:val="Titre1"/>
+        <w:pStyle w:val="Heading1"/>
       </w:pPr>
       <w:bookmarkStart w:id="11" w:name="_Toc528493869"/>
       <w:r>
@@ -2675,7 +2755,7 @@
     </w:p>
     <w:p>
       <w:pPr>
-        <w:pStyle w:val="Titre2"/>
+        <w:pStyle w:val="Heading2"/>
       </w:pPr>
       <w:bookmarkStart w:id="12" w:name="_Toc528493870"/>
       <w:r>
@@ -2696,7 +2776,7 @@
     </w:p>
     <w:p>
       <w:pPr>
-        <w:pStyle w:val="Titre3"/>
+        <w:pStyle w:val="Heading3"/>
       </w:pPr>
       <w:bookmarkStart w:id="13" w:name="_Toc528493871"/>
       <w:r>
@@ -2708,30 +2788,44 @@
       <w:r>
         <w:t xml:space="preserve">For </w:t>
       </w:r>
+      <w:proofErr w:type="spellStart"/>
       <w:r>
         <w:rPr>
           <w:color w:val="70AD47" w:themeColor="accent6"/>
         </w:rPr>
         <w:t>nFeatures</w:t>
       </w:r>
-      <w:r>
-        <w:t>=1 to maxNumberFeatures</w:t>
-      </w:r>
+      <w:proofErr w:type="spellEnd"/>
+      <w:r>
+        <w:t xml:space="preserve">=1 to </w:t>
+      </w:r>
+      <w:proofErr w:type="spellStart"/>
+      <w:r>
+        <w:t>maxNumberFeatures</w:t>
+      </w:r>
+      <w:proofErr w:type="spellEnd"/>
     </w:p>
     <w:p>
       <w:r>
         <w:tab/>
         <w:t xml:space="preserve">For </w:t>
       </w:r>
+      <w:proofErr w:type="spellStart"/>
       <w:r>
         <w:rPr>
           <w:color w:val="FF0000"/>
         </w:rPr>
         <w:t>PartitionCycleIndex</w:t>
       </w:r>
-      <w:r>
-        <w:t>=1 to numberOfFolds</w:t>
-      </w:r>
+      <w:proofErr w:type="spellEnd"/>
+      <w:r>
+        <w:t xml:space="preserve">=1 to </w:t>
+      </w:r>
+      <w:proofErr w:type="spellStart"/>
+      <w:r>
+        <w:t>numberOfFolds</w:t>
+      </w:r>
+      <w:proofErr w:type="spellEnd"/>
     </w:p>
     <w:p>
       <w:r>
@@ -2775,12 +2869,14 @@
       <w:r>
         <w:t xml:space="preserve">Select the most powerful </w:t>
       </w:r>
+      <w:proofErr w:type="spellStart"/>
       <w:r>
         <w:rPr>
           <w:color w:val="70AD47" w:themeColor="accent6"/>
         </w:rPr>
         <w:t>nFeatures</w:t>
       </w:r>
+      <w:proofErr w:type="spellEnd"/>
       <w:r>
         <w:t xml:space="preserve"> from ranking</w:t>
       </w:r>
@@ -2838,8 +2934,13 @@
         <w:t>error and standard deviation</w:t>
       </w:r>
       <w:r>
-        <w:t xml:space="preserve"> displayed when using nFeatures</w:t>
-      </w:r>
+        <w:t xml:space="preserve"> displayed when using </w:t>
+      </w:r>
+      <w:proofErr w:type="spellStart"/>
+      <w:r>
+        <w:t>nFeatures</w:t>
+      </w:r>
+      <w:proofErr w:type="spellEnd"/>
     </w:p>
     <w:p>
       <w:r>
@@ -2859,7 +2960,7 @@
     </w:p>
     <w:p>
       <w:pPr>
-        <w:pStyle w:val="Titre3"/>
+        <w:pStyle w:val="Heading3"/>
         <w:rPr>
           <w:rFonts w:eastAsiaTheme="minorEastAsia"/>
         </w:rPr>
@@ -2886,7 +2987,7 @@
     </w:p>
     <w:p>
       <w:pPr>
-        <w:pStyle w:val="Titre3"/>
+        <w:pStyle w:val="Heading3"/>
       </w:pPr>
       <w:bookmarkStart w:id="15" w:name="_Toc528493873"/>
       <w:r>
@@ -2905,7 +3006,7 @@
     </w:p>
     <w:p>
       <w:pPr>
-        <w:pStyle w:val="Sansinterligne"/>
+        <w:pStyle w:val="NoSpacing"/>
       </w:pPr>
       <w:r>
         <w:t>Our approach worked great to find the hyperparamet</w:t>
@@ -2914,12 +3015,7 @@
         <w:t>er</w:t>
       </w:r>
       <w:r>
-        <w:t xml:space="preserve"> (number of features</w:t>
-      </w:r>
-      <w:bookmarkStart w:id="16" w:name="_GoBack"/>
-      <w:bookmarkEnd w:id="16"/>
-      <w:r>
-        <w:t>)</w:t>
+        <w:t xml:space="preserve"> (number of features)</w:t>
       </w:r>
       <w:r>
         <w:t xml:space="preserve"> we sought out. It is still important to note that when our classifier with 3 features faces real data it will not perform with the same classification error. This is simply because we used the same data to both determine a model (hyper)parameter and evaluate performance</w:t>
@@ -2960,82 +3056,82 @@
     </w:p>
     <w:p>
       <w:pPr>
-        <w:pStyle w:val="Sansinterligne"/>
-      </w:pPr>
-    </w:p>
-    <w:p>
-      <w:pPr>
-        <w:pStyle w:val="Titre2"/>
-      </w:pPr>
-      <w:bookmarkStart w:id="17" w:name="_Toc528493874"/>
+        <w:pStyle w:val="NoSpacing"/>
+      </w:pPr>
+    </w:p>
+    <w:p>
+      <w:pPr>
+        <w:pStyle w:val="Heading2"/>
+      </w:pPr>
+      <w:bookmarkStart w:id="16" w:name="_Toc528493874"/>
       <w:r>
         <w:lastRenderedPageBreak/>
         <w:t>Nested cross-validation for performance estimation</w:t>
       </w:r>
+      <w:bookmarkEnd w:id="16"/>
+    </w:p>
+    <w:p>
+      <w:r>
+        <w:t>Take whole data set, establish subsets called outer folds. These folds are used for computation of test error that indicates selected model performance</w:t>
+      </w:r>
+      <w:r>
+        <w:t>.</w:t>
+      </w:r>
+    </w:p>
+    <w:p>
+      <w:r>
+        <w:t xml:space="preserve">Each outer fold is subdivided into inner folds. These inner folds are used to compute validation error of a changing </w:t>
+      </w:r>
+      <w:r>
+        <w:t>model with the goal of choosing</w:t>
+      </w:r>
+      <w:r>
+        <w:t xml:space="preserve"> a hyperparameter.</w:t>
+      </w:r>
+    </w:p>
+    <w:p>
+      <w:pPr>
+        <w:pStyle w:val="Heading3"/>
+      </w:pPr>
+      <w:bookmarkStart w:id="17" w:name="_Toc528493875"/>
+      <w:r>
+        <w:t>Pseudocode</w:t>
+      </w:r>
       <w:bookmarkEnd w:id="17"/>
     </w:p>
     <w:p>
-      <w:r>
-        <w:t>Take whole data set, establish subsets called outer folds. These folds are used for computation of test error that indicates selected model performance</w:t>
-      </w:r>
-      <w:r>
-        <w:t>.</w:t>
-      </w:r>
-    </w:p>
-    <w:p>
-      <w:r>
-        <w:t xml:space="preserve">Each outer fold is subdivided into inner folds. These inner folds are used to compute validation error of a changing </w:t>
-      </w:r>
-      <w:r>
-        <w:t>model with the goal of choosing</w:t>
-      </w:r>
-      <w:r>
-        <w:t xml:space="preserve"> a hyperparameter.</w:t>
-      </w:r>
-    </w:p>
-    <w:p>
-      <w:pPr>
-        <w:pStyle w:val="Titre3"/>
-      </w:pPr>
-      <w:bookmarkStart w:id="18" w:name="_Toc528493875"/>
-      <w:r>
-        <w:t>Pseudocode</w:t>
+      <w:pPr>
+        <w:pStyle w:val="Heading3"/>
+      </w:pPr>
+      <w:bookmarkStart w:id="18" w:name="_Toc528493876"/>
+      <w:r>
+        <w:t>Result</w:t>
       </w:r>
       <w:bookmarkEnd w:id="18"/>
     </w:p>
     <w:p>
       <w:pPr>
-        <w:pStyle w:val="Titre3"/>
-      </w:pPr>
-      <w:bookmarkStart w:id="19" w:name="_Toc528493876"/>
-      <w:r>
-        <w:t>Result</w:t>
+        <w:pStyle w:val="Heading1"/>
+      </w:pPr>
+      <w:bookmarkStart w:id="19" w:name="_Toc528493877"/>
+      <w:r>
+        <w:t>Guide sheet 4</w:t>
       </w:r>
       <w:bookmarkEnd w:id="19"/>
     </w:p>
     <w:p>
       <w:pPr>
-        <w:pStyle w:val="Titre1"/>
-      </w:pPr>
-      <w:bookmarkStart w:id="20" w:name="_Toc528493877"/>
-      <w:r>
-        <w:t>Guide sheet 4</w:t>
+        <w:pStyle w:val="Heading2"/>
+      </w:pPr>
+      <w:bookmarkStart w:id="20" w:name="_Toc528493878"/>
+      <w:r>
+        <w:t>Principle Component Analysis</w:t>
       </w:r>
       <w:bookmarkEnd w:id="20"/>
     </w:p>
     <w:p>
       <w:pPr>
-        <w:pStyle w:val="Titre2"/>
-      </w:pPr>
-      <w:bookmarkStart w:id="21" w:name="_Toc528493878"/>
-      <w:r>
-        <w:t>Principle Component Analysis</w:t>
-      </w:r>
-      <w:bookmarkEnd w:id="21"/>
-    </w:p>
-    <w:p>
-      <w:pPr>
-        <w:pStyle w:val="Sansinterligne"/>
+        <w:pStyle w:val="NoSpacing"/>
       </w:pPr>
       <w:r>
         <w:t xml:space="preserve">A technique used for feature filtering (dimensionality reduction). </w:t>
@@ -3071,6 +3167,129 @@
       <w:r>
         <w:t xml:space="preserve"> then selected for input for classifiers.</w:t>
       </w:r>
+    </w:p>
+    <w:p>
+      <w:pPr>
+        <w:pStyle w:val="Heading2"/>
+      </w:pPr>
+      <w:r>
+        <w:t>Forward feature selection</w:t>
+      </w:r>
+    </w:p>
+    <w:p>
+      <w:r>
+        <w:t>Up until now we used fisher scores to rank the discriminative power of features. The problem with this is that if features are correlated, we could be selecting redundant features. I.e. yes number 2 on list is powerful but strongly correlated to feature number 1 and hence brings no new information (think entropy).</w:t>
+      </w:r>
+    </w:p>
+    <w:p>
+      <w:pPr>
+        <w:pStyle w:val="Heading3"/>
+      </w:pPr>
+      <w:r>
+        <w:t>Procedure</w:t>
+      </w:r>
+    </w:p>
+    <w:p>
+      <w:pPr>
+        <w:pStyle w:val="ListParagraph"/>
+        <w:numPr>
+          <w:ilvl w:val="0"/>
+          <w:numId w:val="9"/>
+        </w:numPr>
+      </w:pPr>
+      <w:r>
+        <w:t>Choose a Model</w:t>
+      </w:r>
+    </w:p>
+    <w:p>
+      <w:pPr>
+        <w:pStyle w:val="ListParagraph"/>
+        <w:numPr>
+          <w:ilvl w:val="0"/>
+          <w:numId w:val="9"/>
+        </w:numPr>
+      </w:pPr>
+      <w:r>
+        <w:t>Use model limited to 1 feature. Determine which feature minimizes model classification error.</w:t>
+      </w:r>
+    </w:p>
+    <w:p>
+      <w:pPr>
+        <w:pStyle w:val="ListParagraph"/>
+        <w:numPr>
+          <w:ilvl w:val="0"/>
+          <w:numId w:val="9"/>
+        </w:numPr>
+      </w:pPr>
+      <w:r>
+        <w:t>Use model limited to 2 features. Use a combination of feature selected in step 2 and any other feature. Determine which secondary feature (in conjunction with the primary one) minimizes classification error.</w:t>
+      </w:r>
+    </w:p>
+    <w:p>
+      <w:pPr>
+        <w:pStyle w:val="ListParagraph"/>
+        <w:numPr>
+          <w:ilvl w:val="0"/>
+          <w:numId w:val="9"/>
+        </w:numPr>
+      </w:pPr>
+      <w:r>
+        <w:t>Use model limited to 3 features. Same thing as step 3. ETC</w:t>
+      </w:r>
+    </w:p>
+    <w:p>
+      <w:pPr>
+        <w:pStyle w:val="ListParagraph"/>
+        <w:numPr>
+          <w:ilvl w:val="0"/>
+          <w:numId w:val="9"/>
+        </w:numPr>
+      </w:pPr>
+      <w:r>
+        <w:t>Continue until adding features no longer improves performance of the model.</w:t>
+      </w:r>
+    </w:p>
+    <w:p>
+      <w:pPr>
+        <w:pStyle w:val="Heading3"/>
+      </w:pPr>
+      <w:r>
+        <w:t>General questions</w:t>
+      </w:r>
+    </w:p>
+    <w:p>
+      <w:pPr>
+        <w:pStyle w:val="ListParagraph"/>
+        <w:numPr>
+          <w:ilvl w:val="0"/>
+          <w:numId w:val="11"/>
+        </w:numPr>
+      </w:pPr>
+      <w:r>
+        <w:t>Compare fisher scoring to forward feature selection.</w:t>
+      </w:r>
+    </w:p>
+    <w:p>
+      <w:pPr>
+        <w:pStyle w:val="ListParagraph"/>
+      </w:pPr>
+      <w:r>
+        <w:t>Fisher scoring is a filter; forward feature selection is a wrapper. Fisher scoring is great because we can apply it to all features in our data set (low computational cost) but it doesn’t account for correlation between features. Forward feature selection is also great and can be used in conjunction with fisher scoring.</w:t>
+      </w:r>
+      <w:r>
+        <w:t xml:space="preserve"> It allows to select features while taking into account how features interact together.</w:t>
+      </w:r>
+      <w:bookmarkStart w:id="21" w:name="_GoBack"/>
+      <w:bookmarkEnd w:id="21"/>
+      <w:r>
+        <w:t xml:space="preserve"> Since it is a wrapper and costs a lot computationally, we would only use this method on a feature subset. Such a subset could be determined by selecting a group of high achieving features from fisher scoring.</w:t>
+      </w:r>
+    </w:p>
+    <w:p/>
+    <w:p>
+      <w:pPr>
+        <w:pStyle w:val="NoSpacing"/>
+      </w:pPr>
     </w:p>
     <w:p/>
     <w:p>
@@ -3091,8 +3310,8 @@
 </file>
 
 <file path=word/numbering.xml><?xml version="1.0" encoding="utf-8"?>
-<w:numbering xmlns:wpc="http://schemas.microsoft.com/office/word/2010/wordprocessingCanvas" xmlns:mo="http://schemas.microsoft.com/office/mac/office/2008/main" xmlns:mc="http://schemas.openxmlformats.org/markup-compatibility/2006" xmlns:mv="urn:schemas-microsoft-com:mac:vml" xmlns:o="urn:schemas-microsoft-com:office:office" xmlns:r="http://schemas.openxmlformats.org/officeDocument/2006/relationships" xmlns:m="http://schemas.openxmlformats.org/officeDocument/2006/math" xmlns:v="urn:schemas-microsoft-com:vml" xmlns:wp14="http://schemas.microsoft.com/office/word/2010/wordprocessingDrawing" xmlns:wp="http://schemas.openxmlformats.org/drawingml/2006/wordprocessingDrawing" xmlns:w10="urn:schemas-microsoft-com:office:word" xmlns:w="http://schemas.openxmlformats.org/wordprocessingml/2006/main" xmlns:w14="http://schemas.microsoft.com/office/word/2010/wordml" xmlns:w15="http://schemas.microsoft.com/office/word/2012/wordml" xmlns:wpg="http://schemas.microsoft.com/office/word/2010/wordprocessingGroup" xmlns:wpi="http://schemas.microsoft.com/office/word/2010/wordprocessingInk" xmlns:wne="http://schemas.microsoft.com/office/word/2006/wordml" xmlns:wps="http://schemas.microsoft.com/office/word/2010/wordprocessingShape" mc:Ignorable="w14 w15 wp14">
-  <w:abstractNum w:abstractNumId="0">
+<w:numbering xmlns:wpc="http://schemas.microsoft.com/office/word/2010/wordprocessingCanvas" xmlns:cx="http://schemas.microsoft.com/office/drawing/2014/chartex" xmlns:cx1="http://schemas.microsoft.com/office/drawing/2015/9/8/chartex" xmlns:cx2="http://schemas.microsoft.com/office/drawing/2015/10/21/chartex" xmlns:cx3="http://schemas.microsoft.com/office/drawing/2016/5/9/chartex" xmlns:cx4="http://schemas.microsoft.com/office/drawing/2016/5/10/chartex" xmlns:cx5="http://schemas.microsoft.com/office/drawing/2016/5/11/chartex" xmlns:cx6="http://schemas.microsoft.com/office/drawing/2016/5/12/chartex" xmlns:cx7="http://schemas.microsoft.com/office/drawing/2016/5/13/chartex" xmlns:cx8="http://schemas.microsoft.com/office/drawing/2016/5/14/chartex" xmlns:mc="http://schemas.openxmlformats.org/markup-compatibility/2006" xmlns:aink="http://schemas.microsoft.com/office/drawing/2016/ink" xmlns:am3d="http://schemas.microsoft.com/office/drawing/2017/model3d" xmlns:o="urn:schemas-microsoft-com:office:office" xmlns:r="http://schemas.openxmlformats.org/officeDocument/2006/relationships" xmlns:m="http://schemas.openxmlformats.org/officeDocument/2006/math" xmlns:v="urn:schemas-microsoft-com:vml" xmlns:wp14="http://schemas.microsoft.com/office/word/2010/wordprocessingDrawing" xmlns:wp="http://schemas.openxmlformats.org/drawingml/2006/wordprocessingDrawing" xmlns:w10="urn:schemas-microsoft-com:office:word" xmlns:w="http://schemas.openxmlformats.org/wordprocessingml/2006/main" xmlns:w14="http://schemas.microsoft.com/office/word/2010/wordml" xmlns:w15="http://schemas.microsoft.com/office/word/2012/wordml" xmlns:w16cid="http://schemas.microsoft.com/office/word/2016/wordml/cid" xmlns:w16se="http://schemas.microsoft.com/office/word/2015/wordml/symex" xmlns:wpg="http://schemas.microsoft.com/office/word/2010/wordprocessingGroup" xmlns:wpi="http://schemas.microsoft.com/office/word/2010/wordprocessingInk" xmlns:wne="http://schemas.microsoft.com/office/word/2006/wordml" xmlns:wps="http://schemas.microsoft.com/office/word/2010/wordprocessingShape" mc:Ignorable="w14 w15 w16se w16cid wp14">
+  <w:abstractNum w:abstractNumId="0" w15:restartNumberingAfterBreak="0">
     <w:nsid w:val="04707829"/>
     <w:multiLevelType w:val="hybridMultilevel"/>
     <w:tmpl w:val="A2A64470"/>
@@ -3204,7 +3423,7 @@
       </w:rPr>
     </w:lvl>
   </w:abstractNum>
-  <w:abstractNum w:abstractNumId="1">
+  <w:abstractNum w:abstractNumId="1" w15:restartNumberingAfterBreak="0">
     <w:nsid w:val="11952B5B"/>
     <w:multiLevelType w:val="hybridMultilevel"/>
     <w:tmpl w:val="1D5256E2"/>
@@ -3316,7 +3535,7 @@
       </w:rPr>
     </w:lvl>
   </w:abstractNum>
-  <w:abstractNum w:abstractNumId="2">
+  <w:abstractNum w:abstractNumId="2" w15:restartNumberingAfterBreak="0">
     <w:nsid w:val="120C1936"/>
     <w:multiLevelType w:val="hybridMultilevel"/>
     <w:tmpl w:val="0D62B1E6"/>
@@ -3405,7 +3624,96 @@
       </w:pPr>
     </w:lvl>
   </w:abstractNum>
-  <w:abstractNum w:abstractNumId="3">
+  <w:abstractNum w:abstractNumId="3" w15:restartNumberingAfterBreak="0">
+    <w:nsid w:val="168D4E8D"/>
+    <w:multiLevelType w:val="hybridMultilevel"/>
+    <w:tmpl w:val="696CEC4C"/>
+    <w:lvl w:ilvl="0" w:tplc="08090011">
+      <w:start w:val="1"/>
+      <w:numFmt w:val="decimal"/>
+      <w:lvlText w:val="%1)"/>
+      <w:lvlJc w:val="left"/>
+      <w:pPr>
+        <w:ind w:left="720" w:hanging="360"/>
+      </w:pPr>
+      <w:rPr>
+        <w:rFonts w:hint="default"/>
+      </w:rPr>
+    </w:lvl>
+    <w:lvl w:ilvl="1" w:tplc="08090019" w:tentative="1">
+      <w:start w:val="1"/>
+      <w:numFmt w:val="lowerLetter"/>
+      <w:lvlText w:val="%2."/>
+      <w:lvlJc w:val="left"/>
+      <w:pPr>
+        <w:ind w:left="1440" w:hanging="360"/>
+      </w:pPr>
+    </w:lvl>
+    <w:lvl w:ilvl="2" w:tplc="0809001B" w:tentative="1">
+      <w:start w:val="1"/>
+      <w:numFmt w:val="lowerRoman"/>
+      <w:lvlText w:val="%3."/>
+      <w:lvlJc w:val="right"/>
+      <w:pPr>
+        <w:ind w:left="2160" w:hanging="180"/>
+      </w:pPr>
+    </w:lvl>
+    <w:lvl w:ilvl="3" w:tplc="0809000F" w:tentative="1">
+      <w:start w:val="1"/>
+      <w:numFmt w:val="decimal"/>
+      <w:lvlText w:val="%4."/>
+      <w:lvlJc w:val="left"/>
+      <w:pPr>
+        <w:ind w:left="2880" w:hanging="360"/>
+      </w:pPr>
+    </w:lvl>
+    <w:lvl w:ilvl="4" w:tplc="08090019" w:tentative="1">
+      <w:start w:val="1"/>
+      <w:numFmt w:val="lowerLetter"/>
+      <w:lvlText w:val="%5."/>
+      <w:lvlJc w:val="left"/>
+      <w:pPr>
+        <w:ind w:left="3600" w:hanging="360"/>
+      </w:pPr>
+    </w:lvl>
+    <w:lvl w:ilvl="5" w:tplc="0809001B" w:tentative="1">
+      <w:start w:val="1"/>
+      <w:numFmt w:val="lowerRoman"/>
+      <w:lvlText w:val="%6."/>
+      <w:lvlJc w:val="right"/>
+      <w:pPr>
+        <w:ind w:left="4320" w:hanging="180"/>
+      </w:pPr>
+    </w:lvl>
+    <w:lvl w:ilvl="6" w:tplc="0809000F" w:tentative="1">
+      <w:start w:val="1"/>
+      <w:numFmt w:val="decimal"/>
+      <w:lvlText w:val="%7."/>
+      <w:lvlJc w:val="left"/>
+      <w:pPr>
+        <w:ind w:left="5040" w:hanging="360"/>
+      </w:pPr>
+    </w:lvl>
+    <w:lvl w:ilvl="7" w:tplc="08090019" w:tentative="1">
+      <w:start w:val="1"/>
+      <w:numFmt w:val="lowerLetter"/>
+      <w:lvlText w:val="%8."/>
+      <w:lvlJc w:val="left"/>
+      <w:pPr>
+        <w:ind w:left="5760" w:hanging="360"/>
+      </w:pPr>
+    </w:lvl>
+    <w:lvl w:ilvl="8" w:tplc="0809001B" w:tentative="1">
+      <w:start w:val="1"/>
+      <w:numFmt w:val="lowerRoman"/>
+      <w:lvlText w:val="%9."/>
+      <w:lvlJc w:val="right"/>
+      <w:pPr>
+        <w:ind w:left="6480" w:hanging="180"/>
+      </w:pPr>
+    </w:lvl>
+  </w:abstractNum>
+  <w:abstractNum w:abstractNumId="4" w15:restartNumberingAfterBreak="0">
     <w:nsid w:val="2F4369CA"/>
     <w:multiLevelType w:val="hybridMultilevel"/>
     <w:tmpl w:val="68A28D32"/>
@@ -3491,7 +3799,96 @@
       </w:pPr>
     </w:lvl>
   </w:abstractNum>
-  <w:abstractNum w:abstractNumId="4">
+  <w:abstractNum w:abstractNumId="5" w15:restartNumberingAfterBreak="0">
+    <w:nsid w:val="33C963B2"/>
+    <w:multiLevelType w:val="hybridMultilevel"/>
+    <w:tmpl w:val="92EE16F2"/>
+    <w:lvl w:ilvl="0" w:tplc="08090011">
+      <w:start w:val="1"/>
+      <w:numFmt w:val="decimal"/>
+      <w:lvlText w:val="%1)"/>
+      <w:lvlJc w:val="left"/>
+      <w:pPr>
+        <w:ind w:left="720" w:hanging="360"/>
+      </w:pPr>
+      <w:rPr>
+        <w:rFonts w:hint="default"/>
+      </w:rPr>
+    </w:lvl>
+    <w:lvl w:ilvl="1" w:tplc="08090019" w:tentative="1">
+      <w:start w:val="1"/>
+      <w:numFmt w:val="lowerLetter"/>
+      <w:lvlText w:val="%2."/>
+      <w:lvlJc w:val="left"/>
+      <w:pPr>
+        <w:ind w:left="1440" w:hanging="360"/>
+      </w:pPr>
+    </w:lvl>
+    <w:lvl w:ilvl="2" w:tplc="0809001B" w:tentative="1">
+      <w:start w:val="1"/>
+      <w:numFmt w:val="lowerRoman"/>
+      <w:lvlText w:val="%3."/>
+      <w:lvlJc w:val="right"/>
+      <w:pPr>
+        <w:ind w:left="2160" w:hanging="180"/>
+      </w:pPr>
+    </w:lvl>
+    <w:lvl w:ilvl="3" w:tplc="0809000F" w:tentative="1">
+      <w:start w:val="1"/>
+      <w:numFmt w:val="decimal"/>
+      <w:lvlText w:val="%4."/>
+      <w:lvlJc w:val="left"/>
+      <w:pPr>
+        <w:ind w:left="2880" w:hanging="360"/>
+      </w:pPr>
+    </w:lvl>
+    <w:lvl w:ilvl="4" w:tplc="08090019" w:tentative="1">
+      <w:start w:val="1"/>
+      <w:numFmt w:val="lowerLetter"/>
+      <w:lvlText w:val="%5."/>
+      <w:lvlJc w:val="left"/>
+      <w:pPr>
+        <w:ind w:left="3600" w:hanging="360"/>
+      </w:pPr>
+    </w:lvl>
+    <w:lvl w:ilvl="5" w:tplc="0809001B" w:tentative="1">
+      <w:start w:val="1"/>
+      <w:numFmt w:val="lowerRoman"/>
+      <w:lvlText w:val="%6."/>
+      <w:lvlJc w:val="right"/>
+      <w:pPr>
+        <w:ind w:left="4320" w:hanging="180"/>
+      </w:pPr>
+    </w:lvl>
+    <w:lvl w:ilvl="6" w:tplc="0809000F" w:tentative="1">
+      <w:start w:val="1"/>
+      <w:numFmt w:val="decimal"/>
+      <w:lvlText w:val="%7."/>
+      <w:lvlJc w:val="left"/>
+      <w:pPr>
+        <w:ind w:left="5040" w:hanging="360"/>
+      </w:pPr>
+    </w:lvl>
+    <w:lvl w:ilvl="7" w:tplc="08090019" w:tentative="1">
+      <w:start w:val="1"/>
+      <w:numFmt w:val="lowerLetter"/>
+      <w:lvlText w:val="%8."/>
+      <w:lvlJc w:val="left"/>
+      <w:pPr>
+        <w:ind w:left="5760" w:hanging="360"/>
+      </w:pPr>
+    </w:lvl>
+    <w:lvl w:ilvl="8" w:tplc="0809001B" w:tentative="1">
+      <w:start w:val="1"/>
+      <w:numFmt w:val="lowerRoman"/>
+      <w:lvlText w:val="%9."/>
+      <w:lvlJc w:val="right"/>
+      <w:pPr>
+        <w:ind w:left="6480" w:hanging="180"/>
+      </w:pPr>
+    </w:lvl>
+  </w:abstractNum>
+  <w:abstractNum w:abstractNumId="6" w15:restartNumberingAfterBreak="0">
     <w:nsid w:val="383214C3"/>
     <w:multiLevelType w:val="multilevel"/>
     <w:tmpl w:val="44909856"/>
@@ -3640,7 +4037,7 @@
       </w:rPr>
     </w:lvl>
   </w:abstractNum>
-  <w:abstractNum w:abstractNumId="5">
+  <w:abstractNum w:abstractNumId="7" w15:restartNumberingAfterBreak="0">
     <w:nsid w:val="3BDA6C74"/>
     <w:multiLevelType w:val="hybridMultilevel"/>
     <w:tmpl w:val="DAC67F40"/>
@@ -3726,7 +4123,7 @@
       </w:pPr>
     </w:lvl>
   </w:abstractNum>
-  <w:abstractNum w:abstractNumId="6">
+  <w:abstractNum w:abstractNumId="8" w15:restartNumberingAfterBreak="0">
     <w:nsid w:val="58E467B9"/>
     <w:multiLevelType w:val="multilevel"/>
     <w:tmpl w:val="D83277B8"/>
@@ -3875,7 +4272,7 @@
       </w:rPr>
     </w:lvl>
   </w:abstractNum>
-  <w:abstractNum w:abstractNumId="7">
+  <w:abstractNum w:abstractNumId="9" w15:restartNumberingAfterBreak="0">
     <w:nsid w:val="638C47FC"/>
     <w:multiLevelType w:val="hybridMultilevel"/>
     <w:tmpl w:val="D1568C58"/>
@@ -3986,16 +4383,105 @@
       <w:rPr>
         <w:rFonts w:ascii="Wingdings" w:hAnsi="Wingdings" w:hint="default"/>
       </w:rPr>
+    </w:lvl>
+  </w:abstractNum>
+  <w:abstractNum w:abstractNumId="10" w15:restartNumberingAfterBreak="0">
+    <w:nsid w:val="6F53053F"/>
+    <w:multiLevelType w:val="hybridMultilevel"/>
+    <w:tmpl w:val="88DAA854"/>
+    <w:lvl w:ilvl="0" w:tplc="08090011">
+      <w:start w:val="1"/>
+      <w:numFmt w:val="decimal"/>
+      <w:lvlText w:val="%1)"/>
+      <w:lvlJc w:val="left"/>
+      <w:pPr>
+        <w:ind w:left="720" w:hanging="360"/>
+      </w:pPr>
+      <w:rPr>
+        <w:rFonts w:hint="default"/>
+      </w:rPr>
+    </w:lvl>
+    <w:lvl w:ilvl="1" w:tplc="08090019" w:tentative="1">
+      <w:start w:val="1"/>
+      <w:numFmt w:val="lowerLetter"/>
+      <w:lvlText w:val="%2."/>
+      <w:lvlJc w:val="left"/>
+      <w:pPr>
+        <w:ind w:left="1440" w:hanging="360"/>
+      </w:pPr>
+    </w:lvl>
+    <w:lvl w:ilvl="2" w:tplc="0809001B" w:tentative="1">
+      <w:start w:val="1"/>
+      <w:numFmt w:val="lowerRoman"/>
+      <w:lvlText w:val="%3."/>
+      <w:lvlJc w:val="right"/>
+      <w:pPr>
+        <w:ind w:left="2160" w:hanging="180"/>
+      </w:pPr>
+    </w:lvl>
+    <w:lvl w:ilvl="3" w:tplc="0809000F" w:tentative="1">
+      <w:start w:val="1"/>
+      <w:numFmt w:val="decimal"/>
+      <w:lvlText w:val="%4."/>
+      <w:lvlJc w:val="left"/>
+      <w:pPr>
+        <w:ind w:left="2880" w:hanging="360"/>
+      </w:pPr>
+    </w:lvl>
+    <w:lvl w:ilvl="4" w:tplc="08090019" w:tentative="1">
+      <w:start w:val="1"/>
+      <w:numFmt w:val="lowerLetter"/>
+      <w:lvlText w:val="%5."/>
+      <w:lvlJc w:val="left"/>
+      <w:pPr>
+        <w:ind w:left="3600" w:hanging="360"/>
+      </w:pPr>
+    </w:lvl>
+    <w:lvl w:ilvl="5" w:tplc="0809001B" w:tentative="1">
+      <w:start w:val="1"/>
+      <w:numFmt w:val="lowerRoman"/>
+      <w:lvlText w:val="%6."/>
+      <w:lvlJc w:val="right"/>
+      <w:pPr>
+        <w:ind w:left="4320" w:hanging="180"/>
+      </w:pPr>
+    </w:lvl>
+    <w:lvl w:ilvl="6" w:tplc="0809000F" w:tentative="1">
+      <w:start w:val="1"/>
+      <w:numFmt w:val="decimal"/>
+      <w:lvlText w:val="%7."/>
+      <w:lvlJc w:val="left"/>
+      <w:pPr>
+        <w:ind w:left="5040" w:hanging="360"/>
+      </w:pPr>
+    </w:lvl>
+    <w:lvl w:ilvl="7" w:tplc="08090019" w:tentative="1">
+      <w:start w:val="1"/>
+      <w:numFmt w:val="lowerLetter"/>
+      <w:lvlText w:val="%8."/>
+      <w:lvlJc w:val="left"/>
+      <w:pPr>
+        <w:ind w:left="5760" w:hanging="360"/>
+      </w:pPr>
+    </w:lvl>
+    <w:lvl w:ilvl="8" w:tplc="0809001B" w:tentative="1">
+      <w:start w:val="1"/>
+      <w:numFmt w:val="lowerRoman"/>
+      <w:lvlText w:val="%9."/>
+      <w:lvlJc w:val="right"/>
+      <w:pPr>
+        <w:ind w:left="6480" w:hanging="180"/>
+      </w:pPr>
     </w:lvl>
   </w:abstractNum>
   <w:num w:numId="1">
     <w:abstractNumId w:val="0"/>
   </w:num>
   <w:num w:numId="2">
-    <w:abstractNumId w:val="3"/>
+    <w:abstractNumId w:val="4"/>
   </w:num>
   <w:num w:numId="3">
-    <w:abstractNumId w:val="5"/>
+    <w:abstractNumId w:val="7"/>
   </w:num>
   <w:num w:numId="4">
     <w:abstractNumId w:val="1"/>
@@ -4004,19 +4490,28 @@
     <w:abstractNumId w:val="2"/>
   </w:num>
   <w:num w:numId="6">
-    <w:abstractNumId w:val="7"/>
+    <w:abstractNumId w:val="9"/>
   </w:num>
   <w:num w:numId="7">
-    <w:abstractNumId w:val="4"/>
+    <w:abstractNumId w:val="6"/>
   </w:num>
   <w:num w:numId="8">
-    <w:abstractNumId w:val="6"/>
+    <w:abstractNumId w:val="8"/>
+  </w:num>
+  <w:num w:numId="9">
+    <w:abstractNumId w:val="5"/>
+  </w:num>
+  <w:num w:numId="10">
+    <w:abstractNumId w:val="3"/>
+  </w:num>
+  <w:num w:numId="11">
+    <w:abstractNumId w:val="10"/>
   </w:num>
 </w:numbering>
 </file>
 
 <file path=word/styles.xml><?xml version="1.0" encoding="utf-8"?>
-<w:styles xmlns:mc="http://schemas.openxmlformats.org/markup-compatibility/2006" xmlns:r="http://schemas.openxmlformats.org/officeDocument/2006/relationships" xmlns:w="http://schemas.openxmlformats.org/wordprocessingml/2006/main" xmlns:w14="http://schemas.microsoft.com/office/word/2010/wordml" xmlns:w15="http://schemas.microsoft.com/office/word/2012/wordml" mc:Ignorable="w14 w15">
+<w:styles xmlns:mc="http://schemas.openxmlformats.org/markup-compatibility/2006" xmlns:r="http://schemas.openxmlformats.org/officeDocument/2006/relationships" xmlns:w="http://schemas.openxmlformats.org/wordprocessingml/2006/main" xmlns:w14="http://schemas.microsoft.com/office/word/2010/wordml" xmlns:w15="http://schemas.microsoft.com/office/word/2012/wordml" xmlns:w16cid="http://schemas.microsoft.com/office/word/2016/wordml/cid" xmlns:w16se="http://schemas.microsoft.com/office/word/2015/wordml/symex" mc:Ignorable="w14 w15 w16se w16cid">
   <w:docDefaults>
     <w:rPrDefault>
       <w:rPr>
@@ -4032,7 +4527,7 @@
       </w:pPr>
     </w:pPrDefault>
   </w:docDefaults>
-  <w:latentStyles w:defLockedState="0" w:defUIPriority="99" w:defSemiHidden="0" w:defUnhideWhenUsed="0" w:defQFormat="0" w:count="382">
+  <w:latentStyles w:defLockedState="0" w:defUIPriority="99" w:defSemiHidden="0" w:defUnhideWhenUsed="0" w:defQFormat="0" w:count="375">
     <w:lsdException w:name="Normal" w:uiPriority="0" w:qFormat="1"/>
     <w:lsdException w:name="heading 1" w:uiPriority="9" w:qFormat="1"/>
     <w:lsdException w:name="heading 2" w:semiHidden="1" w:uiPriority="9" w:unhideWhenUsed="1" w:qFormat="1"/>
@@ -4411,11 +4906,11 @@
     <w:name w:val="Normal"/>
     <w:qFormat/>
   </w:style>
-  <w:style w:type="paragraph" w:styleId="Titre1">
+  <w:style w:type="paragraph" w:styleId="Heading1">
     <w:name w:val="heading 1"/>
     <w:basedOn w:val="Normal"/>
     <w:next w:val="Normal"/>
-    <w:link w:val="Titre1Car"/>
+    <w:link w:val="Heading1Char"/>
     <w:uiPriority w:val="9"/>
     <w:qFormat/>
     <w:rsid w:val="0001607B"/>
@@ -4432,11 +4927,11 @@
       <w:szCs w:val="32"/>
     </w:rPr>
   </w:style>
-  <w:style w:type="paragraph" w:styleId="Titre2">
+  <w:style w:type="paragraph" w:styleId="Heading2">
     <w:name w:val="heading 2"/>
     <w:basedOn w:val="Normal"/>
     <w:next w:val="Normal"/>
-    <w:link w:val="Titre2Car"/>
+    <w:link w:val="Heading2Char"/>
     <w:uiPriority w:val="9"/>
     <w:unhideWhenUsed/>
     <w:qFormat/>
@@ -4454,11 +4949,11 @@
       <w:szCs w:val="26"/>
     </w:rPr>
   </w:style>
-  <w:style w:type="paragraph" w:styleId="Titre3">
+  <w:style w:type="paragraph" w:styleId="Heading3">
     <w:name w:val="heading 3"/>
     <w:basedOn w:val="Normal"/>
     <w:next w:val="Normal"/>
-    <w:link w:val="Titre3Car"/>
+    <w:link w:val="Heading3Char"/>
     <w:uiPriority w:val="9"/>
     <w:unhideWhenUsed/>
     <w:qFormat/>
@@ -4476,13 +4971,13 @@
       <w:szCs w:val="24"/>
     </w:rPr>
   </w:style>
-  <w:style w:type="character" w:default="1" w:styleId="Policepardfaut">
+  <w:style w:type="character" w:default="1" w:styleId="DefaultParagraphFont">
     <w:name w:val="Default Paragraph Font"/>
     <w:uiPriority w:val="1"/>
     <w:semiHidden/>
     <w:unhideWhenUsed/>
   </w:style>
-  <w:style w:type="table" w:default="1" w:styleId="TableauNormal">
+  <w:style w:type="table" w:default="1" w:styleId="TableNormal">
     <w:name w:val="Normal Table"/>
     <w:uiPriority w:val="99"/>
     <w:semiHidden/>
@@ -4497,17 +4992,17 @@
       </w:tblCellMar>
     </w:tblPr>
   </w:style>
-  <w:style w:type="numbering" w:default="1" w:styleId="Aucuneliste">
+  <w:style w:type="numbering" w:default="1" w:styleId="NoList">
     <w:name w:val="No List"/>
     <w:uiPriority w:val="99"/>
     <w:semiHidden/>
     <w:unhideWhenUsed/>
   </w:style>
-  <w:style w:type="paragraph" w:styleId="Titre">
+  <w:style w:type="paragraph" w:styleId="Title">
     <w:name w:val="Title"/>
     <w:basedOn w:val="Normal"/>
     <w:next w:val="Normal"/>
-    <w:link w:val="TitreCar"/>
+    <w:link w:val="TitleChar"/>
     <w:uiPriority w:val="10"/>
     <w:qFormat/>
     <w:rsid w:val="0001607B"/>
@@ -4523,10 +5018,10 @@
       <w:szCs w:val="56"/>
     </w:rPr>
   </w:style>
-  <w:style w:type="character" w:customStyle="1" w:styleId="TitreCar">
-    <w:name w:val="Titre Car"/>
-    <w:basedOn w:val="Policepardfaut"/>
-    <w:link w:val="Titre"/>
+  <w:style w:type="character" w:customStyle="1" w:styleId="TitleChar">
+    <w:name w:val="Title Char"/>
+    <w:basedOn w:val="DefaultParagraphFont"/>
+    <w:link w:val="Title"/>
     <w:uiPriority w:val="10"/>
     <w:rsid w:val="0001607B"/>
     <w:rPr>
@@ -4537,10 +5032,10 @@
       <w:szCs w:val="56"/>
     </w:rPr>
   </w:style>
-  <w:style w:type="character" w:customStyle="1" w:styleId="Titre1Car">
-    <w:name w:val="Titre 1 Car"/>
-    <w:basedOn w:val="Policepardfaut"/>
-    <w:link w:val="Titre1"/>
+  <w:style w:type="character" w:customStyle="1" w:styleId="Heading1Char">
+    <w:name w:val="Heading 1 Char"/>
+    <w:basedOn w:val="DefaultParagraphFont"/>
+    <w:link w:val="Heading1"/>
     <w:uiPriority w:val="9"/>
     <w:rsid w:val="0001607B"/>
     <w:rPr>
@@ -4550,11 +5045,11 @@
       <w:szCs w:val="32"/>
     </w:rPr>
   </w:style>
-  <w:style w:type="paragraph" w:styleId="Sous-titre">
+  <w:style w:type="paragraph" w:styleId="Subtitle">
     <w:name w:val="Subtitle"/>
     <w:basedOn w:val="Normal"/>
     <w:next w:val="Normal"/>
-    <w:link w:val="Sous-titreCar"/>
+    <w:link w:val="SubtitleChar"/>
     <w:uiPriority w:val="11"/>
     <w:qFormat/>
     <w:rsid w:val="0001607B"/>
@@ -4569,10 +5064,10 @@
       <w:spacing w:val="15"/>
     </w:rPr>
   </w:style>
-  <w:style w:type="character" w:customStyle="1" w:styleId="Sous-titreCar">
-    <w:name w:val="Sous-titre Car"/>
-    <w:basedOn w:val="Policepardfaut"/>
-    <w:link w:val="Sous-titre"/>
+  <w:style w:type="character" w:customStyle="1" w:styleId="SubtitleChar">
+    <w:name w:val="Subtitle Char"/>
+    <w:basedOn w:val="DefaultParagraphFont"/>
+    <w:link w:val="Subtitle"/>
     <w:uiPriority w:val="11"/>
     <w:rsid w:val="0001607B"/>
     <w:rPr>
@@ -4581,10 +5076,10 @@
       <w:spacing w:val="15"/>
     </w:rPr>
   </w:style>
-  <w:style w:type="character" w:customStyle="1" w:styleId="Titre2Car">
-    <w:name w:val="Titre 2 Car"/>
-    <w:basedOn w:val="Policepardfaut"/>
-    <w:link w:val="Titre2"/>
+  <w:style w:type="character" w:customStyle="1" w:styleId="Heading2Char">
+    <w:name w:val="Heading 2 Char"/>
+    <w:basedOn w:val="DefaultParagraphFont"/>
+    <w:link w:val="Heading2"/>
     <w:uiPriority w:val="9"/>
     <w:rsid w:val="00E31D21"/>
     <w:rPr>
@@ -4594,7 +5089,7 @@
       <w:szCs w:val="26"/>
     </w:rPr>
   </w:style>
-  <w:style w:type="paragraph" w:styleId="Pardeliste">
+  <w:style w:type="paragraph" w:styleId="ListParagraph">
     <w:name w:val="List Paragraph"/>
     <w:basedOn w:val="Normal"/>
     <w:uiPriority w:val="34"/>
@@ -4605,9 +5100,9 @@
       <w:contextualSpacing/>
     </w:pPr>
   </w:style>
-  <w:style w:type="paragraph" w:styleId="En-ttedetabledesmatires">
+  <w:style w:type="paragraph" w:styleId="TOCHeading">
     <w:name w:val="TOC Heading"/>
-    <w:basedOn w:val="Titre1"/>
+    <w:basedOn w:val="Heading1"/>
     <w:next w:val="Normal"/>
     <w:uiPriority w:val="39"/>
     <w:unhideWhenUsed/>
@@ -4620,7 +5115,7 @@
       <w:lang w:val="en-US"/>
     </w:rPr>
   </w:style>
-  <w:style w:type="paragraph" w:styleId="TM1">
+  <w:style w:type="paragraph" w:styleId="TOC1">
     <w:name w:val="toc 1"/>
     <w:basedOn w:val="Normal"/>
     <w:next w:val="Normal"/>
@@ -4632,7 +5127,7 @@
       <w:spacing w:after="100"/>
     </w:pPr>
   </w:style>
-  <w:style w:type="paragraph" w:styleId="TM2">
+  <w:style w:type="paragraph" w:styleId="TOC2">
     <w:name w:val="toc 2"/>
     <w:basedOn w:val="Normal"/>
     <w:next w:val="Normal"/>
@@ -4645,9 +5140,9 @@
       <w:ind w:left="220"/>
     </w:pPr>
   </w:style>
-  <w:style w:type="character" w:styleId="Lienhypertexte">
+  <w:style w:type="character" w:styleId="Hyperlink">
     <w:name w:val="Hyperlink"/>
-    <w:basedOn w:val="Policepardfaut"/>
+    <w:basedOn w:val="DefaultParagraphFont"/>
     <w:uiPriority w:val="99"/>
     <w:unhideWhenUsed/>
     <w:rsid w:val="00201942"/>
@@ -4656,10 +5151,10 @@
       <w:u w:val="single"/>
     </w:rPr>
   </w:style>
-  <w:style w:type="character" w:customStyle="1" w:styleId="Titre3Car">
-    <w:name w:val="Titre 3 Car"/>
-    <w:basedOn w:val="Policepardfaut"/>
-    <w:link w:val="Titre3"/>
+  <w:style w:type="character" w:customStyle="1" w:styleId="Heading3Char">
+    <w:name w:val="Heading 3 Char"/>
+    <w:basedOn w:val="DefaultParagraphFont"/>
+    <w:link w:val="Heading3"/>
     <w:uiPriority w:val="9"/>
     <w:rsid w:val="00222131"/>
     <w:rPr>
@@ -4669,7 +5164,7 @@
       <w:szCs w:val="24"/>
     </w:rPr>
   </w:style>
-  <w:style w:type="paragraph" w:styleId="Sansinterligne">
+  <w:style w:type="paragraph" w:styleId="NoSpacing">
     <w:name w:val="No Spacing"/>
     <w:uiPriority w:val="1"/>
     <w:qFormat/>
@@ -4678,9 +5173,9 @@
       <w:spacing w:after="0" w:line="240" w:lineRule="auto"/>
     </w:pPr>
   </w:style>
-  <w:style w:type="character" w:styleId="Textedelespacerserv">
+  <w:style w:type="character" w:styleId="PlaceholderText">
     <w:name w:val="Placeholder Text"/>
-    <w:basedOn w:val="Policepardfaut"/>
+    <w:basedOn w:val="DefaultParagraphFont"/>
     <w:uiPriority w:val="99"/>
     <w:semiHidden/>
     <w:rsid w:val="00BD6777"/>
@@ -4688,7 +5183,7 @@
       <w:color w:val="808080"/>
     </w:rPr>
   </w:style>
-  <w:style w:type="paragraph" w:styleId="TM3">
+  <w:style w:type="paragraph" w:styleId="TOC3">
     <w:name w:val="toc 3"/>
     <w:basedOn w:val="Normal"/>
     <w:next w:val="Normal"/>
@@ -4701,9 +5196,9 @@
       <w:ind w:left="440"/>
     </w:pPr>
   </w:style>
-  <w:style w:type="character" w:styleId="Emphase">
+  <w:style w:type="character" w:styleId="Emphasis">
     <w:name w:val="Emphasis"/>
-    <w:basedOn w:val="Policepardfaut"/>
+    <w:basedOn w:val="DefaultParagraphFont"/>
     <w:uiPriority w:val="20"/>
     <w:qFormat/>
     <w:rsid w:val="0002507E"/>
@@ -4712,7 +5207,7 @@
       <w:iCs/>
     </w:rPr>
   </w:style>
-  <w:style w:type="paragraph" w:styleId="Normalweb">
+  <w:style w:type="paragraph" w:styleId="NormalWeb">
     <w:name w:val="Normal (Web)"/>
     <w:basedOn w:val="Normal"/>
     <w:uiPriority w:val="99"/>
@@ -4731,7 +5226,7 @@
   </w:style>
   <w:style w:type="character" w:customStyle="1" w:styleId="nobold">
     <w:name w:val="nobold"/>
-    <w:basedOn w:val="Policepardfaut"/>
+    <w:basedOn w:val="DefaultParagraphFont"/>
     <w:rsid w:val="00F92771"/>
   </w:style>
 </w:styles>
@@ -5003,7 +5498,7 @@
 </file>
 
 <file path=customXml/itemProps1.xml><?xml version="1.0" encoding="utf-8"?>
-<ds:datastoreItem xmlns:ds="http://schemas.openxmlformats.org/officeDocument/2006/customXml" ds:itemID="{1DECE427-C1F4-5646-918F-F08B37D1FA6C}">
+<ds:datastoreItem xmlns:ds="http://schemas.openxmlformats.org/officeDocument/2006/customXml" ds:itemID="{E9FC618E-AFBE-446F-830F-9F54EA78BA27}">
   <ds:schemaRefs>
     <ds:schemaRef ds:uri="http://schemas.openxmlformats.org/officeDocument/2006/bibliography"/>
   </ds:schemaRefs>

</xml_diff>